<commit_message>
Software Dev Guide edit
</commit_message>
<xml_diff>
--- a/Software Developer Guide.docx
+++ b/Software Developer Guide.docx
@@ -1,6 +1,6 @@
 
 <file path=word/document.xml><?xml version="1.0" encoding="utf-8"?>
-<w:document xmlns:wpc="http://schemas.microsoft.com/office/word/2010/wordprocessingCanvas" xmlns:mc="http://schemas.openxmlformats.org/markup-compatibility/2006" xmlns:o="urn:schemas-microsoft-com:office:office" xmlns:r="http://schemas.openxmlformats.org/officeDocument/2006/relationships" xmlns:m="http://schemas.openxmlformats.org/officeDocument/2006/math" xmlns:v="urn:schemas-microsoft-com:vml" xmlns:wp14="http://schemas.microsoft.com/office/word/2010/wordprocessingDrawing" xmlns:wp="http://schemas.openxmlformats.org/drawingml/2006/wordprocessingDrawing" xmlns:w10="urn:schemas-microsoft-com:office:word" xmlns:w="http://schemas.openxmlformats.org/wordprocessingml/2006/main" xmlns:w14="http://schemas.microsoft.com/office/word/2010/wordml" xmlns:wpg="http://schemas.microsoft.com/office/word/2010/wordprocessingGroup" xmlns:wpi="http://schemas.microsoft.com/office/word/2010/wordprocessingInk" xmlns:wne="http://schemas.microsoft.com/office/word/2006/wordml" xmlns:wps="http://schemas.microsoft.com/office/word/2010/wordprocessingShape" mc:Ignorable="w14 wp14">
+<w:document xmlns:wpc="http://schemas.microsoft.com/office/word/2010/wordprocessingCanvas" xmlns:mc="http://schemas.openxmlformats.org/markup-compatibility/2006" xmlns:o="urn:schemas-microsoft-com:office:office" xmlns:r="http://schemas.openxmlformats.org/officeDocument/2006/relationships" xmlns:m="http://schemas.openxmlformats.org/officeDocument/2006/math" xmlns:v="urn:schemas-microsoft-com:vml" xmlns:wp14="http://schemas.microsoft.com/office/word/2010/wordprocessingDrawing" xmlns:wp="http://schemas.openxmlformats.org/drawingml/2006/wordprocessingDrawing" xmlns:w10="urn:schemas-microsoft-com:office:word" xmlns:w="http://schemas.openxmlformats.org/wordprocessingml/2006/main" xmlns:w14="http://schemas.microsoft.com/office/word/2010/wordml" xmlns:w15="http://schemas.microsoft.com/office/word/2012/wordml" xmlns:wpg="http://schemas.microsoft.com/office/word/2010/wordprocessingGroup" xmlns:wpi="http://schemas.microsoft.com/office/word/2010/wordprocessingInk" xmlns:wne="http://schemas.microsoft.com/office/word/2006/wordml" xmlns:wps="http://schemas.microsoft.com/office/word/2010/wordprocessingShape" mc:Ignorable="w14 w15 wp14">
   <w:body>
     <w:p>
       <w:pPr>
@@ -703,7 +703,25 @@
           <w:color w:val="00000A"/>
           <w:lang w:val="en"/>
         </w:rPr>
-        <w:t>Navigating to Web Pages ( Chapter level view, specifically)</w:t>
+        <w:t xml:space="preserve">Navigating to Web Pages </w:t>
+      </w:r>
+      <w:proofErr w:type="gramStart"/>
+      <w:r>
+        <w:rPr>
+          <w:rFonts w:ascii="Calibri" w:hAnsi="Calibri" w:cs="Calibri"/>
+          <w:color w:val="00000A"/>
+          <w:lang w:val="en"/>
+        </w:rPr>
+        <w:t>( Chapter</w:t>
+      </w:r>
+      <w:proofErr w:type="gramEnd"/>
+      <w:r>
+        <w:rPr>
+          <w:rFonts w:ascii="Calibri" w:hAnsi="Calibri" w:cs="Calibri"/>
+          <w:color w:val="00000A"/>
+          <w:lang w:val="en"/>
+        </w:rPr>
+        <w:t xml:space="preserve"> level view, specifically)</w:t>
       </w:r>
       <w:r>
         <w:rPr>
@@ -1211,7 +1229,7 @@
         </w:rPr>
         <w:t>The Virtual Textbook Application (VTA) is built using a graphics and animation toolkit called ZVTM (</w:t>
       </w:r>
-      <w:hyperlink r:id="rId6" w:history="1">
+      <w:hyperlink r:id="rId5" w:history="1">
         <w:r>
           <w:rPr>
             <w:rFonts w:ascii="Calibri" w:hAnsi="Calibri" w:cs="Calibri"/>
@@ -1738,6 +1756,7 @@
         <w:t xml:space="preserve"> class in the following order, as can be seen in </w:t>
       </w:r>
       <w:proofErr w:type="spellStart"/>
+      <w:proofErr w:type="gramStart"/>
       <w:r>
         <w:rPr>
           <w:rFonts w:ascii="Calibri" w:hAnsi="Calibri" w:cs="Calibri"/>
@@ -1753,7 +1772,16 @@
           <w:color w:val="00000A"/>
           <w:lang w:val="en"/>
         </w:rPr>
-        <w:t>():</w:t>
+        <w:t>(</w:t>
+      </w:r>
+      <w:proofErr w:type="gramEnd"/>
+      <w:r>
+        <w:rPr>
+          <w:rFonts w:ascii="Calibri" w:hAnsi="Calibri" w:cs="Calibri"/>
+          <w:color w:val="00000A"/>
+          <w:lang w:val="en"/>
+        </w:rPr>
+        <w:t>):</w:t>
       </w:r>
     </w:p>
     <w:p>
@@ -1940,539 +1968,1076 @@
           <w:color w:val="00000A"/>
           <w:lang w:val="en"/>
         </w:rPr>
-        <w:t>The VTA is laid out with the goal of utilizing a Model-View-Controller (MVC) design pattern.  This has separated the project into three main packages.  Below is the package hierarchy to supplement further explanation of the class layout. (Note: bold indicates a package, not a class)</w:t>
-      </w:r>
-    </w:p>
-    <w:tbl>
-      <w:tblPr>
-        <w:tblW w:w="0" w:type="auto"/>
-        <w:tblInd w:w="-324" w:type="dxa"/>
-        <w:tblLayout w:type="fixed"/>
-        <w:tblLook w:val="0000" w:firstRow="0" w:lastRow="0" w:firstColumn="0" w:lastColumn="0" w:noHBand="0" w:noVBand="0"/>
-      </w:tblPr>
-      <w:tblGrid>
-        <w:gridCol w:w="3348"/>
-        <w:gridCol w:w="2515"/>
-        <w:gridCol w:w="3714"/>
-      </w:tblGrid>
-      <w:tr>
-        <w:tblPrEx>
-          <w:tblCellMar>
-            <w:top w:w="0" w:type="dxa"/>
-            <w:bottom w:w="0" w:type="dxa"/>
-          </w:tblCellMar>
-        </w:tblPrEx>
-        <w:trPr>
-          <w:trHeight w:val="1"/>
-        </w:trPr>
-        <w:tc>
-          <w:tcPr>
-            <w:tcW w:w="3348" w:type="dxa"/>
-            <w:tcBorders>
-              <w:top w:val="nil"/>
-              <w:left w:val="nil"/>
-              <w:bottom w:val="nil"/>
-              <w:right w:val="nil"/>
-            </w:tcBorders>
-            <w:shd w:val="clear" w:color="000000" w:fill="FFFFFF"/>
-          </w:tcPr>
-          <w:p>
-            <w:pPr>
-              <w:widowControl w:val="0"/>
-              <w:numPr>
-                <w:ilvl w:val="0"/>
-                <w:numId w:val="1"/>
-              </w:numPr>
-              <w:tabs>
-                <w:tab w:val="left" w:pos="720"/>
-              </w:tabs>
-              <w:suppressAutoHyphens/>
-              <w:autoSpaceDE w:val="0"/>
-              <w:autoSpaceDN w:val="0"/>
-              <w:adjustRightInd w:val="0"/>
-              <w:ind w:left="720" w:hanging="360"/>
-              <w:rPr>
-                <w:rFonts w:ascii="Calibri" w:hAnsi="Calibri" w:cs="Calibri"/>
-                <w:color w:val="00000A"/>
-                <w:lang w:val="en"/>
-              </w:rPr>
-            </w:pPr>
-            <w:r>
-              <w:rPr>
-                <w:rFonts w:ascii="Calibri" w:hAnsi="Calibri" w:cs="Calibri"/>
-                <w:b/>
-                <w:bCs/>
-                <w:color w:val="00000A"/>
-                <w:lang w:val="en"/>
-              </w:rPr>
-              <w:t>controller</w:t>
-            </w:r>
-          </w:p>
-          <w:p>
-            <w:pPr>
-              <w:widowControl w:val="0"/>
-              <w:numPr>
-                <w:ilvl w:val="0"/>
-                <w:numId w:val="1"/>
-              </w:numPr>
-              <w:tabs>
-                <w:tab w:val="left" w:pos="720"/>
-              </w:tabs>
-              <w:suppressAutoHyphens/>
-              <w:autoSpaceDE w:val="0"/>
-              <w:autoSpaceDN w:val="0"/>
-              <w:adjustRightInd w:val="0"/>
-              <w:ind w:left="-3" w:right="-3" w:firstLine="210"/>
-              <w:rPr>
-                <w:rFonts w:ascii="Calibri" w:hAnsi="Calibri" w:cs="Calibri"/>
-                <w:color w:val="00000A"/>
-                <w:lang w:val="en"/>
-              </w:rPr>
-            </w:pPr>
-            <w:r>
-              <w:rPr>
-                <w:rFonts w:ascii="Calibri" w:hAnsi="Calibri" w:cs="Calibri"/>
-                <w:color w:val="00000A"/>
-                <w:lang w:val="en"/>
-              </w:rPr>
-              <w:t>Configuration</w:t>
-            </w:r>
-          </w:p>
-          <w:p>
-            <w:pPr>
-              <w:widowControl w:val="0"/>
-              <w:numPr>
-                <w:ilvl w:val="0"/>
-                <w:numId w:val="1"/>
-              </w:numPr>
-              <w:tabs>
-                <w:tab w:val="left" w:pos="720"/>
-              </w:tabs>
-              <w:suppressAutoHyphens/>
-              <w:autoSpaceDE w:val="0"/>
-              <w:autoSpaceDN w:val="0"/>
-              <w:adjustRightInd w:val="0"/>
-              <w:ind w:left="-3" w:right="-3" w:firstLine="210"/>
-              <w:rPr>
-                <w:rFonts w:ascii="Calibri" w:hAnsi="Calibri" w:cs="Calibri"/>
-                <w:color w:val="00000A"/>
-                <w:lang w:val="en"/>
-              </w:rPr>
-            </w:pPr>
-            <w:r>
-              <w:rPr>
-                <w:rFonts w:ascii="Calibri" w:hAnsi="Calibri" w:cs="Calibri"/>
-                <w:color w:val="00000A"/>
-                <w:lang w:val="en"/>
-              </w:rPr>
-              <w:t>Main</w:t>
-            </w:r>
-          </w:p>
-          <w:p>
-            <w:pPr>
-              <w:widowControl w:val="0"/>
-              <w:numPr>
-                <w:ilvl w:val="0"/>
-                <w:numId w:val="1"/>
-              </w:numPr>
-              <w:tabs>
-                <w:tab w:val="left" w:pos="720"/>
-              </w:tabs>
-              <w:suppressAutoHyphens/>
-              <w:autoSpaceDE w:val="0"/>
-              <w:autoSpaceDN w:val="0"/>
-              <w:adjustRightInd w:val="0"/>
-              <w:ind w:left="-3" w:right="-3" w:firstLine="210"/>
-              <w:rPr>
-                <w:rFonts w:ascii="Calibri" w:hAnsi="Calibri" w:cs="Calibri"/>
-                <w:color w:val="00000A"/>
-                <w:lang w:val="en"/>
-              </w:rPr>
-            </w:pPr>
-            <w:proofErr w:type="spellStart"/>
-            <w:r>
-              <w:rPr>
-                <w:rFonts w:ascii="Calibri" w:hAnsi="Calibri" w:cs="Calibri"/>
-                <w:color w:val="00000A"/>
-                <w:lang w:val="en"/>
-              </w:rPr>
-              <w:t>VirtualTextbookApplet</w:t>
-            </w:r>
-            <w:proofErr w:type="spellEnd"/>
-          </w:p>
-          <w:p>
-            <w:pPr>
-              <w:widowControl w:val="0"/>
-              <w:numPr>
-                <w:ilvl w:val="0"/>
-                <w:numId w:val="1"/>
-              </w:numPr>
-              <w:tabs>
-                <w:tab w:val="left" w:pos="720"/>
-              </w:tabs>
-              <w:suppressAutoHyphens/>
-              <w:autoSpaceDE w:val="0"/>
-              <w:autoSpaceDN w:val="0"/>
-              <w:adjustRightInd w:val="0"/>
-              <w:ind w:left="-3" w:right="-3" w:firstLine="210"/>
-              <w:rPr>
-                <w:rFonts w:ascii="Calibri" w:hAnsi="Calibri" w:cs="Calibri"/>
-                <w:color w:val="00000A"/>
-                <w:lang w:val="en"/>
-              </w:rPr>
-            </w:pPr>
-            <w:r>
-              <w:rPr>
-                <w:rFonts w:ascii="Calibri" w:hAnsi="Calibri" w:cs="Calibri"/>
-                <w:b/>
-                <w:bCs/>
-                <w:color w:val="00000A"/>
-                <w:lang w:val="en"/>
-              </w:rPr>
-              <w:t>controller.xml</w:t>
-            </w:r>
-          </w:p>
-          <w:p>
-            <w:pPr>
-              <w:widowControl w:val="0"/>
-              <w:numPr>
-                <w:ilvl w:val="0"/>
-                <w:numId w:val="1"/>
-              </w:numPr>
-              <w:tabs>
-                <w:tab w:val="left" w:pos="720"/>
-              </w:tabs>
-              <w:suppressAutoHyphens/>
-              <w:autoSpaceDE w:val="0"/>
-              <w:autoSpaceDN w:val="0"/>
-              <w:adjustRightInd w:val="0"/>
-              <w:ind w:left="-3" w:right="-3" w:firstLine="210"/>
-              <w:rPr>
-                <w:rFonts w:ascii="Calibri" w:hAnsi="Calibri" w:cs="Calibri"/>
-                <w:color w:val="00000A"/>
-                <w:lang w:val="en"/>
-              </w:rPr>
-            </w:pPr>
-            <w:proofErr w:type="spellStart"/>
-            <w:r>
-              <w:rPr>
-                <w:rFonts w:ascii="Calibri" w:hAnsi="Calibri" w:cs="Calibri"/>
-                <w:color w:val="00000A"/>
-                <w:lang w:val="en"/>
-              </w:rPr>
-              <w:t>GraphViz</w:t>
-            </w:r>
-            <w:proofErr w:type="spellEnd"/>
-          </w:p>
-          <w:p>
-            <w:pPr>
-              <w:widowControl w:val="0"/>
-              <w:numPr>
-                <w:ilvl w:val="0"/>
-                <w:numId w:val="1"/>
-              </w:numPr>
-              <w:tabs>
-                <w:tab w:val="left" w:pos="720"/>
-              </w:tabs>
-              <w:suppressAutoHyphens/>
-              <w:autoSpaceDE w:val="0"/>
-              <w:autoSpaceDN w:val="0"/>
-              <w:adjustRightInd w:val="0"/>
-              <w:ind w:left="-3" w:right="-3" w:firstLine="210"/>
-              <w:rPr>
-                <w:rFonts w:ascii="Calibri" w:hAnsi="Calibri" w:cs="Calibri"/>
-                <w:color w:val="00000A"/>
-                <w:lang w:val="en"/>
-              </w:rPr>
-            </w:pPr>
-            <w:proofErr w:type="spellStart"/>
-            <w:r>
-              <w:rPr>
-                <w:rFonts w:ascii="Calibri" w:hAnsi="Calibri" w:cs="Calibri"/>
-                <w:color w:val="00000A"/>
-                <w:lang w:val="en"/>
-              </w:rPr>
-              <w:t>XmlParser</w:t>
-            </w:r>
-            <w:proofErr w:type="spellEnd"/>
-          </w:p>
-          <w:p>
-            <w:pPr>
-              <w:widowControl w:val="0"/>
-              <w:tabs>
-                <w:tab w:val="left" w:pos="720"/>
-              </w:tabs>
-              <w:suppressAutoHyphens/>
-              <w:autoSpaceDE w:val="0"/>
-              <w:autoSpaceDN w:val="0"/>
-              <w:adjustRightInd w:val="0"/>
-              <w:rPr>
-                <w:rFonts w:ascii="Calibri" w:hAnsi="Calibri" w:cs="Calibri"/>
-                <w:lang w:val="en"/>
-              </w:rPr>
-            </w:pPr>
-          </w:p>
-        </w:tc>
-        <w:tc>
-          <w:tcPr>
-            <w:tcW w:w="2515" w:type="dxa"/>
-            <w:tcBorders>
-              <w:top w:val="nil"/>
-              <w:left w:val="nil"/>
-              <w:bottom w:val="nil"/>
-              <w:right w:val="nil"/>
-            </w:tcBorders>
-            <w:shd w:val="clear" w:color="000000" w:fill="FFFFFF"/>
-          </w:tcPr>
-          <w:p>
-            <w:pPr>
-              <w:widowControl w:val="0"/>
-              <w:numPr>
-                <w:ilvl w:val="0"/>
-                <w:numId w:val="1"/>
-              </w:numPr>
-              <w:tabs>
-                <w:tab w:val="left" w:pos="720"/>
-              </w:tabs>
-              <w:suppressAutoHyphens/>
-              <w:autoSpaceDE w:val="0"/>
-              <w:autoSpaceDN w:val="0"/>
-              <w:adjustRightInd w:val="0"/>
-              <w:ind w:left="720" w:hanging="360"/>
-              <w:rPr>
-                <w:rFonts w:ascii="Calibri" w:hAnsi="Calibri" w:cs="Calibri"/>
-                <w:color w:val="00000A"/>
-                <w:lang w:val="en"/>
-              </w:rPr>
-            </w:pPr>
-            <w:r>
-              <w:rPr>
-                <w:rFonts w:ascii="Calibri" w:hAnsi="Calibri" w:cs="Calibri"/>
-                <w:b/>
-                <w:bCs/>
-                <w:color w:val="00000A"/>
-                <w:lang w:val="en"/>
-              </w:rPr>
-              <w:t>model</w:t>
-            </w:r>
-          </w:p>
-          <w:p>
-            <w:pPr>
-              <w:widowControl w:val="0"/>
-              <w:numPr>
-                <w:ilvl w:val="0"/>
-                <w:numId w:val="1"/>
-              </w:numPr>
-              <w:tabs>
-                <w:tab w:val="left" w:pos="720"/>
-              </w:tabs>
-              <w:suppressAutoHyphens/>
-              <w:autoSpaceDE w:val="0"/>
-              <w:autoSpaceDN w:val="0"/>
-              <w:adjustRightInd w:val="0"/>
-              <w:ind w:left="402" w:right="-3"/>
-              <w:rPr>
-                <w:rFonts w:ascii="Calibri" w:hAnsi="Calibri" w:cs="Calibri"/>
-                <w:color w:val="00000A"/>
-                <w:lang w:val="en"/>
-              </w:rPr>
-            </w:pPr>
-            <w:r>
-              <w:rPr>
-                <w:rFonts w:ascii="Calibri" w:hAnsi="Calibri" w:cs="Calibri"/>
-                <w:color w:val="00000A"/>
-                <w:lang w:val="en"/>
-              </w:rPr>
-              <w:t>Link</w:t>
-            </w:r>
-          </w:p>
-          <w:p>
-            <w:pPr>
-              <w:widowControl w:val="0"/>
-              <w:numPr>
-                <w:ilvl w:val="0"/>
-                <w:numId w:val="1"/>
-              </w:numPr>
-              <w:tabs>
-                <w:tab w:val="left" w:pos="720"/>
-              </w:tabs>
-              <w:suppressAutoHyphens/>
-              <w:autoSpaceDE w:val="0"/>
-              <w:autoSpaceDN w:val="0"/>
-              <w:adjustRightInd w:val="0"/>
-              <w:ind w:left="402" w:right="-3"/>
-              <w:rPr>
-                <w:rFonts w:ascii="Calibri" w:hAnsi="Calibri" w:cs="Calibri"/>
-                <w:color w:val="00000A"/>
-                <w:lang w:val="en"/>
-              </w:rPr>
-            </w:pPr>
-            <w:r>
-              <w:rPr>
-                <w:rFonts w:ascii="Calibri" w:hAnsi="Calibri" w:cs="Calibri"/>
-                <w:color w:val="00000A"/>
-                <w:lang w:val="en"/>
-              </w:rPr>
-              <w:t>Node</w:t>
-            </w:r>
-          </w:p>
-          <w:p>
-            <w:pPr>
-              <w:widowControl w:val="0"/>
-              <w:numPr>
-                <w:ilvl w:val="0"/>
-                <w:numId w:val="1"/>
-              </w:numPr>
-              <w:tabs>
-                <w:tab w:val="left" w:pos="720"/>
-              </w:tabs>
-              <w:suppressAutoHyphens/>
-              <w:autoSpaceDE w:val="0"/>
-              <w:autoSpaceDN w:val="0"/>
-              <w:adjustRightInd w:val="0"/>
-              <w:ind w:left="402" w:right="-3"/>
-              <w:rPr>
-                <w:rFonts w:ascii="Calibri" w:hAnsi="Calibri" w:cs="Calibri"/>
-                <w:lang w:val="en"/>
-              </w:rPr>
-            </w:pPr>
-            <w:proofErr w:type="spellStart"/>
-            <w:r>
-              <w:rPr>
-                <w:rFonts w:ascii="Calibri" w:hAnsi="Calibri" w:cs="Calibri"/>
-                <w:color w:val="00000A"/>
-                <w:lang w:val="en"/>
-              </w:rPr>
-              <w:t>NodeMap</w:t>
-            </w:r>
-            <w:proofErr w:type="spellEnd"/>
-          </w:p>
-        </w:tc>
-        <w:tc>
-          <w:tcPr>
-            <w:tcW w:w="3714" w:type="dxa"/>
-            <w:tcBorders>
-              <w:top w:val="nil"/>
-              <w:left w:val="nil"/>
-              <w:bottom w:val="nil"/>
-              <w:right w:val="nil"/>
-            </w:tcBorders>
-            <w:shd w:val="clear" w:color="000000" w:fill="FFFFFF"/>
-          </w:tcPr>
-          <w:p>
-            <w:pPr>
-              <w:widowControl w:val="0"/>
-              <w:numPr>
-                <w:ilvl w:val="0"/>
-                <w:numId w:val="1"/>
-              </w:numPr>
-              <w:tabs>
-                <w:tab w:val="left" w:pos="720"/>
-              </w:tabs>
-              <w:suppressAutoHyphens/>
-              <w:autoSpaceDE w:val="0"/>
-              <w:autoSpaceDN w:val="0"/>
-              <w:adjustRightInd w:val="0"/>
-              <w:ind w:left="720" w:hanging="360"/>
-              <w:rPr>
-                <w:rFonts w:ascii="Calibri" w:hAnsi="Calibri" w:cs="Calibri"/>
-                <w:color w:val="00000A"/>
-                <w:lang w:val="en"/>
-              </w:rPr>
-            </w:pPr>
-            <w:r>
-              <w:rPr>
-                <w:rFonts w:ascii="Calibri" w:hAnsi="Calibri" w:cs="Calibri"/>
-                <w:b/>
-                <w:bCs/>
-                <w:color w:val="00000A"/>
-                <w:lang w:val="en"/>
-              </w:rPr>
-              <w:t>view</w:t>
-            </w:r>
-          </w:p>
-          <w:p>
-            <w:pPr>
-              <w:widowControl w:val="0"/>
-              <w:numPr>
-                <w:ilvl w:val="0"/>
-                <w:numId w:val="1"/>
-              </w:numPr>
-              <w:tabs>
-                <w:tab w:val="left" w:pos="720"/>
-              </w:tabs>
-              <w:suppressAutoHyphens/>
-              <w:autoSpaceDE w:val="0"/>
-              <w:autoSpaceDN w:val="0"/>
-              <w:adjustRightInd w:val="0"/>
-              <w:ind w:left="372" w:right="-3"/>
-              <w:rPr>
-                <w:rFonts w:ascii="Calibri" w:hAnsi="Calibri" w:cs="Calibri"/>
-                <w:color w:val="00000A"/>
-                <w:lang w:val="en"/>
-              </w:rPr>
-            </w:pPr>
-            <w:proofErr w:type="spellStart"/>
-            <w:r>
-              <w:rPr>
-                <w:rFonts w:ascii="Calibri" w:hAnsi="Calibri" w:cs="Calibri"/>
-                <w:color w:val="00000A"/>
-                <w:lang w:val="en"/>
-              </w:rPr>
-              <w:t>AppCanvas</w:t>
-            </w:r>
-            <w:proofErr w:type="spellEnd"/>
-          </w:p>
-          <w:p>
-            <w:pPr>
-              <w:widowControl w:val="0"/>
-              <w:numPr>
-                <w:ilvl w:val="0"/>
-                <w:numId w:val="1"/>
-              </w:numPr>
-              <w:tabs>
-                <w:tab w:val="left" w:pos="720"/>
-              </w:tabs>
-              <w:suppressAutoHyphens/>
-              <w:autoSpaceDE w:val="0"/>
-              <w:autoSpaceDN w:val="0"/>
-              <w:adjustRightInd w:val="0"/>
-              <w:ind w:left="372" w:right="-3"/>
-              <w:rPr>
-                <w:rFonts w:ascii="Calibri" w:hAnsi="Calibri" w:cs="Calibri"/>
-                <w:lang w:val="en"/>
-              </w:rPr>
-            </w:pPr>
-            <w:proofErr w:type="spellStart"/>
-            <w:r>
-              <w:rPr>
-                <w:rFonts w:ascii="Calibri" w:hAnsi="Calibri" w:cs="Calibri"/>
-                <w:color w:val="00000A"/>
-                <w:lang w:val="en"/>
-              </w:rPr>
-              <w:t>CameraMovementListener</w:t>
-            </w:r>
-            <w:proofErr w:type="spellEnd"/>
-          </w:p>
-        </w:tc>
-      </w:tr>
-    </w:tbl>
-    <w:p>
-      <w:pPr>
-        <w:widowControl w:val="0"/>
-        <w:tabs>
-          <w:tab w:val="left" w:pos="720"/>
-        </w:tabs>
-        <w:suppressAutoHyphens/>
-        <w:autoSpaceDE w:val="0"/>
-        <w:autoSpaceDN w:val="0"/>
-        <w:adjustRightInd w:val="0"/>
-        <w:rPr>
-          <w:rFonts w:ascii="Calibri" w:hAnsi="Calibri" w:cs="Calibri"/>
-          <w:color w:val="00000A"/>
-          <w:lang w:val="en"/>
-        </w:rPr>
-      </w:pPr>
+        <w:t xml:space="preserve">The VTA is laid out with the goal of utilizing a Model-View-Controller (MVC) design pattern.  This has separated the project into three main packages.  Below is the package hierarchy to supplement further </w:t>
+      </w:r>
+      <w:r>
+        <w:rPr>
+          <w:rFonts w:ascii="Calibri" w:hAnsi="Calibri" w:cs="Calibri"/>
+          <w:color w:val="00000A"/>
+          <w:lang w:val="en"/>
+        </w:rPr>
+        <w:t>explanation of the class layout and files associated</w:t>
+      </w:r>
+      <w:r>
+        <w:rPr>
+          <w:rFonts w:ascii="Calibri" w:hAnsi="Calibri" w:cs="Calibri"/>
+          <w:color w:val="00000A"/>
+          <w:lang w:val="en"/>
+        </w:rPr>
+        <w:t xml:space="preserve"> to the applet</w:t>
+      </w:r>
+      <w:r>
+        <w:rPr>
+          <w:rFonts w:ascii="Calibri" w:hAnsi="Calibri" w:cs="Calibri"/>
+          <w:color w:val="00000A"/>
+          <w:lang w:val="en"/>
+        </w:rPr>
+        <w:t>.</w:t>
+      </w:r>
+    </w:p>
+    <w:p>
+      <w:pPr>
+        <w:pStyle w:val="ListParagraph"/>
+        <w:widowControl w:val="0"/>
+        <w:numPr>
+          <w:ilvl w:val="0"/>
+          <w:numId w:val="3"/>
+        </w:numPr>
+        <w:tabs>
+          <w:tab w:val="left" w:pos="720"/>
+        </w:tabs>
+        <w:suppressAutoHyphens/>
+        <w:autoSpaceDE w:val="0"/>
+        <w:autoSpaceDN w:val="0"/>
+        <w:adjustRightInd w:val="0"/>
+        <w:rPr>
+          <w:rFonts w:ascii="Calibri" w:hAnsi="Calibri" w:cs="Calibri"/>
+          <w:color w:val="00000A"/>
+          <w:lang w:val="en"/>
+        </w:rPr>
+      </w:pPr>
+      <w:r>
+        <w:rPr>
+          <w:rFonts w:ascii="Calibri" w:hAnsi="Calibri" w:cs="Calibri"/>
+          <w:color w:val="00000A"/>
+          <w:lang w:val="en"/>
+        </w:rPr>
+        <w:t>content</w:t>
+      </w:r>
+    </w:p>
+    <w:p>
+      <w:pPr>
+        <w:pStyle w:val="ListParagraph"/>
+        <w:widowControl w:val="0"/>
+        <w:numPr>
+          <w:ilvl w:val="1"/>
+          <w:numId w:val="3"/>
+        </w:numPr>
+        <w:tabs>
+          <w:tab w:val="left" w:pos="720"/>
+        </w:tabs>
+        <w:suppressAutoHyphens/>
+        <w:autoSpaceDE w:val="0"/>
+        <w:autoSpaceDN w:val="0"/>
+        <w:adjustRightInd w:val="0"/>
+        <w:rPr>
+          <w:rFonts w:ascii="Calibri" w:hAnsi="Calibri" w:cs="Calibri"/>
+          <w:color w:val="00000A"/>
+          <w:lang w:val="en"/>
+        </w:rPr>
+      </w:pPr>
+      <w:proofErr w:type="spellStart"/>
+      <w:r>
+        <w:rPr>
+          <w:rFonts w:ascii="Calibri" w:hAnsi="Calibri" w:cs="Calibri"/>
+          <w:color w:val="00000A"/>
+          <w:lang w:val="en"/>
+        </w:rPr>
+        <w:t>Graphviz</w:t>
+      </w:r>
+      <w:proofErr w:type="spellEnd"/>
+      <w:r>
+        <w:rPr>
+          <w:rFonts w:ascii="Calibri" w:hAnsi="Calibri" w:cs="Calibri"/>
+          <w:color w:val="00000A"/>
+          <w:lang w:val="en"/>
+        </w:rPr>
+        <w:t xml:space="preserve"> auto-generated files.</w:t>
+      </w:r>
+    </w:p>
+    <w:p>
+      <w:pPr>
+        <w:pStyle w:val="ListParagraph"/>
+        <w:widowControl w:val="0"/>
+        <w:numPr>
+          <w:ilvl w:val="1"/>
+          <w:numId w:val="3"/>
+        </w:numPr>
+        <w:tabs>
+          <w:tab w:val="left" w:pos="720"/>
+        </w:tabs>
+        <w:suppressAutoHyphens/>
+        <w:autoSpaceDE w:val="0"/>
+        <w:autoSpaceDN w:val="0"/>
+        <w:adjustRightInd w:val="0"/>
+        <w:rPr>
+          <w:rFonts w:ascii="Calibri" w:hAnsi="Calibri" w:cs="Calibri"/>
+          <w:color w:val="00000A"/>
+          <w:lang w:val="en"/>
+        </w:rPr>
+      </w:pPr>
+      <w:r>
+        <w:rPr>
+          <w:rFonts w:ascii="Calibri" w:hAnsi="Calibri" w:cs="Calibri"/>
+          <w:color w:val="00000A"/>
+          <w:lang w:val="en"/>
+        </w:rPr>
+        <w:t>nodes.xml</w:t>
+      </w:r>
+    </w:p>
+    <w:p>
+      <w:pPr>
+        <w:pStyle w:val="ListParagraph"/>
+        <w:widowControl w:val="0"/>
+        <w:numPr>
+          <w:ilvl w:val="2"/>
+          <w:numId w:val="3"/>
+        </w:numPr>
+        <w:tabs>
+          <w:tab w:val="left" w:pos="720"/>
+        </w:tabs>
+        <w:suppressAutoHyphens/>
+        <w:autoSpaceDE w:val="0"/>
+        <w:autoSpaceDN w:val="0"/>
+        <w:adjustRightInd w:val="0"/>
+        <w:rPr>
+          <w:rFonts w:ascii="Calibri" w:hAnsi="Calibri" w:cs="Calibri"/>
+          <w:color w:val="00000A"/>
+          <w:lang w:val="en"/>
+        </w:rPr>
+      </w:pPr>
+      <w:r>
+        <w:rPr>
+          <w:rFonts w:ascii="Calibri" w:hAnsi="Calibri" w:cs="Calibri"/>
+          <w:color w:val="00000A"/>
+          <w:lang w:val="en"/>
+        </w:rPr>
+        <w:t>XML file read to create the Chapters, Nodes, and Links in the applet.</w:t>
+      </w:r>
+    </w:p>
+    <w:p>
+      <w:pPr>
+        <w:pStyle w:val="ListParagraph"/>
+        <w:widowControl w:val="0"/>
+        <w:numPr>
+          <w:ilvl w:val="0"/>
+          <w:numId w:val="3"/>
+        </w:numPr>
+        <w:tabs>
+          <w:tab w:val="left" w:pos="720"/>
+        </w:tabs>
+        <w:suppressAutoHyphens/>
+        <w:autoSpaceDE w:val="0"/>
+        <w:autoSpaceDN w:val="0"/>
+        <w:adjustRightInd w:val="0"/>
+        <w:rPr>
+          <w:rFonts w:ascii="Calibri" w:hAnsi="Calibri" w:cs="Calibri"/>
+          <w:color w:val="00000A"/>
+          <w:lang w:val="en"/>
+        </w:rPr>
+      </w:pPr>
+      <w:r>
+        <w:rPr>
+          <w:rFonts w:ascii="Calibri" w:hAnsi="Calibri" w:cs="Calibri"/>
+          <w:color w:val="00000A"/>
+          <w:lang w:val="en"/>
+        </w:rPr>
+        <w:t>controller</w:t>
+      </w:r>
+    </w:p>
+    <w:p>
+      <w:pPr>
+        <w:pStyle w:val="ListParagraph"/>
+        <w:widowControl w:val="0"/>
+        <w:numPr>
+          <w:ilvl w:val="1"/>
+          <w:numId w:val="3"/>
+        </w:numPr>
+        <w:tabs>
+          <w:tab w:val="left" w:pos="720"/>
+        </w:tabs>
+        <w:suppressAutoHyphens/>
+        <w:autoSpaceDE w:val="0"/>
+        <w:autoSpaceDN w:val="0"/>
+        <w:adjustRightInd w:val="0"/>
+        <w:rPr>
+          <w:rFonts w:ascii="Calibri" w:hAnsi="Calibri" w:cs="Calibri"/>
+          <w:color w:val="00000A"/>
+          <w:lang w:val="en"/>
+        </w:rPr>
+      </w:pPr>
+      <w:r>
+        <w:rPr>
+          <w:rFonts w:ascii="Calibri" w:hAnsi="Calibri" w:cs="Calibri"/>
+          <w:color w:val="00000A"/>
+          <w:lang w:val="en"/>
+        </w:rPr>
+        <w:t>xml (directory)</w:t>
+      </w:r>
+    </w:p>
+    <w:p>
+      <w:pPr>
+        <w:pStyle w:val="ListParagraph"/>
+        <w:widowControl w:val="0"/>
+        <w:numPr>
+          <w:ilvl w:val="2"/>
+          <w:numId w:val="3"/>
+        </w:numPr>
+        <w:tabs>
+          <w:tab w:val="left" w:pos="720"/>
+        </w:tabs>
+        <w:suppressAutoHyphens/>
+        <w:autoSpaceDE w:val="0"/>
+        <w:autoSpaceDN w:val="0"/>
+        <w:adjustRightInd w:val="0"/>
+        <w:rPr>
+          <w:rFonts w:ascii="Calibri" w:hAnsi="Calibri" w:cs="Calibri"/>
+          <w:color w:val="00000A"/>
+          <w:lang w:val="en"/>
+        </w:rPr>
+      </w:pPr>
+      <w:r>
+        <w:rPr>
+          <w:rFonts w:ascii="Calibri" w:hAnsi="Calibri" w:cs="Calibri"/>
+          <w:color w:val="00000A"/>
+          <w:lang w:val="en"/>
+        </w:rPr>
+        <w:t>GridsGenerator.java</w:t>
+      </w:r>
+    </w:p>
+    <w:p>
+      <w:pPr>
+        <w:pStyle w:val="ListParagraph"/>
+        <w:widowControl w:val="0"/>
+        <w:numPr>
+          <w:ilvl w:val="3"/>
+          <w:numId w:val="3"/>
+        </w:numPr>
+        <w:tabs>
+          <w:tab w:val="left" w:pos="720"/>
+        </w:tabs>
+        <w:suppressAutoHyphens/>
+        <w:autoSpaceDE w:val="0"/>
+        <w:autoSpaceDN w:val="0"/>
+        <w:adjustRightInd w:val="0"/>
+        <w:rPr>
+          <w:rFonts w:ascii="Calibri" w:hAnsi="Calibri" w:cs="Calibri"/>
+          <w:color w:val="00000A"/>
+          <w:lang w:val="en"/>
+        </w:rPr>
+      </w:pPr>
+      <w:r>
+        <w:rPr>
+          <w:rFonts w:ascii="Calibri" w:hAnsi="Calibri" w:cs="Calibri"/>
+          <w:b/>
+          <w:color w:val="00000A"/>
+          <w:lang w:val="en"/>
+        </w:rPr>
+        <w:t>TODO</w:t>
+      </w:r>
+    </w:p>
+    <w:p>
+      <w:pPr>
+        <w:pStyle w:val="ListParagraph"/>
+        <w:widowControl w:val="0"/>
+        <w:numPr>
+          <w:ilvl w:val="2"/>
+          <w:numId w:val="3"/>
+        </w:numPr>
+        <w:tabs>
+          <w:tab w:val="left" w:pos="720"/>
+        </w:tabs>
+        <w:suppressAutoHyphens/>
+        <w:autoSpaceDE w:val="0"/>
+        <w:autoSpaceDN w:val="0"/>
+        <w:adjustRightInd w:val="0"/>
+        <w:rPr>
+          <w:rFonts w:ascii="Calibri" w:hAnsi="Calibri" w:cs="Calibri"/>
+          <w:color w:val="00000A"/>
+          <w:lang w:val="en"/>
+        </w:rPr>
+      </w:pPr>
+      <w:r>
+        <w:rPr>
+          <w:rFonts w:ascii="Calibri" w:hAnsi="Calibri" w:cs="Calibri"/>
+          <w:color w:val="00000A"/>
+          <w:lang w:val="en"/>
+        </w:rPr>
+        <w:t>XmlParser.java</w:t>
+      </w:r>
+    </w:p>
+    <w:p>
+      <w:pPr>
+        <w:pStyle w:val="ListParagraph"/>
+        <w:widowControl w:val="0"/>
+        <w:numPr>
+          <w:ilvl w:val="3"/>
+          <w:numId w:val="3"/>
+        </w:numPr>
+        <w:tabs>
+          <w:tab w:val="left" w:pos="720"/>
+        </w:tabs>
+        <w:suppressAutoHyphens/>
+        <w:autoSpaceDE w:val="0"/>
+        <w:autoSpaceDN w:val="0"/>
+        <w:adjustRightInd w:val="0"/>
+        <w:rPr>
+          <w:rFonts w:ascii="Calibri" w:hAnsi="Calibri" w:cs="Calibri"/>
+          <w:color w:val="00000A"/>
+          <w:lang w:val="en"/>
+        </w:rPr>
+      </w:pPr>
+      <w:r>
+        <w:rPr>
+          <w:rFonts w:ascii="Calibri" w:hAnsi="Calibri" w:cs="Calibri"/>
+          <w:color w:val="00000A"/>
+          <w:lang w:val="en"/>
+        </w:rPr>
+        <w:t>Used to parse nodes.xml for use in the applet.</w:t>
+      </w:r>
+    </w:p>
+    <w:p>
+      <w:pPr>
+        <w:pStyle w:val="ListParagraph"/>
+        <w:widowControl w:val="0"/>
+        <w:numPr>
+          <w:ilvl w:val="1"/>
+          <w:numId w:val="3"/>
+        </w:numPr>
+        <w:tabs>
+          <w:tab w:val="left" w:pos="720"/>
+        </w:tabs>
+        <w:suppressAutoHyphens/>
+        <w:autoSpaceDE w:val="0"/>
+        <w:autoSpaceDN w:val="0"/>
+        <w:adjustRightInd w:val="0"/>
+        <w:rPr>
+          <w:rFonts w:ascii="Calibri" w:hAnsi="Calibri" w:cs="Calibri"/>
+          <w:color w:val="00000A"/>
+          <w:lang w:val="en"/>
+        </w:rPr>
+      </w:pPr>
+      <w:r>
+        <w:rPr>
+          <w:rFonts w:ascii="Calibri" w:hAnsi="Calibri" w:cs="Calibri"/>
+          <w:color w:val="00000A"/>
+          <w:lang w:val="en"/>
+        </w:rPr>
+        <w:t>Configuration.java</w:t>
+      </w:r>
+    </w:p>
+    <w:p>
+      <w:pPr>
+        <w:pStyle w:val="ListParagraph"/>
+        <w:widowControl w:val="0"/>
+        <w:numPr>
+          <w:ilvl w:val="2"/>
+          <w:numId w:val="3"/>
+        </w:numPr>
+        <w:tabs>
+          <w:tab w:val="left" w:pos="720"/>
+        </w:tabs>
+        <w:suppressAutoHyphens/>
+        <w:autoSpaceDE w:val="0"/>
+        <w:autoSpaceDN w:val="0"/>
+        <w:adjustRightInd w:val="0"/>
+        <w:rPr>
+          <w:rFonts w:ascii="Calibri" w:hAnsi="Calibri" w:cs="Calibri"/>
+          <w:color w:val="00000A"/>
+          <w:lang w:val="en"/>
+        </w:rPr>
+      </w:pPr>
+      <w:r>
+        <w:rPr>
+          <w:rFonts w:ascii="Calibri" w:hAnsi="Calibri" w:cs="Calibri"/>
+          <w:color w:val="00000A"/>
+          <w:lang w:val="en"/>
+        </w:rPr>
+        <w:t>Used to determine where necessary files should be pulled from.</w:t>
+      </w:r>
+    </w:p>
+    <w:p>
+      <w:pPr>
+        <w:pStyle w:val="ListParagraph"/>
+        <w:widowControl w:val="0"/>
+        <w:numPr>
+          <w:ilvl w:val="1"/>
+          <w:numId w:val="3"/>
+        </w:numPr>
+        <w:tabs>
+          <w:tab w:val="left" w:pos="720"/>
+        </w:tabs>
+        <w:suppressAutoHyphens/>
+        <w:autoSpaceDE w:val="0"/>
+        <w:autoSpaceDN w:val="0"/>
+        <w:adjustRightInd w:val="0"/>
+        <w:rPr>
+          <w:rFonts w:ascii="Calibri" w:hAnsi="Calibri" w:cs="Calibri"/>
+          <w:color w:val="00000A"/>
+          <w:lang w:val="en"/>
+        </w:rPr>
+      </w:pPr>
+      <w:r>
+        <w:rPr>
+          <w:rFonts w:ascii="Calibri" w:hAnsi="Calibri" w:cs="Calibri"/>
+          <w:color w:val="00000A"/>
+          <w:lang w:val="en"/>
+        </w:rPr>
+        <w:t>GraphViz.java</w:t>
+      </w:r>
+    </w:p>
+    <w:p>
+      <w:pPr>
+        <w:pStyle w:val="ListParagraph"/>
+        <w:widowControl w:val="0"/>
+        <w:numPr>
+          <w:ilvl w:val="2"/>
+          <w:numId w:val="3"/>
+        </w:numPr>
+        <w:tabs>
+          <w:tab w:val="left" w:pos="720"/>
+        </w:tabs>
+        <w:suppressAutoHyphens/>
+        <w:autoSpaceDE w:val="0"/>
+        <w:autoSpaceDN w:val="0"/>
+        <w:adjustRightInd w:val="0"/>
+        <w:rPr>
+          <w:rFonts w:ascii="Calibri" w:hAnsi="Calibri" w:cs="Calibri"/>
+          <w:color w:val="00000A"/>
+          <w:lang w:val="en"/>
+        </w:rPr>
+      </w:pPr>
+      <w:r>
+        <w:rPr>
+          <w:rFonts w:ascii="Calibri" w:hAnsi="Calibri" w:cs="Calibri"/>
+          <w:color w:val="00000A"/>
+          <w:lang w:val="en"/>
+        </w:rPr>
+        <w:t>Generates graphical information (</w:t>
+      </w:r>
+      <w:r>
+        <w:rPr>
+          <w:rFonts w:ascii="Calibri" w:hAnsi="Calibri" w:cs="Calibri"/>
+          <w:b/>
+          <w:color w:val="00000A"/>
+          <w:lang w:val="en"/>
+        </w:rPr>
+        <w:t>ADD MORE INFORMATION</w:t>
+      </w:r>
+      <w:r>
+        <w:rPr>
+          <w:rFonts w:ascii="Calibri" w:hAnsi="Calibri" w:cs="Calibri"/>
+          <w:color w:val="00000A"/>
+          <w:lang w:val="en"/>
+        </w:rPr>
+        <w:t>)</w:t>
+      </w:r>
+    </w:p>
+    <w:p>
+      <w:pPr>
+        <w:pStyle w:val="ListParagraph"/>
+        <w:widowControl w:val="0"/>
+        <w:numPr>
+          <w:ilvl w:val="1"/>
+          <w:numId w:val="3"/>
+        </w:numPr>
+        <w:tabs>
+          <w:tab w:val="left" w:pos="720"/>
+        </w:tabs>
+        <w:suppressAutoHyphens/>
+        <w:autoSpaceDE w:val="0"/>
+        <w:autoSpaceDN w:val="0"/>
+        <w:adjustRightInd w:val="0"/>
+        <w:rPr>
+          <w:rFonts w:ascii="Calibri" w:hAnsi="Calibri" w:cs="Calibri"/>
+          <w:color w:val="00000A"/>
+          <w:lang w:val="en"/>
+        </w:rPr>
+      </w:pPr>
+      <w:r>
+        <w:rPr>
+          <w:rFonts w:ascii="Calibri" w:hAnsi="Calibri" w:cs="Calibri"/>
+          <w:color w:val="00000A"/>
+          <w:lang w:val="en"/>
+        </w:rPr>
+        <w:t>Main.java</w:t>
+      </w:r>
+    </w:p>
+    <w:p>
+      <w:pPr>
+        <w:pStyle w:val="ListParagraph"/>
+        <w:widowControl w:val="0"/>
+        <w:numPr>
+          <w:ilvl w:val="2"/>
+          <w:numId w:val="3"/>
+        </w:numPr>
+        <w:tabs>
+          <w:tab w:val="left" w:pos="720"/>
+        </w:tabs>
+        <w:suppressAutoHyphens/>
+        <w:autoSpaceDE w:val="0"/>
+        <w:autoSpaceDN w:val="0"/>
+        <w:adjustRightInd w:val="0"/>
+        <w:rPr>
+          <w:rFonts w:ascii="Calibri" w:hAnsi="Calibri" w:cs="Calibri"/>
+          <w:color w:val="00000A"/>
+          <w:lang w:val="en"/>
+        </w:rPr>
+      </w:pPr>
+      <w:r>
+        <w:rPr>
+          <w:rFonts w:ascii="Calibri" w:hAnsi="Calibri" w:cs="Calibri"/>
+          <w:color w:val="00000A"/>
+          <w:lang w:val="en"/>
+        </w:rPr>
+        <w:t xml:space="preserve">File used for generating </w:t>
+      </w:r>
+      <w:proofErr w:type="spellStart"/>
+      <w:r>
+        <w:rPr>
+          <w:rFonts w:ascii="Calibri" w:hAnsi="Calibri" w:cs="Calibri"/>
+          <w:color w:val="00000A"/>
+          <w:lang w:val="en"/>
+        </w:rPr>
+        <w:t>graphviz</w:t>
+      </w:r>
+      <w:proofErr w:type="spellEnd"/>
+      <w:r>
+        <w:rPr>
+          <w:rFonts w:ascii="Calibri" w:hAnsi="Calibri" w:cs="Calibri"/>
+          <w:color w:val="00000A"/>
+          <w:lang w:val="en"/>
+        </w:rPr>
+        <w:t xml:space="preserve"> data for the applet.</w:t>
+      </w:r>
+    </w:p>
+    <w:p>
+      <w:pPr>
+        <w:pStyle w:val="ListParagraph"/>
+        <w:widowControl w:val="0"/>
+        <w:numPr>
+          <w:ilvl w:val="1"/>
+          <w:numId w:val="3"/>
+        </w:numPr>
+        <w:tabs>
+          <w:tab w:val="left" w:pos="720"/>
+        </w:tabs>
+        <w:suppressAutoHyphens/>
+        <w:autoSpaceDE w:val="0"/>
+        <w:autoSpaceDN w:val="0"/>
+        <w:adjustRightInd w:val="0"/>
+        <w:rPr>
+          <w:rFonts w:ascii="Calibri" w:hAnsi="Calibri" w:cs="Calibri"/>
+          <w:color w:val="00000A"/>
+          <w:lang w:val="en"/>
+        </w:rPr>
+      </w:pPr>
+      <w:r>
+        <w:rPr>
+          <w:rFonts w:ascii="Calibri" w:hAnsi="Calibri" w:cs="Calibri"/>
+          <w:color w:val="00000A"/>
+          <w:lang w:val="en"/>
+        </w:rPr>
+        <w:t>VirtualTextbookApplet.java</w:t>
+      </w:r>
+    </w:p>
+    <w:p>
+      <w:pPr>
+        <w:pStyle w:val="ListParagraph"/>
+        <w:widowControl w:val="0"/>
+        <w:numPr>
+          <w:ilvl w:val="2"/>
+          <w:numId w:val="3"/>
+        </w:numPr>
+        <w:tabs>
+          <w:tab w:val="left" w:pos="720"/>
+        </w:tabs>
+        <w:suppressAutoHyphens/>
+        <w:autoSpaceDE w:val="0"/>
+        <w:autoSpaceDN w:val="0"/>
+        <w:adjustRightInd w:val="0"/>
+        <w:rPr>
+          <w:rFonts w:ascii="Calibri" w:hAnsi="Calibri" w:cs="Calibri"/>
+          <w:color w:val="00000A"/>
+          <w:lang w:val="en"/>
+        </w:rPr>
+      </w:pPr>
+      <w:r>
+        <w:rPr>
+          <w:rFonts w:ascii="Calibri" w:hAnsi="Calibri" w:cs="Calibri"/>
+          <w:color w:val="00000A"/>
+          <w:lang w:val="en"/>
+        </w:rPr>
+        <w:t>Main file for applet. Everything starts here.</w:t>
+      </w:r>
+    </w:p>
+    <w:p>
+      <w:pPr>
+        <w:pStyle w:val="ListParagraph"/>
+        <w:widowControl w:val="0"/>
+        <w:numPr>
+          <w:ilvl w:val="0"/>
+          <w:numId w:val="3"/>
+        </w:numPr>
+        <w:tabs>
+          <w:tab w:val="left" w:pos="720"/>
+        </w:tabs>
+        <w:suppressAutoHyphens/>
+        <w:autoSpaceDE w:val="0"/>
+        <w:autoSpaceDN w:val="0"/>
+        <w:adjustRightInd w:val="0"/>
+        <w:rPr>
+          <w:rFonts w:ascii="Calibri" w:hAnsi="Calibri" w:cs="Calibri"/>
+          <w:color w:val="00000A"/>
+          <w:lang w:val="en"/>
+        </w:rPr>
+      </w:pPr>
+      <w:proofErr w:type="spellStart"/>
+      <w:r>
+        <w:rPr>
+          <w:rFonts w:ascii="Calibri" w:hAnsi="Calibri" w:cs="Calibri"/>
+          <w:color w:val="00000A"/>
+          <w:lang w:val="en"/>
+        </w:rPr>
+        <w:t>fr</w:t>
+      </w:r>
+      <w:proofErr w:type="spellEnd"/>
+    </w:p>
+    <w:p>
+      <w:pPr>
+        <w:pStyle w:val="ListParagraph"/>
+        <w:widowControl w:val="0"/>
+        <w:numPr>
+          <w:ilvl w:val="1"/>
+          <w:numId w:val="3"/>
+        </w:numPr>
+        <w:tabs>
+          <w:tab w:val="left" w:pos="720"/>
+        </w:tabs>
+        <w:suppressAutoHyphens/>
+        <w:autoSpaceDE w:val="0"/>
+        <w:autoSpaceDN w:val="0"/>
+        <w:adjustRightInd w:val="0"/>
+        <w:rPr>
+          <w:rFonts w:ascii="Calibri" w:hAnsi="Calibri" w:cs="Calibri"/>
+          <w:b/>
+          <w:color w:val="00000A"/>
+          <w:lang w:val="en"/>
+        </w:rPr>
+      </w:pPr>
+      <w:r>
+        <w:rPr>
+          <w:rFonts w:ascii="Calibri" w:hAnsi="Calibri" w:cs="Calibri"/>
+          <w:b/>
+          <w:color w:val="00000A"/>
+          <w:lang w:val="en"/>
+        </w:rPr>
+        <w:t>TODO</w:t>
+      </w:r>
+    </w:p>
+    <w:p>
+      <w:pPr>
+        <w:pStyle w:val="ListParagraph"/>
+        <w:widowControl w:val="0"/>
+        <w:numPr>
+          <w:ilvl w:val="0"/>
+          <w:numId w:val="3"/>
+        </w:numPr>
+        <w:tabs>
+          <w:tab w:val="left" w:pos="720"/>
+        </w:tabs>
+        <w:suppressAutoHyphens/>
+        <w:autoSpaceDE w:val="0"/>
+        <w:autoSpaceDN w:val="0"/>
+        <w:adjustRightInd w:val="0"/>
+        <w:rPr>
+          <w:rFonts w:ascii="Calibri" w:hAnsi="Calibri" w:cs="Calibri"/>
+          <w:color w:val="00000A"/>
+          <w:lang w:val="en"/>
+        </w:rPr>
+      </w:pPr>
+      <w:r>
+        <w:rPr>
+          <w:rFonts w:ascii="Calibri" w:hAnsi="Calibri" w:cs="Calibri"/>
+          <w:color w:val="00000A"/>
+          <w:lang w:val="en"/>
+        </w:rPr>
+        <w:t>model</w:t>
+      </w:r>
+    </w:p>
+    <w:p>
+      <w:pPr>
+        <w:pStyle w:val="ListParagraph"/>
+        <w:widowControl w:val="0"/>
+        <w:numPr>
+          <w:ilvl w:val="1"/>
+          <w:numId w:val="3"/>
+        </w:numPr>
+        <w:tabs>
+          <w:tab w:val="left" w:pos="720"/>
+        </w:tabs>
+        <w:suppressAutoHyphens/>
+        <w:autoSpaceDE w:val="0"/>
+        <w:autoSpaceDN w:val="0"/>
+        <w:adjustRightInd w:val="0"/>
+        <w:rPr>
+          <w:rFonts w:ascii="Calibri" w:hAnsi="Calibri" w:cs="Calibri"/>
+          <w:color w:val="00000A"/>
+          <w:lang w:val="en"/>
+        </w:rPr>
+      </w:pPr>
+      <w:r>
+        <w:rPr>
+          <w:rFonts w:ascii="Calibri" w:hAnsi="Calibri" w:cs="Calibri"/>
+          <w:color w:val="00000A"/>
+          <w:lang w:val="en"/>
+        </w:rPr>
+        <w:t>Link.java</w:t>
+      </w:r>
+    </w:p>
+    <w:p>
+      <w:pPr>
+        <w:pStyle w:val="ListParagraph"/>
+        <w:widowControl w:val="0"/>
+        <w:numPr>
+          <w:ilvl w:val="2"/>
+          <w:numId w:val="3"/>
+        </w:numPr>
+        <w:tabs>
+          <w:tab w:val="left" w:pos="720"/>
+        </w:tabs>
+        <w:suppressAutoHyphens/>
+        <w:autoSpaceDE w:val="0"/>
+        <w:autoSpaceDN w:val="0"/>
+        <w:adjustRightInd w:val="0"/>
+        <w:rPr>
+          <w:rFonts w:ascii="Calibri" w:hAnsi="Calibri" w:cs="Calibri"/>
+          <w:color w:val="00000A"/>
+          <w:lang w:val="en"/>
+        </w:rPr>
+      </w:pPr>
+      <w:r>
+        <w:rPr>
+          <w:rFonts w:ascii="Calibri" w:hAnsi="Calibri" w:cs="Calibri"/>
+          <w:color w:val="00000A"/>
+          <w:lang w:val="en"/>
+        </w:rPr>
+        <w:t>Link data structure created to connect nodes.</w:t>
+      </w:r>
+    </w:p>
+    <w:p>
+      <w:pPr>
+        <w:pStyle w:val="ListParagraph"/>
+        <w:widowControl w:val="0"/>
+        <w:numPr>
+          <w:ilvl w:val="1"/>
+          <w:numId w:val="3"/>
+        </w:numPr>
+        <w:tabs>
+          <w:tab w:val="left" w:pos="720"/>
+        </w:tabs>
+        <w:suppressAutoHyphens/>
+        <w:autoSpaceDE w:val="0"/>
+        <w:autoSpaceDN w:val="0"/>
+        <w:adjustRightInd w:val="0"/>
+        <w:rPr>
+          <w:rFonts w:ascii="Calibri" w:hAnsi="Calibri" w:cs="Calibri"/>
+          <w:color w:val="00000A"/>
+          <w:lang w:val="en"/>
+        </w:rPr>
+      </w:pPr>
+      <w:r>
+        <w:rPr>
+          <w:rFonts w:ascii="Calibri" w:hAnsi="Calibri" w:cs="Calibri"/>
+          <w:color w:val="00000A"/>
+          <w:lang w:val="en"/>
+        </w:rPr>
+        <w:t>Node.java</w:t>
+      </w:r>
+    </w:p>
+    <w:p>
+      <w:pPr>
+        <w:pStyle w:val="ListParagraph"/>
+        <w:widowControl w:val="0"/>
+        <w:numPr>
+          <w:ilvl w:val="2"/>
+          <w:numId w:val="3"/>
+        </w:numPr>
+        <w:tabs>
+          <w:tab w:val="left" w:pos="720"/>
+        </w:tabs>
+        <w:suppressAutoHyphens/>
+        <w:autoSpaceDE w:val="0"/>
+        <w:autoSpaceDN w:val="0"/>
+        <w:adjustRightInd w:val="0"/>
+        <w:rPr>
+          <w:rFonts w:ascii="Calibri" w:hAnsi="Calibri" w:cs="Calibri"/>
+          <w:color w:val="00000A"/>
+          <w:lang w:val="en"/>
+        </w:rPr>
+      </w:pPr>
+      <w:r>
+        <w:rPr>
+          <w:rFonts w:ascii="Calibri" w:hAnsi="Calibri" w:cs="Calibri"/>
+          <w:color w:val="00000A"/>
+          <w:lang w:val="en"/>
+        </w:rPr>
+        <w:t xml:space="preserve">Node data structure created </w:t>
+      </w:r>
+      <w:r>
+        <w:rPr>
+          <w:rFonts w:ascii="Calibri" w:hAnsi="Calibri" w:cs="Calibri"/>
+          <w:color w:val="00000A"/>
+          <w:lang w:val="en"/>
+        </w:rPr>
+        <w:t>to represent a block of information with both a full and short description drawn within a rectangle</w:t>
+      </w:r>
+    </w:p>
+    <w:p>
+      <w:pPr>
+        <w:pStyle w:val="ListParagraph"/>
+        <w:widowControl w:val="0"/>
+        <w:numPr>
+          <w:ilvl w:val="1"/>
+          <w:numId w:val="3"/>
+        </w:numPr>
+        <w:tabs>
+          <w:tab w:val="left" w:pos="720"/>
+        </w:tabs>
+        <w:suppressAutoHyphens/>
+        <w:autoSpaceDE w:val="0"/>
+        <w:autoSpaceDN w:val="0"/>
+        <w:adjustRightInd w:val="0"/>
+        <w:rPr>
+          <w:rFonts w:ascii="Calibri" w:hAnsi="Calibri" w:cs="Calibri"/>
+          <w:color w:val="00000A"/>
+          <w:lang w:val="en"/>
+        </w:rPr>
+      </w:pPr>
+      <w:r>
+        <w:rPr>
+          <w:rFonts w:ascii="Calibri" w:hAnsi="Calibri" w:cs="Calibri"/>
+          <w:color w:val="00000A"/>
+          <w:lang w:val="en"/>
+        </w:rPr>
+        <w:t>NodeMap.java</w:t>
+      </w:r>
+    </w:p>
+    <w:p>
+      <w:pPr>
+        <w:pStyle w:val="ListParagraph"/>
+        <w:widowControl w:val="0"/>
+        <w:numPr>
+          <w:ilvl w:val="2"/>
+          <w:numId w:val="3"/>
+        </w:numPr>
+        <w:tabs>
+          <w:tab w:val="left" w:pos="720"/>
+        </w:tabs>
+        <w:suppressAutoHyphens/>
+        <w:autoSpaceDE w:val="0"/>
+        <w:autoSpaceDN w:val="0"/>
+        <w:adjustRightInd w:val="0"/>
+        <w:rPr>
+          <w:rFonts w:ascii="Calibri" w:hAnsi="Calibri" w:cs="Calibri"/>
+          <w:color w:val="00000A"/>
+          <w:lang w:val="en"/>
+        </w:rPr>
+      </w:pPr>
+      <w:r>
+        <w:rPr>
+          <w:rFonts w:ascii="Calibri" w:hAnsi="Calibri" w:cs="Calibri"/>
+          <w:color w:val="00000A"/>
+          <w:lang w:val="en"/>
+        </w:rPr>
+        <w:t>A class to store nodes keyed by their chapters.</w:t>
+      </w:r>
+    </w:p>
+    <w:p>
+      <w:pPr>
+        <w:pStyle w:val="ListParagraph"/>
+        <w:widowControl w:val="0"/>
+        <w:numPr>
+          <w:ilvl w:val="0"/>
+          <w:numId w:val="3"/>
+        </w:numPr>
+        <w:tabs>
+          <w:tab w:val="left" w:pos="720"/>
+        </w:tabs>
+        <w:suppressAutoHyphens/>
+        <w:autoSpaceDE w:val="0"/>
+        <w:autoSpaceDN w:val="0"/>
+        <w:adjustRightInd w:val="0"/>
+        <w:rPr>
+          <w:rFonts w:ascii="Calibri" w:hAnsi="Calibri" w:cs="Calibri"/>
+          <w:color w:val="00000A"/>
+          <w:lang w:val="en"/>
+        </w:rPr>
+      </w:pPr>
+      <w:r>
+        <w:rPr>
+          <w:rFonts w:ascii="Calibri" w:hAnsi="Calibri" w:cs="Calibri"/>
+          <w:color w:val="00000A"/>
+          <w:lang w:val="en"/>
+        </w:rPr>
+        <w:t>view</w:t>
+      </w:r>
+    </w:p>
+    <w:p>
+      <w:pPr>
+        <w:pStyle w:val="ListParagraph"/>
+        <w:widowControl w:val="0"/>
+        <w:numPr>
+          <w:ilvl w:val="1"/>
+          <w:numId w:val="3"/>
+        </w:numPr>
+        <w:tabs>
+          <w:tab w:val="left" w:pos="720"/>
+        </w:tabs>
+        <w:suppressAutoHyphens/>
+        <w:autoSpaceDE w:val="0"/>
+        <w:autoSpaceDN w:val="0"/>
+        <w:adjustRightInd w:val="0"/>
+        <w:rPr>
+          <w:rFonts w:ascii="Calibri" w:hAnsi="Calibri" w:cs="Calibri"/>
+          <w:color w:val="00000A"/>
+          <w:lang w:val="en"/>
+        </w:rPr>
+      </w:pPr>
+      <w:r>
+        <w:rPr>
+          <w:rFonts w:ascii="Calibri" w:hAnsi="Calibri" w:cs="Calibri"/>
+          <w:color w:val="00000A"/>
+          <w:lang w:val="en"/>
+        </w:rPr>
+        <w:t>AppCanvas.java</w:t>
+      </w:r>
+    </w:p>
+    <w:p>
+      <w:pPr>
+        <w:pStyle w:val="ListParagraph"/>
+        <w:widowControl w:val="0"/>
+        <w:numPr>
+          <w:ilvl w:val="2"/>
+          <w:numId w:val="3"/>
+        </w:numPr>
+        <w:tabs>
+          <w:tab w:val="left" w:pos="720"/>
+        </w:tabs>
+        <w:suppressAutoHyphens/>
+        <w:autoSpaceDE w:val="0"/>
+        <w:autoSpaceDN w:val="0"/>
+        <w:adjustRightInd w:val="0"/>
+        <w:rPr>
+          <w:rFonts w:ascii="Calibri" w:hAnsi="Calibri" w:cs="Calibri"/>
+          <w:color w:val="00000A"/>
+          <w:lang w:val="en"/>
+        </w:rPr>
+      </w:pPr>
+      <w:r>
+        <w:rPr>
+          <w:rFonts w:ascii="Calibri" w:hAnsi="Calibri" w:cs="Calibri"/>
+          <w:color w:val="00000A"/>
+          <w:lang w:val="en"/>
+        </w:rPr>
+        <w:t>Draws the app onto the ‘canvas’</w:t>
+      </w:r>
+    </w:p>
+    <w:p>
+      <w:pPr>
+        <w:pStyle w:val="ListParagraph"/>
+        <w:widowControl w:val="0"/>
+        <w:numPr>
+          <w:ilvl w:val="1"/>
+          <w:numId w:val="3"/>
+        </w:numPr>
+        <w:tabs>
+          <w:tab w:val="left" w:pos="720"/>
+        </w:tabs>
+        <w:suppressAutoHyphens/>
+        <w:autoSpaceDE w:val="0"/>
+        <w:autoSpaceDN w:val="0"/>
+        <w:adjustRightInd w:val="0"/>
+        <w:rPr>
+          <w:rFonts w:ascii="Calibri" w:hAnsi="Calibri" w:cs="Calibri"/>
+          <w:color w:val="00000A"/>
+          <w:lang w:val="en"/>
+        </w:rPr>
+      </w:pPr>
+      <w:r>
+        <w:rPr>
+          <w:rFonts w:ascii="Calibri" w:hAnsi="Calibri" w:cs="Calibri"/>
+          <w:color w:val="00000A"/>
+          <w:lang w:val="en"/>
+        </w:rPr>
+        <w:t>CameraMovementListener.java</w:t>
+      </w:r>
+    </w:p>
+    <w:p>
+      <w:pPr>
+        <w:pStyle w:val="ListParagraph"/>
+        <w:widowControl w:val="0"/>
+        <w:numPr>
+          <w:ilvl w:val="2"/>
+          <w:numId w:val="3"/>
+        </w:numPr>
+        <w:tabs>
+          <w:tab w:val="left" w:pos="720"/>
+        </w:tabs>
+        <w:suppressAutoHyphens/>
+        <w:autoSpaceDE w:val="0"/>
+        <w:autoSpaceDN w:val="0"/>
+        <w:adjustRightInd w:val="0"/>
+        <w:rPr>
+          <w:rFonts w:ascii="Calibri" w:hAnsi="Calibri" w:cs="Calibri"/>
+          <w:color w:val="00000A"/>
+          <w:lang w:val="en"/>
+        </w:rPr>
+      </w:pPr>
+      <w:r>
+        <w:rPr>
+          <w:rFonts w:ascii="Calibri" w:hAnsi="Calibri" w:cs="Calibri"/>
+          <w:color w:val="00000A"/>
+          <w:lang w:val="en"/>
+        </w:rPr>
+        <w:t>Listener class created to handle camera movement in the applet.</w:t>
+      </w:r>
+    </w:p>
+    <w:p>
+      <w:pPr>
+        <w:widowControl w:val="0"/>
+        <w:tabs>
+          <w:tab w:val="left" w:pos="720"/>
+        </w:tabs>
+        <w:suppressAutoHyphens/>
+        <w:autoSpaceDE w:val="0"/>
+        <w:autoSpaceDN w:val="0"/>
+        <w:adjustRightInd w:val="0"/>
+        <w:ind w:firstLine="720"/>
+        <w:rPr>
+          <w:rFonts w:ascii="Calibri" w:hAnsi="Calibri" w:cs="Calibri"/>
+          <w:color w:val="00000A"/>
+          <w:lang w:val="en"/>
+        </w:rPr>
+      </w:pPr>
+      <w:r>
+        <w:rPr>
+          <w:rFonts w:ascii="Calibri" w:hAnsi="Calibri" w:cs="Calibri"/>
+          <w:color w:val="00000A"/>
+          <w:lang w:val="en"/>
+        </w:rPr>
+        <w:t xml:space="preserve"> </w:t>
+      </w:r>
       <w:r>
         <w:rPr>
           <w:rFonts w:ascii="Calibri" w:hAnsi="Calibri" w:cs="Calibri"/>
@@ -2497,15 +3062,34 @@
           <w:color w:val="00000A"/>
           <w:lang w:val="en"/>
         </w:rPr>
-        <w:t xml:space="preserve"> with variables depending on if the application is being run as an applet or as a standalone application.  The model package contains the bulk of the information for the application, including a static reference to all of the nodes (in Node class), as well as a static reference to all of the links (in Link class).  The model package also has the wrappers for the ZVTM glyphs, which would be better put in the view class if they were planning to be changed or if it could be decoupled from the node and link information.  Finally, the view class contains the listener class for the application as well as the canvas (in ZVTM terms, the cameras and views) that handles and displays the</w:t>
-      </w:r>
-      <w:r>
-        <w:rPr>
-          <w:rFonts w:ascii="Calibri" w:hAnsi="Calibri" w:cs="Calibri"/>
-          <w:color w:val="00000A"/>
-          <w:lang w:val="en"/>
-        </w:rPr>
-        <w:t xml:space="preserve"> graphics for the  application.</w:t>
+        <w:t xml:space="preserve"> with variables depending on if the application is being run as an applet or as a standalone </w:t>
+      </w:r>
+      <w:r>
+        <w:rPr>
+          <w:rFonts w:ascii="Calibri" w:hAnsi="Calibri" w:cs="Calibri"/>
+          <w:color w:val="00000A"/>
+          <w:lang w:val="en"/>
+        </w:rPr>
+        <w:lastRenderedPageBreak/>
+        <w:t xml:space="preserve">application.  The model package contains the bulk of the information for the application, including a static reference to all of the nodes (in Node class), as well as a static reference to all of the links (in Link class).  The model package also has the wrappers for the ZVTM glyphs, which would be better put in the view class if they were planning to be changed or if it could be decoupled from the node and link information.  Finally, the view class contains the listener class for the application as well as the canvas (in ZVTM terms, the cameras and views) that handles and displays the graphics for </w:t>
+      </w:r>
+      <w:proofErr w:type="gramStart"/>
+      <w:r>
+        <w:rPr>
+          <w:rFonts w:ascii="Calibri" w:hAnsi="Calibri" w:cs="Calibri"/>
+          <w:color w:val="00000A"/>
+          <w:lang w:val="en"/>
+        </w:rPr>
+        <w:t>the  application</w:t>
+      </w:r>
+      <w:proofErr w:type="gramEnd"/>
+      <w:r>
+        <w:rPr>
+          <w:rFonts w:ascii="Calibri" w:hAnsi="Calibri" w:cs="Calibri"/>
+          <w:color w:val="00000A"/>
+          <w:lang w:val="en"/>
+        </w:rPr>
+        <w:t>.</w:t>
       </w:r>
     </w:p>
     <w:p>
@@ -2833,6 +3417,7 @@
         <w:t xml:space="preserve">Although the glyphs that make up the nodes are “stuck” together using ZVTM’s </w:t>
       </w:r>
       <w:proofErr w:type="spellStart"/>
+      <w:proofErr w:type="gramStart"/>
       <w:r>
         <w:rPr>
           <w:rFonts w:ascii="Calibri" w:hAnsi="Calibri" w:cs="Calibri"/>
@@ -2848,16 +3433,16 @@
           <w:color w:val="00000A"/>
           <w:lang w:val="en"/>
         </w:rPr>
-        <w:t xml:space="preserve">() </w:t>
-      </w:r>
-      <w:r>
-        <w:rPr>
-          <w:rFonts w:ascii="Calibri" w:hAnsi="Calibri" w:cs="Calibri"/>
-          <w:color w:val="00000A"/>
-          <w:lang w:val="en"/>
-        </w:rPr>
-        <w:lastRenderedPageBreak/>
-        <w:t xml:space="preserve">method, the actual rectangle and the positioning of the glyphs is updated dynamically, when necessary using </w:t>
+        <w:t>(</w:t>
+      </w:r>
+      <w:proofErr w:type="gramEnd"/>
+      <w:r>
+        <w:rPr>
+          <w:rFonts w:ascii="Calibri" w:hAnsi="Calibri" w:cs="Calibri"/>
+          <w:color w:val="00000A"/>
+          <w:lang w:val="en"/>
+        </w:rPr>
+        <w:t xml:space="preserve">) method, the actual rectangle and the positioning of the glyphs is updated dynamically, when necessary using </w:t>
       </w:r>
       <w:proofErr w:type="spellStart"/>
       <w:r>
@@ -3035,6 +3620,7 @@
         <w:t xml:space="preserve">\glyphs\VText.java". Initially, only one line of text would be created. ZVTM uses the </w:t>
       </w:r>
       <w:proofErr w:type="spellStart"/>
+      <w:proofErr w:type="gramStart"/>
       <w:r>
         <w:rPr>
           <w:rFonts w:ascii="Calibri" w:hAnsi="Calibri" w:cs="Calibri"/>
@@ -3050,9 +3636,19 @@
           <w:color w:val="00000A"/>
           <w:lang w:val="en"/>
         </w:rPr>
-        <w:t xml:space="preserve">() of AWT. On lines 427 and 430 we replaced the call to </w:t>
+        <w:t>(</w:t>
+      </w:r>
+      <w:proofErr w:type="gramEnd"/>
+      <w:r>
+        <w:rPr>
+          <w:rFonts w:ascii="Calibri" w:hAnsi="Calibri" w:cs="Calibri"/>
+          <w:color w:val="00000A"/>
+          <w:lang w:val="en"/>
+        </w:rPr>
+        <w:t xml:space="preserve">) of AWT. On lines 427 and 430 we replaced the call to </w:t>
       </w:r>
       <w:proofErr w:type="spellStart"/>
+      <w:proofErr w:type="gramStart"/>
       <w:r>
         <w:rPr>
           <w:rFonts w:ascii="Calibri" w:hAnsi="Calibri" w:cs="Calibri"/>
@@ -3068,7 +3664,16 @@
           <w:color w:val="00000A"/>
           <w:lang w:val="en"/>
         </w:rPr>
-        <w:t xml:space="preserve">() with a call to our method </w:t>
+        <w:t>(</w:t>
+      </w:r>
+      <w:proofErr w:type="gramEnd"/>
+      <w:r>
+        <w:rPr>
+          <w:rFonts w:ascii="Calibri" w:hAnsi="Calibri" w:cs="Calibri"/>
+          <w:color w:val="00000A"/>
+          <w:lang w:val="en"/>
+        </w:rPr>
+        <w:t xml:space="preserve">) with a call to our method </w:t>
       </w:r>
       <w:proofErr w:type="spellStart"/>
       <w:r>
@@ -3115,6 +3720,7 @@
         <w:t xml:space="preserve">The </w:t>
       </w:r>
       <w:proofErr w:type="spellStart"/>
+      <w:proofErr w:type="gramStart"/>
       <w:r>
         <w:rPr>
           <w:rFonts w:ascii="Calibri" w:hAnsi="Calibri" w:cs="Calibri"/>
@@ -3130,7 +3736,16 @@
           <w:color w:val="00000A"/>
           <w:lang w:val="en"/>
         </w:rPr>
-        <w:t xml:space="preserve">() method will take the </w:t>
+        <w:t>(</w:t>
+      </w:r>
+      <w:proofErr w:type="gramEnd"/>
+      <w:r>
+        <w:rPr>
+          <w:rFonts w:ascii="Calibri" w:hAnsi="Calibri" w:cs="Calibri"/>
+          <w:color w:val="00000A"/>
+          <w:lang w:val="en"/>
+        </w:rPr>
+        <w:t xml:space="preserve">) method will take the </w:t>
       </w:r>
       <w:proofErr w:type="spellStart"/>
       <w:r>
@@ -3151,6 +3766,7 @@
         <w:t xml:space="preserve"> protected String text and split it into an array of the words. The AWT </w:t>
       </w:r>
       <w:proofErr w:type="spellStart"/>
+      <w:proofErr w:type="gramStart"/>
       <w:r>
         <w:rPr>
           <w:rFonts w:ascii="Calibri" w:hAnsi="Calibri" w:cs="Calibri"/>
@@ -3166,7 +3782,16 @@
           <w:color w:val="00000A"/>
           <w:lang w:val="en"/>
         </w:rPr>
-        <w:t xml:space="preserve">() method will be called for each row of words. The number of words in a row is determined by the number of characters in each words, and respects the static variable MAX_CHARS_PER_LINE. This method is also where the </w:t>
+        <w:t>(</w:t>
+      </w:r>
+      <w:proofErr w:type="gramEnd"/>
+      <w:r>
+        <w:rPr>
+          <w:rFonts w:ascii="Calibri" w:hAnsi="Calibri" w:cs="Calibri"/>
+          <w:color w:val="00000A"/>
+          <w:lang w:val="en"/>
+        </w:rPr>
+        <w:t xml:space="preserve">) method will be called for each row of words. The number of words in a row is determined by the number of characters in each words, and respects the static variable MAX_CHARS_PER_LINE. This method is also where the </w:t>
       </w:r>
       <w:proofErr w:type="spellStart"/>
       <w:r>
@@ -3222,6 +3847,7 @@
         </w:rPr>
       </w:pPr>
       <w:proofErr w:type="spellStart"/>
+      <w:proofErr w:type="gramStart"/>
       <w:r>
         <w:rPr>
           <w:rFonts w:ascii="Calibri" w:hAnsi="Calibri" w:cs="Calibri"/>
@@ -3230,6 +3856,7 @@
           <w:color w:val="00000A"/>
           <w:lang w:val="en"/>
         </w:rPr>
+        <w:lastRenderedPageBreak/>
         <w:t>drawTheString</w:t>
       </w:r>
       <w:proofErr w:type="spellEnd"/>
@@ -3241,7 +3868,18 @@
           <w:color w:val="00000A"/>
           <w:lang w:val="en"/>
         </w:rPr>
-        <w:t>()</w:t>
+        <w:t>(</w:t>
+      </w:r>
+      <w:proofErr w:type="gramEnd"/>
+      <w:r>
+        <w:rPr>
+          <w:rFonts w:ascii="Calibri" w:hAnsi="Calibri" w:cs="Calibri"/>
+          <w:b/>
+          <w:bCs/>
+          <w:color w:val="00000A"/>
+          <w:lang w:val="en"/>
+        </w:rPr>
+        <w:t>)</w:t>
       </w:r>
       <w:r>
         <w:rPr>
@@ -3729,6 +4367,7 @@
         <w:t xml:space="preserve">The navigation to web pages is handled by the </w:t>
       </w:r>
       <w:proofErr w:type="spellStart"/>
+      <w:proofErr w:type="gramStart"/>
       <w:r>
         <w:rPr>
           <w:rFonts w:ascii="Calibri" w:hAnsi="Calibri" w:cs="Calibri"/>
@@ -3744,18 +4383,18 @@
           <w:color w:val="00000A"/>
           <w:lang w:val="en"/>
         </w:rPr>
-        <w:t xml:space="preserve">() method, and is primarily called by the CameraMovementListener.click1() method when a selected node is clicked. Webpages are addressed relative to the application folder on the server, and by convention are kept in the webpages </w:t>
-      </w:r>
-      <w:r>
-        <w:rPr>
-          <w:rFonts w:ascii="Calibri" w:hAnsi="Calibri" w:cs="Calibri"/>
-          <w:color w:val="00000A"/>
-          <w:lang w:val="en"/>
-        </w:rPr>
-        <w:lastRenderedPageBreak/>
-        <w:t>folder.  Webpages can be either an absolute address (determined by a string starting with http), or as a string relative to the current directory on the server, which on the test server turns out to be “</w:t>
-      </w:r>
-      <w:hyperlink r:id="rId7" w:history="1">
+        <w:t>(</w:t>
+      </w:r>
+      <w:proofErr w:type="gramEnd"/>
+      <w:r>
+        <w:rPr>
+          <w:rFonts w:ascii="Calibri" w:hAnsi="Calibri" w:cs="Calibri"/>
+          <w:color w:val="00000A"/>
+          <w:lang w:val="en"/>
+        </w:rPr>
+        <w:t>) method, and is primarily called by the CameraMovementListener.click1() method when a selected node is clicked. Webpages are addressed relative to the application folder on the server, and by convention are kept in the webpages folder.  Webpages can be either an absolute address (determined by a string starting with http), or as a string relative to the current directory on the server, which on the test server turns out to be “</w:t>
+      </w:r>
+      <w:hyperlink r:id="rId6" w:history="1">
         <w:r>
           <w:rPr>
             <w:rFonts w:ascii="Calibri" w:hAnsi="Calibri" w:cs="Calibri"/>
@@ -4018,7 +4657,29 @@
           <w:szCs w:val="20"/>
           <w:lang w:val="en"/>
         </w:rPr>
-        <w:t>//  private static String TEMP_DIR = "/</w:t>
+        <w:t>/</w:t>
+      </w:r>
+      <w:proofErr w:type="gramStart"/>
+      <w:r>
+        <w:rPr>
+          <w:rFonts w:ascii="Consolas" w:hAnsi="Consolas" w:cs="Consolas"/>
+          <w:color w:val="00000A"/>
+          <w:sz w:val="20"/>
+          <w:szCs w:val="20"/>
+          <w:lang w:val="en"/>
+        </w:rPr>
+        <w:t>/  private</w:t>
+      </w:r>
+      <w:proofErr w:type="gramEnd"/>
+      <w:r>
+        <w:rPr>
+          <w:rFonts w:ascii="Consolas" w:hAnsi="Consolas" w:cs="Consolas"/>
+          <w:color w:val="00000A"/>
+          <w:sz w:val="20"/>
+          <w:szCs w:val="20"/>
+          <w:lang w:val="en"/>
+        </w:rPr>
+        <w:t xml:space="preserve"> static String TEMP_DIR = "/</w:t>
       </w:r>
       <w:proofErr w:type="spellStart"/>
       <w:r>
@@ -4080,6 +4741,7 @@
         </w:rPr>
         <w:t xml:space="preserve"> </w:t>
       </w:r>
+      <w:proofErr w:type="gramStart"/>
       <w:r>
         <w:rPr>
           <w:rFonts w:ascii="Calibri" w:hAnsi="Calibri" w:cs="Calibri"/>
@@ -4090,6 +4752,7 @@
         </w:rPr>
         <w:t>private</w:t>
       </w:r>
+      <w:proofErr w:type="gramEnd"/>
       <w:r>
         <w:rPr>
           <w:rFonts w:ascii="Calibri" w:hAnsi="Calibri" w:cs="Calibri"/>
@@ -4260,6 +4923,7 @@
           <w:lang w:val="en"/>
         </w:rPr>
       </w:pPr>
+      <w:proofErr w:type="gramStart"/>
       <w:r>
         <w:rPr>
           <w:rFonts w:ascii="Consolas" w:hAnsi="Consolas" w:cs="Consolas"/>
@@ -4272,6 +4936,7 @@
         </w:rPr>
         <w:t>private</w:t>
       </w:r>
+      <w:proofErr w:type="gramEnd"/>
       <w:r>
         <w:rPr>
           <w:rFonts w:ascii="Consolas" w:hAnsi="Consolas" w:cs="Consolas"/>
@@ -4390,7 +5055,16 @@
           <w:color w:val="00000A"/>
           <w:lang w:val="en"/>
         </w:rPr>
-        <w:t xml:space="preserve"> will not be able to execute. The generated files are then placed in the content folder on the server.  NOTE: The current server is not a 64-bit OS, and the path will have to be changed for the generator to work.</w:t>
+        <w:t xml:space="preserve"> will not be able to execute. The generated files are </w:t>
+      </w:r>
+      <w:r>
+        <w:rPr>
+          <w:rFonts w:ascii="Calibri" w:hAnsi="Calibri" w:cs="Calibri"/>
+          <w:color w:val="00000A"/>
+          <w:lang w:val="en"/>
+        </w:rPr>
+        <w:lastRenderedPageBreak/>
+        <w:t>then placed in the content folder on the server.  NOTE: The current server is not a 64-bit OS, and the path will have to be changed for the generator to work.</w:t>
       </w:r>
     </w:p>
     <w:p>
@@ -4548,27 +5222,9 @@
           <w:color w:val="00000A"/>
           <w:lang w:val="en"/>
         </w:rPr>
-        <w:t xml:space="preserve"> = function() {</w:t>
-      </w:r>
-    </w:p>
-    <w:p>
-      <w:pPr>
-        <w:widowControl w:val="0"/>
-        <w:tabs>
-          <w:tab w:val="left" w:pos="720"/>
-        </w:tabs>
-        <w:suppressAutoHyphens/>
-        <w:autoSpaceDE w:val="0"/>
-        <w:autoSpaceDN w:val="0"/>
-        <w:adjustRightInd w:val="0"/>
-        <w:spacing w:after="120"/>
-        <w:rPr>
-          <w:rFonts w:ascii="Calibri" w:hAnsi="Calibri" w:cs="Calibri"/>
-          <w:color w:val="00000A"/>
-          <w:lang w:val="en"/>
-        </w:rPr>
-      </w:pPr>
-      <w:proofErr w:type="spellStart"/>
+        <w:t xml:space="preserve"> = </w:t>
+      </w:r>
+      <w:proofErr w:type="gramStart"/>
       <w:r>
         <w:rPr>
           <w:rFonts w:ascii="Calibri" w:hAnsi="Calibri" w:cs="Calibri"/>
@@ -4577,9 +5233,9 @@
           <w:color w:val="00000A"/>
           <w:lang w:val="en"/>
         </w:rPr>
-        <w:t>var</w:t>
-      </w:r>
-      <w:proofErr w:type="spellEnd"/>
+        <w:t>function(</w:t>
+      </w:r>
+      <w:proofErr w:type="gramEnd"/>
       <w:r>
         <w:rPr>
           <w:rFonts w:ascii="Calibri" w:hAnsi="Calibri" w:cs="Calibri"/>
@@ -4588,9 +5244,28 @@
           <w:color w:val="00000A"/>
           <w:lang w:val="en"/>
         </w:rPr>
-        <w:t xml:space="preserve"> applet = </w:t>
-      </w:r>
+        <w:t>) {</w:t>
+      </w:r>
+    </w:p>
+    <w:p>
+      <w:pPr>
+        <w:widowControl w:val="0"/>
+        <w:tabs>
+          <w:tab w:val="left" w:pos="720"/>
+        </w:tabs>
+        <w:suppressAutoHyphens/>
+        <w:autoSpaceDE w:val="0"/>
+        <w:autoSpaceDN w:val="0"/>
+        <w:adjustRightInd w:val="0"/>
+        <w:spacing w:after="120"/>
+        <w:rPr>
+          <w:rFonts w:ascii="Calibri" w:hAnsi="Calibri" w:cs="Calibri"/>
+          <w:color w:val="00000A"/>
+          <w:lang w:val="en"/>
+        </w:rPr>
+      </w:pPr>
       <w:proofErr w:type="spellStart"/>
+      <w:proofErr w:type="gramStart"/>
       <w:r>
         <w:rPr>
           <w:rFonts w:ascii="Calibri" w:hAnsi="Calibri" w:cs="Calibri"/>
@@ -4599,9 +5274,10 @@
           <w:color w:val="00000A"/>
           <w:lang w:val="en"/>
         </w:rPr>
-        <w:t>document.getElementById</w:t>
+        <w:t>var</w:t>
       </w:r>
       <w:proofErr w:type="spellEnd"/>
+      <w:proofErr w:type="gramEnd"/>
       <w:r>
         <w:rPr>
           <w:rFonts w:ascii="Calibri" w:hAnsi="Calibri" w:cs="Calibri"/>
@@ -4610,26 +5286,9 @@
           <w:color w:val="00000A"/>
           <w:lang w:val="en"/>
         </w:rPr>
-        <w:t>("Adaptive Map");</w:t>
-      </w:r>
-    </w:p>
-    <w:p>
-      <w:pPr>
-        <w:widowControl w:val="0"/>
-        <w:tabs>
-          <w:tab w:val="left" w:pos="720"/>
-        </w:tabs>
-        <w:suppressAutoHyphens/>
-        <w:autoSpaceDE w:val="0"/>
-        <w:autoSpaceDN w:val="0"/>
-        <w:adjustRightInd w:val="0"/>
-        <w:spacing w:after="120"/>
-        <w:rPr>
-          <w:rFonts w:ascii="Calibri" w:hAnsi="Calibri" w:cs="Calibri"/>
-          <w:color w:val="00000A"/>
-          <w:lang w:val="en"/>
-        </w:rPr>
-      </w:pPr>
+        <w:t xml:space="preserve"> applet = </w:t>
+      </w:r>
+      <w:proofErr w:type="spellStart"/>
       <w:r>
         <w:rPr>
           <w:rFonts w:ascii="Calibri" w:hAnsi="Calibri" w:cs="Calibri"/>
@@ -4638,9 +5297,9 @@
           <w:color w:val="00000A"/>
           <w:lang w:val="en"/>
         </w:rPr>
-        <w:t xml:space="preserve">    </w:t>
-      </w:r>
-      <w:proofErr w:type="spellStart"/>
+        <w:t>document.getElementById</w:t>
+      </w:r>
+      <w:proofErr w:type="spellEnd"/>
       <w:r>
         <w:rPr>
           <w:rFonts w:ascii="Calibri" w:hAnsi="Calibri" w:cs="Calibri"/>
@@ -4649,9 +5308,26 @@
           <w:color w:val="00000A"/>
           <w:lang w:val="en"/>
         </w:rPr>
-        <w:t>applet.onmouseover</w:t>
-      </w:r>
-      <w:proofErr w:type="spellEnd"/>
+        <w:t>("Adaptive Map");</w:t>
+      </w:r>
+    </w:p>
+    <w:p>
+      <w:pPr>
+        <w:widowControl w:val="0"/>
+        <w:tabs>
+          <w:tab w:val="left" w:pos="720"/>
+        </w:tabs>
+        <w:suppressAutoHyphens/>
+        <w:autoSpaceDE w:val="0"/>
+        <w:autoSpaceDN w:val="0"/>
+        <w:adjustRightInd w:val="0"/>
+        <w:spacing w:after="120"/>
+        <w:rPr>
+          <w:rFonts w:ascii="Calibri" w:hAnsi="Calibri" w:cs="Calibri"/>
+          <w:color w:val="00000A"/>
+          <w:lang w:val="en"/>
+        </w:rPr>
+      </w:pPr>
       <w:r>
         <w:rPr>
           <w:rFonts w:ascii="Calibri" w:hAnsi="Calibri" w:cs="Calibri"/>
@@ -4660,26 +5336,9 @@
           <w:color w:val="00000A"/>
           <w:lang w:val="en"/>
         </w:rPr>
-        <w:t xml:space="preserve"> = function(e) {</w:t>
-      </w:r>
-    </w:p>
-    <w:p>
-      <w:pPr>
-        <w:widowControl w:val="0"/>
-        <w:tabs>
-          <w:tab w:val="left" w:pos="720"/>
-        </w:tabs>
-        <w:suppressAutoHyphens/>
-        <w:autoSpaceDE w:val="0"/>
-        <w:autoSpaceDN w:val="0"/>
-        <w:adjustRightInd w:val="0"/>
-        <w:spacing w:after="120"/>
-        <w:rPr>
-          <w:rFonts w:ascii="Calibri" w:hAnsi="Calibri" w:cs="Calibri"/>
-          <w:color w:val="00000A"/>
-          <w:lang w:val="en"/>
-        </w:rPr>
-      </w:pPr>
+        <w:t xml:space="preserve">    </w:t>
+      </w:r>
+      <w:proofErr w:type="spellStart"/>
       <w:r>
         <w:rPr>
           <w:rFonts w:ascii="Calibri" w:hAnsi="Calibri" w:cs="Calibri"/>
@@ -4688,9 +5347,9 @@
           <w:color w:val="00000A"/>
           <w:lang w:val="en"/>
         </w:rPr>
-        <w:t xml:space="preserve">         </w:t>
-      </w:r>
-      <w:proofErr w:type="spellStart"/>
+        <w:t>applet.onmouseover</w:t>
+      </w:r>
+      <w:proofErr w:type="spellEnd"/>
       <w:r>
         <w:rPr>
           <w:rFonts w:ascii="Calibri" w:hAnsi="Calibri" w:cs="Calibri"/>
@@ -4699,9 +5358,9 @@
           <w:color w:val="00000A"/>
           <w:lang w:val="en"/>
         </w:rPr>
-        <w:t>window.onscroll</w:t>
-      </w:r>
-      <w:proofErr w:type="spellEnd"/>
+        <w:t xml:space="preserve"> = </w:t>
+      </w:r>
+      <w:proofErr w:type="gramStart"/>
       <w:r>
         <w:rPr>
           <w:rFonts w:ascii="Calibri" w:hAnsi="Calibri" w:cs="Calibri"/>
@@ -4710,26 +5369,9 @@
           <w:color w:val="00000A"/>
           <w:lang w:val="en"/>
         </w:rPr>
-        <w:t xml:space="preserve"> = function(e) {</w:t>
-      </w:r>
-    </w:p>
-    <w:p>
-      <w:pPr>
-        <w:widowControl w:val="0"/>
-        <w:tabs>
-          <w:tab w:val="left" w:pos="720"/>
-        </w:tabs>
-        <w:suppressAutoHyphens/>
-        <w:autoSpaceDE w:val="0"/>
-        <w:autoSpaceDN w:val="0"/>
-        <w:adjustRightInd w:val="0"/>
-        <w:spacing w:after="120"/>
-        <w:rPr>
-          <w:rFonts w:ascii="Calibri" w:hAnsi="Calibri" w:cs="Calibri"/>
-          <w:color w:val="00000A"/>
-          <w:lang w:val="en"/>
-        </w:rPr>
-      </w:pPr>
+        <w:t>function(</w:t>
+      </w:r>
+      <w:proofErr w:type="gramEnd"/>
       <w:r>
         <w:rPr>
           <w:rFonts w:ascii="Calibri" w:hAnsi="Calibri" w:cs="Calibri"/>
@@ -4738,7 +5380,7 @@
           <w:color w:val="00000A"/>
           <w:lang w:val="en"/>
         </w:rPr>
-        <w:t xml:space="preserve">         //scroll where you want to be (the top)</w:t>
+        <w:t>e) {</w:t>
       </w:r>
     </w:p>
     <w:p>
@@ -4766,26 +5408,9 @@
           <w:color w:val="00000A"/>
           <w:lang w:val="en"/>
         </w:rPr>
-        <w:t xml:space="preserve">           scroll(0,0) ;         }</w:t>
-      </w:r>
-    </w:p>
-    <w:p>
-      <w:pPr>
-        <w:widowControl w:val="0"/>
-        <w:tabs>
-          <w:tab w:val="left" w:pos="720"/>
-        </w:tabs>
-        <w:suppressAutoHyphens/>
-        <w:autoSpaceDE w:val="0"/>
-        <w:autoSpaceDN w:val="0"/>
-        <w:adjustRightInd w:val="0"/>
-        <w:spacing w:after="120"/>
-        <w:rPr>
-          <w:rFonts w:ascii="Calibri" w:hAnsi="Calibri" w:cs="Calibri"/>
-          <w:color w:val="00000A"/>
-          <w:lang w:val="en"/>
-        </w:rPr>
-      </w:pPr>
+        <w:t xml:space="preserve">         </w:t>
+      </w:r>
+      <w:proofErr w:type="spellStart"/>
       <w:r>
         <w:rPr>
           <w:rFonts w:ascii="Calibri" w:hAnsi="Calibri" w:cs="Calibri"/>
@@ -4794,26 +5419,9 @@
           <w:color w:val="00000A"/>
           <w:lang w:val="en"/>
         </w:rPr>
-        <w:t xml:space="preserve">     }</w:t>
-      </w:r>
-    </w:p>
-    <w:p>
-      <w:pPr>
-        <w:widowControl w:val="0"/>
-        <w:tabs>
-          <w:tab w:val="left" w:pos="720"/>
-        </w:tabs>
-        <w:suppressAutoHyphens/>
-        <w:autoSpaceDE w:val="0"/>
-        <w:autoSpaceDN w:val="0"/>
-        <w:adjustRightInd w:val="0"/>
-        <w:spacing w:after="120"/>
-        <w:rPr>
-          <w:rFonts w:ascii="Calibri" w:hAnsi="Calibri" w:cs="Calibri"/>
-          <w:color w:val="00000A"/>
-          <w:lang w:val="en"/>
-        </w:rPr>
-      </w:pPr>
+        <w:t>window.onscroll</w:t>
+      </w:r>
+      <w:proofErr w:type="spellEnd"/>
       <w:r>
         <w:rPr>
           <w:rFonts w:ascii="Calibri" w:hAnsi="Calibri" w:cs="Calibri"/>
@@ -4822,9 +5430,9 @@
           <w:color w:val="00000A"/>
           <w:lang w:val="en"/>
         </w:rPr>
-        <w:t xml:space="preserve">    </w:t>
-      </w:r>
-      <w:proofErr w:type="spellStart"/>
+        <w:t xml:space="preserve"> = </w:t>
+      </w:r>
+      <w:proofErr w:type="gramStart"/>
       <w:r>
         <w:rPr>
           <w:rFonts w:ascii="Calibri" w:hAnsi="Calibri" w:cs="Calibri"/>
@@ -4833,9 +5441,9 @@
           <w:color w:val="00000A"/>
           <w:lang w:val="en"/>
         </w:rPr>
-        <w:t>applet.onmouseout</w:t>
-      </w:r>
-      <w:proofErr w:type="spellEnd"/>
+        <w:t>function(</w:t>
+      </w:r>
+      <w:proofErr w:type="gramEnd"/>
       <w:r>
         <w:rPr>
           <w:rFonts w:ascii="Calibri" w:hAnsi="Calibri" w:cs="Calibri"/>
@@ -4844,7 +5452,7 @@
           <w:color w:val="00000A"/>
           <w:lang w:val="en"/>
         </w:rPr>
-        <w:t xml:space="preserve"> = function(e) {</w:t>
+        <w:t>e) {</w:t>
       </w:r>
     </w:p>
     <w:p>
@@ -4872,7 +5480,7 @@
           <w:color w:val="00000A"/>
           <w:lang w:val="en"/>
         </w:rPr>
-        <w:t xml:space="preserve">          //replace with empty function</w:t>
+        <w:t xml:space="preserve">         //scroll where you want to be (the top)</w:t>
       </w:r>
     </w:p>
     <w:p>
@@ -4900,10 +5508,9 @@
           <w:color w:val="00000A"/>
           <w:lang w:val="en"/>
         </w:rPr>
-        <w:lastRenderedPageBreak/>
-        <w:t xml:space="preserve">          </w:t>
-      </w:r>
-      <w:proofErr w:type="spellStart"/>
+        <w:t xml:space="preserve">           </w:t>
+      </w:r>
+      <w:proofErr w:type="gramStart"/>
       <w:r>
         <w:rPr>
           <w:rFonts w:ascii="Calibri" w:hAnsi="Calibri" w:cs="Calibri"/>
@@ -4912,9 +5519,9 @@
           <w:color w:val="00000A"/>
           <w:lang w:val="en"/>
         </w:rPr>
-        <w:t>window.onscroll</w:t>
-      </w:r>
-      <w:proofErr w:type="spellEnd"/>
+        <w:t>scroll(</w:t>
+      </w:r>
+      <w:proofErr w:type="gramEnd"/>
       <w:r>
         <w:rPr>
           <w:rFonts w:ascii="Calibri" w:hAnsi="Calibri" w:cs="Calibri"/>
@@ -4923,7 +5530,207 @@
           <w:color w:val="00000A"/>
           <w:lang w:val="en"/>
         </w:rPr>
-        <w:t xml:space="preserve"> = function(e) {}    }</w:t>
+        <w:t>0,0) ;         }</w:t>
+      </w:r>
+    </w:p>
+    <w:p>
+      <w:pPr>
+        <w:widowControl w:val="0"/>
+        <w:tabs>
+          <w:tab w:val="left" w:pos="720"/>
+        </w:tabs>
+        <w:suppressAutoHyphens/>
+        <w:autoSpaceDE w:val="0"/>
+        <w:autoSpaceDN w:val="0"/>
+        <w:adjustRightInd w:val="0"/>
+        <w:spacing w:after="120"/>
+        <w:rPr>
+          <w:rFonts w:ascii="Calibri" w:hAnsi="Calibri" w:cs="Calibri"/>
+          <w:color w:val="00000A"/>
+          <w:lang w:val="en"/>
+        </w:rPr>
+      </w:pPr>
+      <w:r>
+        <w:rPr>
+          <w:rFonts w:ascii="Calibri" w:hAnsi="Calibri" w:cs="Calibri"/>
+          <w:i/>
+          <w:iCs/>
+          <w:color w:val="00000A"/>
+          <w:lang w:val="en"/>
+        </w:rPr>
+        <w:t xml:space="preserve">     }</w:t>
+      </w:r>
+    </w:p>
+    <w:p>
+      <w:pPr>
+        <w:widowControl w:val="0"/>
+        <w:tabs>
+          <w:tab w:val="left" w:pos="720"/>
+        </w:tabs>
+        <w:suppressAutoHyphens/>
+        <w:autoSpaceDE w:val="0"/>
+        <w:autoSpaceDN w:val="0"/>
+        <w:adjustRightInd w:val="0"/>
+        <w:spacing w:after="120"/>
+        <w:rPr>
+          <w:rFonts w:ascii="Calibri" w:hAnsi="Calibri" w:cs="Calibri"/>
+          <w:color w:val="00000A"/>
+          <w:lang w:val="en"/>
+        </w:rPr>
+      </w:pPr>
+      <w:r>
+        <w:rPr>
+          <w:rFonts w:ascii="Calibri" w:hAnsi="Calibri" w:cs="Calibri"/>
+          <w:i/>
+          <w:iCs/>
+          <w:color w:val="00000A"/>
+          <w:lang w:val="en"/>
+        </w:rPr>
+        <w:t xml:space="preserve">    </w:t>
+      </w:r>
+      <w:proofErr w:type="spellStart"/>
+      <w:r>
+        <w:rPr>
+          <w:rFonts w:ascii="Calibri" w:hAnsi="Calibri" w:cs="Calibri"/>
+          <w:i/>
+          <w:iCs/>
+          <w:color w:val="00000A"/>
+          <w:lang w:val="en"/>
+        </w:rPr>
+        <w:t>applet.onmouseout</w:t>
+      </w:r>
+      <w:proofErr w:type="spellEnd"/>
+      <w:r>
+        <w:rPr>
+          <w:rFonts w:ascii="Calibri" w:hAnsi="Calibri" w:cs="Calibri"/>
+          <w:i/>
+          <w:iCs/>
+          <w:color w:val="00000A"/>
+          <w:lang w:val="en"/>
+        </w:rPr>
+        <w:t xml:space="preserve"> = </w:t>
+      </w:r>
+      <w:proofErr w:type="gramStart"/>
+      <w:r>
+        <w:rPr>
+          <w:rFonts w:ascii="Calibri" w:hAnsi="Calibri" w:cs="Calibri"/>
+          <w:i/>
+          <w:iCs/>
+          <w:color w:val="00000A"/>
+          <w:lang w:val="en"/>
+        </w:rPr>
+        <w:t>function(</w:t>
+      </w:r>
+      <w:proofErr w:type="gramEnd"/>
+      <w:r>
+        <w:rPr>
+          <w:rFonts w:ascii="Calibri" w:hAnsi="Calibri" w:cs="Calibri"/>
+          <w:i/>
+          <w:iCs/>
+          <w:color w:val="00000A"/>
+          <w:lang w:val="en"/>
+        </w:rPr>
+        <w:t>e) {</w:t>
+      </w:r>
+    </w:p>
+    <w:p>
+      <w:pPr>
+        <w:widowControl w:val="0"/>
+        <w:tabs>
+          <w:tab w:val="left" w:pos="720"/>
+        </w:tabs>
+        <w:suppressAutoHyphens/>
+        <w:autoSpaceDE w:val="0"/>
+        <w:autoSpaceDN w:val="0"/>
+        <w:adjustRightInd w:val="0"/>
+        <w:spacing w:after="120"/>
+        <w:rPr>
+          <w:rFonts w:ascii="Calibri" w:hAnsi="Calibri" w:cs="Calibri"/>
+          <w:color w:val="00000A"/>
+          <w:lang w:val="en"/>
+        </w:rPr>
+      </w:pPr>
+      <w:r>
+        <w:rPr>
+          <w:rFonts w:ascii="Calibri" w:hAnsi="Calibri" w:cs="Calibri"/>
+          <w:i/>
+          <w:iCs/>
+          <w:color w:val="00000A"/>
+          <w:lang w:val="en"/>
+        </w:rPr>
+        <w:t xml:space="preserve">          //replace with empty function</w:t>
+      </w:r>
+    </w:p>
+    <w:p>
+      <w:pPr>
+        <w:widowControl w:val="0"/>
+        <w:tabs>
+          <w:tab w:val="left" w:pos="720"/>
+        </w:tabs>
+        <w:suppressAutoHyphens/>
+        <w:autoSpaceDE w:val="0"/>
+        <w:autoSpaceDN w:val="0"/>
+        <w:adjustRightInd w:val="0"/>
+        <w:spacing w:after="120"/>
+        <w:rPr>
+          <w:rFonts w:ascii="Calibri" w:hAnsi="Calibri" w:cs="Calibri"/>
+          <w:color w:val="00000A"/>
+          <w:lang w:val="en"/>
+        </w:rPr>
+      </w:pPr>
+      <w:r>
+        <w:rPr>
+          <w:rFonts w:ascii="Calibri" w:hAnsi="Calibri" w:cs="Calibri"/>
+          <w:i/>
+          <w:iCs/>
+          <w:color w:val="00000A"/>
+          <w:lang w:val="en"/>
+        </w:rPr>
+        <w:t xml:space="preserve">          </w:t>
+      </w:r>
+      <w:proofErr w:type="spellStart"/>
+      <w:r>
+        <w:rPr>
+          <w:rFonts w:ascii="Calibri" w:hAnsi="Calibri" w:cs="Calibri"/>
+          <w:i/>
+          <w:iCs/>
+          <w:color w:val="00000A"/>
+          <w:lang w:val="en"/>
+        </w:rPr>
+        <w:t>window.onscroll</w:t>
+      </w:r>
+      <w:proofErr w:type="spellEnd"/>
+      <w:r>
+        <w:rPr>
+          <w:rFonts w:ascii="Calibri" w:hAnsi="Calibri" w:cs="Calibri"/>
+          <w:i/>
+          <w:iCs/>
+          <w:color w:val="00000A"/>
+          <w:lang w:val="en"/>
+        </w:rPr>
+        <w:t xml:space="preserve"> = </w:t>
+      </w:r>
+      <w:proofErr w:type="gramStart"/>
+      <w:r>
+        <w:rPr>
+          <w:rFonts w:ascii="Calibri" w:hAnsi="Calibri" w:cs="Calibri"/>
+          <w:i/>
+          <w:iCs/>
+          <w:color w:val="00000A"/>
+          <w:lang w:val="en"/>
+        </w:rPr>
+        <w:t>function(</w:t>
+      </w:r>
+      <w:proofErr w:type="gramEnd"/>
+      <w:r>
+        <w:rPr>
+          <w:rFonts w:ascii="Calibri" w:hAnsi="Calibri" w:cs="Calibri"/>
+          <w:i/>
+          <w:iCs/>
+          <w:color w:val="00000A"/>
+          <w:lang w:val="en"/>
+        </w:rPr>
+        <w:t>e) {}    }</w:t>
       </w:r>
     </w:p>
     <w:p>
@@ -5110,15 +5917,7 @@
           <w:color w:val="00000A"/>
           <w:lang w:val="en"/>
         </w:rPr>
-        <w:t>, which turns off the animation system.  This is a tough problem to solve, and it might be worth looking into whether using java web start can circumvent this problem.  Currently, the user can fix this problem b</w:t>
-      </w:r>
-      <w:r>
-        <w:rPr>
-          <w:rFonts w:ascii="Calibri" w:hAnsi="Calibri" w:cs="Calibri"/>
-          <w:color w:val="00000A"/>
-          <w:lang w:val="en"/>
-        </w:rPr>
-        <w:t>y clearing their browser cache.</w:t>
+        <w:t>, which turns off the animation system.  This is a tough problem to solve, and it might be worth looking into whether using java web start can circumvent this problem.  Currently, the user can fix this problem by clearing their browser cache.</w:t>
       </w:r>
     </w:p>
     <w:p>
@@ -5189,6 +5988,7 @@
           <w:szCs w:val="26"/>
           <w:lang w:val="en"/>
         </w:rPr>
+        <w:lastRenderedPageBreak/>
         <w:t>First-Time server Setup</w:t>
       </w:r>
     </w:p>
@@ -5472,32 +6272,68 @@
           <w:color w:val="00000A"/>
           <w:lang w:val="en"/>
         </w:rPr>
-        <w:t>&lt;head&gt;</w:t>
-      </w:r>
-    </w:p>
-    <w:p>
-      <w:pPr>
-        <w:widowControl w:val="0"/>
-        <w:tabs>
-          <w:tab w:val="left" w:pos="720"/>
-        </w:tabs>
-        <w:suppressAutoHyphens/>
-        <w:autoSpaceDE w:val="0"/>
-        <w:autoSpaceDN w:val="0"/>
-        <w:adjustRightInd w:val="0"/>
-        <w:rPr>
-          <w:rFonts w:ascii="Calibri" w:hAnsi="Calibri" w:cs="Calibri"/>
-          <w:color w:val="00000A"/>
-          <w:lang w:val="en"/>
-        </w:rPr>
-      </w:pPr>
+        <w:t>&lt;</w:t>
+      </w:r>
+      <w:proofErr w:type="gramStart"/>
       <w:r>
         <w:rPr>
           <w:rFonts w:ascii="Courier New" w:hAnsi="Courier New" w:cs="Courier New"/>
           <w:color w:val="00000A"/>
           <w:lang w:val="en"/>
         </w:rPr>
-        <w:t>&lt;meta http-</w:t>
+        <w:t>head</w:t>
+      </w:r>
+      <w:proofErr w:type="gramEnd"/>
+      <w:r>
+        <w:rPr>
+          <w:rFonts w:ascii="Courier New" w:hAnsi="Courier New" w:cs="Courier New"/>
+          <w:color w:val="00000A"/>
+          <w:lang w:val="en"/>
+        </w:rPr>
+        <w:t>&gt;</w:t>
+      </w:r>
+    </w:p>
+    <w:p>
+      <w:pPr>
+        <w:widowControl w:val="0"/>
+        <w:tabs>
+          <w:tab w:val="left" w:pos="720"/>
+        </w:tabs>
+        <w:suppressAutoHyphens/>
+        <w:autoSpaceDE w:val="0"/>
+        <w:autoSpaceDN w:val="0"/>
+        <w:adjustRightInd w:val="0"/>
+        <w:rPr>
+          <w:rFonts w:ascii="Calibri" w:hAnsi="Calibri" w:cs="Calibri"/>
+          <w:color w:val="00000A"/>
+          <w:lang w:val="en"/>
+        </w:rPr>
+      </w:pPr>
+      <w:r>
+        <w:rPr>
+          <w:rFonts w:ascii="Courier New" w:hAnsi="Courier New" w:cs="Courier New"/>
+          <w:color w:val="00000A"/>
+          <w:lang w:val="en"/>
+        </w:rPr>
+        <w:t>&lt;</w:t>
+      </w:r>
+      <w:proofErr w:type="gramStart"/>
+      <w:r>
+        <w:rPr>
+          <w:rFonts w:ascii="Courier New" w:hAnsi="Courier New" w:cs="Courier New"/>
+          <w:color w:val="00000A"/>
+          <w:lang w:val="en"/>
+        </w:rPr>
+        <w:t>meta</w:t>
+      </w:r>
+      <w:proofErr w:type="gramEnd"/>
+      <w:r>
+        <w:rPr>
+          <w:rFonts w:ascii="Courier New" w:hAnsi="Courier New" w:cs="Courier New"/>
+          <w:color w:val="00000A"/>
+          <w:lang w:val="en"/>
+        </w:rPr>
+        <w:t xml:space="preserve"> http-</w:t>
       </w:r>
       <w:proofErr w:type="spellStart"/>
       <w:r>
@@ -5540,162 +6376,549 @@
           <w:color w:val="00000A"/>
           <w:lang w:val="en"/>
         </w:rPr>
+        <w:t>&lt;/head&gt;</w:t>
+      </w:r>
+    </w:p>
+    <w:p>
+      <w:pPr>
+        <w:widowControl w:val="0"/>
+        <w:tabs>
+          <w:tab w:val="left" w:pos="720"/>
+        </w:tabs>
+        <w:suppressAutoHyphens/>
+        <w:autoSpaceDE w:val="0"/>
+        <w:autoSpaceDN w:val="0"/>
+        <w:adjustRightInd w:val="0"/>
+        <w:rPr>
+          <w:rFonts w:ascii="Calibri" w:hAnsi="Calibri" w:cs="Calibri"/>
+          <w:color w:val="00000A"/>
+          <w:lang w:val="en"/>
+        </w:rPr>
+      </w:pPr>
+      <w:r>
+        <w:rPr>
+          <w:rFonts w:ascii="Courier New" w:hAnsi="Courier New" w:cs="Courier New"/>
+          <w:color w:val="00000A"/>
+          <w:lang w:val="en"/>
+        </w:rPr>
+        <w:t xml:space="preserve">&lt;link </w:t>
+      </w:r>
+      <w:proofErr w:type="spellStart"/>
+      <w:r>
+        <w:rPr>
+          <w:rFonts w:ascii="Courier New" w:hAnsi="Courier New" w:cs="Courier New"/>
+          <w:color w:val="00000A"/>
+          <w:lang w:val="en"/>
+        </w:rPr>
+        <w:t>rel</w:t>
+      </w:r>
+      <w:proofErr w:type="spellEnd"/>
+      <w:r>
+        <w:rPr>
+          <w:rFonts w:ascii="Courier New" w:hAnsi="Courier New" w:cs="Courier New"/>
+          <w:color w:val="00000A"/>
+          <w:lang w:val="en"/>
+        </w:rPr>
+        <w:t xml:space="preserve">="icon" </w:t>
+      </w:r>
+    </w:p>
+    <w:p>
+      <w:pPr>
+        <w:widowControl w:val="0"/>
+        <w:tabs>
+          <w:tab w:val="left" w:pos="720"/>
+        </w:tabs>
+        <w:suppressAutoHyphens/>
+        <w:autoSpaceDE w:val="0"/>
+        <w:autoSpaceDN w:val="0"/>
+        <w:adjustRightInd w:val="0"/>
+        <w:rPr>
+          <w:rFonts w:ascii="Calibri" w:hAnsi="Calibri" w:cs="Calibri"/>
+          <w:color w:val="00000A"/>
+          <w:lang w:val="en"/>
+        </w:rPr>
+      </w:pPr>
+      <w:r>
+        <w:rPr>
+          <w:rFonts w:ascii="Courier New" w:hAnsi="Courier New" w:cs="Courier New"/>
+          <w:color w:val="00000A"/>
+          <w:lang w:val="en"/>
+        </w:rPr>
+        <w:t xml:space="preserve">      </w:t>
+      </w:r>
+      <w:proofErr w:type="gramStart"/>
+      <w:r>
+        <w:rPr>
+          <w:rFonts w:ascii="Courier New" w:hAnsi="Courier New" w:cs="Courier New"/>
+          <w:color w:val="00000A"/>
+          <w:lang w:val="en"/>
+        </w:rPr>
+        <w:t>type</w:t>
+      </w:r>
+      <w:proofErr w:type="gramEnd"/>
+      <w:r>
+        <w:rPr>
+          <w:rFonts w:ascii="Courier New" w:hAnsi="Courier New" w:cs="Courier New"/>
+          <w:color w:val="00000A"/>
+          <w:lang w:val="en"/>
+        </w:rPr>
+        <w:t>="image/</w:t>
+      </w:r>
+      <w:proofErr w:type="spellStart"/>
+      <w:r>
+        <w:rPr>
+          <w:rFonts w:ascii="Courier New" w:hAnsi="Courier New" w:cs="Courier New"/>
+          <w:color w:val="00000A"/>
+          <w:lang w:val="en"/>
+        </w:rPr>
+        <w:t>ico</w:t>
+      </w:r>
+      <w:proofErr w:type="spellEnd"/>
+      <w:r>
+        <w:rPr>
+          <w:rFonts w:ascii="Courier New" w:hAnsi="Courier New" w:cs="Courier New"/>
+          <w:color w:val="00000A"/>
+          <w:lang w:val="en"/>
+        </w:rPr>
+        <w:t xml:space="preserve">" </w:t>
+      </w:r>
+    </w:p>
+    <w:p>
+      <w:pPr>
+        <w:widowControl w:val="0"/>
+        <w:tabs>
+          <w:tab w:val="left" w:pos="720"/>
+        </w:tabs>
+        <w:suppressAutoHyphens/>
+        <w:autoSpaceDE w:val="0"/>
+        <w:autoSpaceDN w:val="0"/>
+        <w:adjustRightInd w:val="0"/>
+        <w:rPr>
+          <w:rFonts w:ascii="Calibri" w:hAnsi="Calibri" w:cs="Calibri"/>
+          <w:color w:val="00000A"/>
+          <w:lang w:val="en"/>
+        </w:rPr>
+      </w:pPr>
+      <w:r>
+        <w:rPr>
+          <w:rFonts w:ascii="Courier New" w:hAnsi="Courier New" w:cs="Courier New"/>
+          <w:color w:val="00000A"/>
+          <w:lang w:val="en"/>
+        </w:rPr>
+        <w:t xml:space="preserve">      </w:t>
+      </w:r>
+      <w:proofErr w:type="spellStart"/>
+      <w:proofErr w:type="gramStart"/>
+      <w:r>
+        <w:rPr>
+          <w:rFonts w:ascii="Courier New" w:hAnsi="Courier New" w:cs="Courier New"/>
+          <w:color w:val="00000A"/>
+          <w:lang w:val="en"/>
+        </w:rPr>
+        <w:t>href</w:t>
+      </w:r>
+      <w:proofErr w:type="spellEnd"/>
+      <w:proofErr w:type="gramEnd"/>
+      <w:r>
+        <w:rPr>
+          <w:rFonts w:ascii="Courier New" w:hAnsi="Courier New" w:cs="Courier New"/>
+          <w:color w:val="00000A"/>
+          <w:lang w:val="en"/>
+        </w:rPr>
+        <w:t>="icon/favicon.ico"&gt;</w:t>
+      </w:r>
+    </w:p>
+    <w:p>
+      <w:pPr>
+        <w:widowControl w:val="0"/>
+        <w:tabs>
+          <w:tab w:val="left" w:pos="720"/>
+        </w:tabs>
+        <w:suppressAutoHyphens/>
+        <w:autoSpaceDE w:val="0"/>
+        <w:autoSpaceDN w:val="0"/>
+        <w:adjustRightInd w:val="0"/>
+        <w:rPr>
+          <w:rFonts w:ascii="Calibri" w:hAnsi="Calibri" w:cs="Calibri"/>
+          <w:color w:val="00000A"/>
+          <w:lang w:val="en"/>
+        </w:rPr>
+      </w:pPr>
+      <w:proofErr w:type="gramStart"/>
+      <w:r>
+        <w:rPr>
+          <w:rFonts w:ascii="Calibri" w:hAnsi="Calibri" w:cs="Calibri"/>
+          <w:color w:val="00000A"/>
+          <w:lang w:val="en"/>
+        </w:rPr>
+        <w:t>to</w:t>
+      </w:r>
+      <w:proofErr w:type="gramEnd"/>
+      <w:r>
+        <w:rPr>
+          <w:rFonts w:ascii="Calibri" w:hAnsi="Calibri" w:cs="Calibri"/>
+          <w:color w:val="00000A"/>
+          <w:lang w:val="en"/>
+        </w:rPr>
+        <w:t xml:space="preserve"> the index.html file located in the ROOT folder.</w:t>
+      </w:r>
+    </w:p>
+    <w:p>
+      <w:pPr>
+        <w:widowControl w:val="0"/>
+        <w:tabs>
+          <w:tab w:val="left" w:pos="720"/>
+        </w:tabs>
+        <w:suppressAutoHyphens/>
+        <w:autoSpaceDE w:val="0"/>
+        <w:autoSpaceDN w:val="0"/>
+        <w:adjustRightInd w:val="0"/>
+        <w:rPr>
+          <w:rFonts w:asciiTheme="majorHAnsi" w:hAnsiTheme="majorHAnsi" w:cs="Calibri"/>
+          <w:b/>
+          <w:color w:val="1F497D" w:themeColor="text2"/>
+          <w:sz w:val="56"/>
+          <w:szCs w:val="56"/>
+          <w:lang w:val="en"/>
+        </w:rPr>
+      </w:pPr>
+      <w:r>
+        <w:rPr>
+          <w:rFonts w:asciiTheme="majorHAnsi" w:hAnsiTheme="majorHAnsi" w:cs="Calibri"/>
+          <w:b/>
+          <w:color w:val="1F497D" w:themeColor="text2"/>
+          <w:sz w:val="56"/>
+          <w:szCs w:val="56"/>
+          <w:lang w:val="en"/>
+        </w:rPr>
+        <w:t>XML Generator</w:t>
+      </w:r>
+    </w:p>
+    <w:p>
+      <w:pPr>
+        <w:widowControl w:val="0"/>
+        <w:tabs>
+          <w:tab w:val="left" w:pos="720"/>
+        </w:tabs>
+        <w:suppressAutoHyphens/>
+        <w:autoSpaceDE w:val="0"/>
+        <w:autoSpaceDN w:val="0"/>
+        <w:adjustRightInd w:val="0"/>
+        <w:rPr>
+          <w:rFonts w:cs="Calibri"/>
+          <w:color w:val="17365D" w:themeColor="text2" w:themeShade="BF"/>
+          <w:lang w:val="en"/>
+        </w:rPr>
+      </w:pPr>
+      <w:r>
+        <w:rPr>
+          <w:rFonts w:cs="Calibri"/>
+          <w:color w:val="1F497D" w:themeColor="text2"/>
+          <w:lang w:val="en"/>
+        </w:rPr>
+        <w:tab/>
+      </w:r>
+      <w:r>
+        <w:rPr>
+          <w:rFonts w:cs="Calibri"/>
+          <w:lang w:val="en"/>
+        </w:rPr>
+        <w:t xml:space="preserve">The XML Generator is a java application that was created to make it easy to edit large XML files. The </w:t>
+      </w:r>
+      <w:r>
+        <w:rPr>
+          <w:rFonts w:cs="Calibri"/>
+          <w:lang w:val="en"/>
+        </w:rPr>
+        <w:t xml:space="preserve">application was created using standard java library GUI </w:t>
+      </w:r>
+      <w:r>
+        <w:rPr>
+          <w:rFonts w:cs="Calibri"/>
+          <w:lang w:val="en"/>
+        </w:rPr>
+        <w:t>classes.</w:t>
+      </w:r>
+    </w:p>
+    <w:p>
+      <w:pPr>
+        <w:pStyle w:val="ListParagraph"/>
+        <w:widowControl w:val="0"/>
+        <w:numPr>
+          <w:ilvl w:val="0"/>
+          <w:numId w:val="5"/>
+        </w:numPr>
+        <w:tabs>
+          <w:tab w:val="left" w:pos="720"/>
+        </w:tabs>
+        <w:suppressAutoHyphens/>
+        <w:autoSpaceDE w:val="0"/>
+        <w:autoSpaceDN w:val="0"/>
+        <w:adjustRightInd w:val="0"/>
+        <w:rPr>
+          <w:rFonts w:cs="Calibri"/>
+          <w:lang w:val="en"/>
+        </w:rPr>
+      </w:pPr>
+      <w:r>
+        <w:rPr>
+          <w:rFonts w:cs="Calibri"/>
+          <w:lang w:val="en"/>
+        </w:rPr>
+        <w:t>controller</w:t>
+      </w:r>
+    </w:p>
+    <w:p>
+      <w:pPr>
+        <w:pStyle w:val="ListParagraph"/>
+        <w:widowControl w:val="0"/>
+        <w:numPr>
+          <w:ilvl w:val="1"/>
+          <w:numId w:val="5"/>
+        </w:numPr>
+        <w:tabs>
+          <w:tab w:val="left" w:pos="720"/>
+        </w:tabs>
+        <w:suppressAutoHyphens/>
+        <w:autoSpaceDE w:val="0"/>
+        <w:autoSpaceDN w:val="0"/>
+        <w:adjustRightInd w:val="0"/>
+        <w:rPr>
+          <w:rFonts w:cs="Calibri"/>
+          <w:lang w:val="en"/>
+        </w:rPr>
+      </w:pPr>
+      <w:r>
+        <w:rPr>
+          <w:rFonts w:cs="Calibri"/>
+          <w:lang w:val="en"/>
+        </w:rPr>
+        <w:t>EditorXMLParser.java</w:t>
+      </w:r>
+    </w:p>
+    <w:p>
+      <w:pPr>
+        <w:pStyle w:val="ListParagraph"/>
+        <w:widowControl w:val="0"/>
+        <w:numPr>
+          <w:ilvl w:val="2"/>
+          <w:numId w:val="5"/>
+        </w:numPr>
+        <w:tabs>
+          <w:tab w:val="left" w:pos="720"/>
+        </w:tabs>
+        <w:suppressAutoHyphens/>
+        <w:autoSpaceDE w:val="0"/>
+        <w:autoSpaceDN w:val="0"/>
+        <w:adjustRightInd w:val="0"/>
+        <w:rPr>
+          <w:rFonts w:cs="Calibri"/>
+          <w:lang w:val="en"/>
+        </w:rPr>
+      </w:pPr>
+      <w:r>
+        <w:rPr>
+          <w:rFonts w:cs="Calibri"/>
+          <w:lang w:val="en"/>
+        </w:rPr>
+        <w:t>Parses xml file to be edited.</w:t>
+      </w:r>
+    </w:p>
+    <w:p>
+      <w:pPr>
+        <w:pStyle w:val="ListParagraph"/>
+        <w:widowControl w:val="0"/>
+        <w:numPr>
+          <w:ilvl w:val="1"/>
+          <w:numId w:val="5"/>
+        </w:numPr>
+        <w:tabs>
+          <w:tab w:val="left" w:pos="720"/>
+        </w:tabs>
+        <w:suppressAutoHyphens/>
+        <w:autoSpaceDE w:val="0"/>
+        <w:autoSpaceDN w:val="0"/>
+        <w:adjustRightInd w:val="0"/>
+        <w:rPr>
+          <w:rFonts w:cs="Calibri"/>
+          <w:lang w:val="en"/>
+        </w:rPr>
+      </w:pPr>
+      <w:r>
+        <w:rPr>
+          <w:rFonts w:cs="Calibri"/>
+          <w:lang w:val="en"/>
+        </w:rPr>
+        <w:t>Main.java</w:t>
+      </w:r>
+    </w:p>
+    <w:p>
+      <w:pPr>
+        <w:pStyle w:val="ListParagraph"/>
+        <w:widowControl w:val="0"/>
+        <w:numPr>
+          <w:ilvl w:val="2"/>
+          <w:numId w:val="5"/>
+        </w:numPr>
+        <w:tabs>
+          <w:tab w:val="left" w:pos="720"/>
+        </w:tabs>
+        <w:suppressAutoHyphens/>
+        <w:autoSpaceDE w:val="0"/>
+        <w:autoSpaceDN w:val="0"/>
+        <w:adjustRightInd w:val="0"/>
+        <w:rPr>
+          <w:rFonts w:cs="Calibri"/>
+          <w:lang w:val="en"/>
+        </w:rPr>
+      </w:pPr>
+      <w:r>
+        <w:rPr>
+          <w:rFonts w:cs="Calibri"/>
+          <w:lang w:val="en"/>
+        </w:rPr>
+        <w:t>Runs the java application used to edit XML files.</w:t>
+      </w:r>
+    </w:p>
+    <w:p>
+      <w:pPr>
+        <w:pStyle w:val="ListParagraph"/>
+        <w:widowControl w:val="0"/>
+        <w:numPr>
+          <w:ilvl w:val="1"/>
+          <w:numId w:val="5"/>
+        </w:numPr>
+        <w:tabs>
+          <w:tab w:val="left" w:pos="720"/>
+        </w:tabs>
+        <w:suppressAutoHyphens/>
+        <w:autoSpaceDE w:val="0"/>
+        <w:autoSpaceDN w:val="0"/>
+        <w:adjustRightInd w:val="0"/>
+        <w:rPr>
+          <w:rFonts w:cs="Calibri"/>
+          <w:lang w:val="en"/>
+        </w:rPr>
+      </w:pPr>
+      <w:r>
+        <w:rPr>
+          <w:rFonts w:cs="Calibri"/>
+          <w:lang w:val="en"/>
+        </w:rPr>
+        <w:t>XMLFilter.java</w:t>
+      </w:r>
+    </w:p>
+    <w:p>
+      <w:pPr>
+        <w:pStyle w:val="ListParagraph"/>
+        <w:widowControl w:val="0"/>
+        <w:numPr>
+          <w:ilvl w:val="2"/>
+          <w:numId w:val="5"/>
+        </w:numPr>
+        <w:tabs>
+          <w:tab w:val="left" w:pos="720"/>
+        </w:tabs>
+        <w:suppressAutoHyphens/>
+        <w:autoSpaceDE w:val="0"/>
+        <w:autoSpaceDN w:val="0"/>
+        <w:adjustRightInd w:val="0"/>
+        <w:rPr>
+          <w:rFonts w:cs="Calibri"/>
+          <w:lang w:val="en"/>
+        </w:rPr>
+      </w:pPr>
+      <w:r>
+        <w:rPr>
+          <w:rFonts w:cs="Calibri"/>
+          <w:lang w:val="en"/>
+        </w:rPr>
+        <w:t>TODO</w:t>
+      </w:r>
+    </w:p>
+    <w:p>
+      <w:pPr>
+        <w:pStyle w:val="ListParagraph"/>
+        <w:widowControl w:val="0"/>
+        <w:numPr>
+          <w:ilvl w:val="0"/>
+          <w:numId w:val="5"/>
+        </w:numPr>
+        <w:tabs>
+          <w:tab w:val="left" w:pos="720"/>
+        </w:tabs>
+        <w:suppressAutoHyphens/>
+        <w:autoSpaceDE w:val="0"/>
+        <w:autoSpaceDN w:val="0"/>
+        <w:adjustRightInd w:val="0"/>
+        <w:rPr>
+          <w:rFonts w:cs="Calibri"/>
+          <w:lang w:val="en"/>
+        </w:rPr>
+      </w:pPr>
+      <w:r>
+        <w:rPr>
+          <w:rFonts w:cs="Calibri"/>
+          <w:lang w:val="en"/>
+        </w:rPr>
+        <w:t>view</w:t>
+      </w:r>
+    </w:p>
+    <w:p>
+      <w:pPr>
+        <w:pStyle w:val="ListParagraph"/>
+        <w:widowControl w:val="0"/>
+        <w:numPr>
+          <w:ilvl w:val="1"/>
+          <w:numId w:val="5"/>
+        </w:numPr>
+        <w:tabs>
+          <w:tab w:val="left" w:pos="720"/>
+        </w:tabs>
+        <w:suppressAutoHyphens/>
+        <w:autoSpaceDE w:val="0"/>
+        <w:autoSpaceDN w:val="0"/>
+        <w:adjustRightInd w:val="0"/>
+        <w:rPr>
+          <w:rFonts w:cs="Calibri"/>
+          <w:lang w:val="en"/>
+        </w:rPr>
+      </w:pPr>
+      <w:r>
+        <w:rPr>
+          <w:rFonts w:cs="Calibri"/>
+          <w:lang w:val="en"/>
+        </w:rPr>
         <w:lastRenderedPageBreak/>
-        <w:t>&lt;/head&gt;</w:t>
-      </w:r>
-    </w:p>
-    <w:p>
-      <w:pPr>
-        <w:widowControl w:val="0"/>
-        <w:tabs>
-          <w:tab w:val="left" w:pos="720"/>
-        </w:tabs>
-        <w:suppressAutoHyphens/>
-        <w:autoSpaceDE w:val="0"/>
-        <w:autoSpaceDN w:val="0"/>
-        <w:adjustRightInd w:val="0"/>
-        <w:rPr>
-          <w:rFonts w:ascii="Calibri" w:hAnsi="Calibri" w:cs="Calibri"/>
-          <w:color w:val="00000A"/>
-          <w:lang w:val="en"/>
-        </w:rPr>
-      </w:pPr>
-      <w:r>
-        <w:rPr>
-          <w:rFonts w:ascii="Courier New" w:hAnsi="Courier New" w:cs="Courier New"/>
-          <w:color w:val="00000A"/>
-          <w:lang w:val="en"/>
-        </w:rPr>
-        <w:t xml:space="preserve">&lt;link </w:t>
-      </w:r>
-      <w:proofErr w:type="spellStart"/>
-      <w:r>
-        <w:rPr>
-          <w:rFonts w:ascii="Courier New" w:hAnsi="Courier New" w:cs="Courier New"/>
-          <w:color w:val="00000A"/>
-          <w:lang w:val="en"/>
-        </w:rPr>
-        <w:t>rel</w:t>
-      </w:r>
-      <w:proofErr w:type="spellEnd"/>
-      <w:r>
-        <w:rPr>
-          <w:rFonts w:ascii="Courier New" w:hAnsi="Courier New" w:cs="Courier New"/>
-          <w:color w:val="00000A"/>
-          <w:lang w:val="en"/>
-        </w:rPr>
-        <w:t xml:space="preserve">="icon" </w:t>
-      </w:r>
-    </w:p>
-    <w:p>
-      <w:pPr>
-        <w:widowControl w:val="0"/>
-        <w:tabs>
-          <w:tab w:val="left" w:pos="720"/>
-        </w:tabs>
-        <w:suppressAutoHyphens/>
-        <w:autoSpaceDE w:val="0"/>
-        <w:autoSpaceDN w:val="0"/>
-        <w:adjustRightInd w:val="0"/>
-        <w:rPr>
-          <w:rFonts w:ascii="Calibri" w:hAnsi="Calibri" w:cs="Calibri"/>
-          <w:color w:val="00000A"/>
-          <w:lang w:val="en"/>
-        </w:rPr>
-      </w:pPr>
-      <w:r>
-        <w:rPr>
-          <w:rFonts w:ascii="Courier New" w:hAnsi="Courier New" w:cs="Courier New"/>
-          <w:color w:val="00000A"/>
-          <w:lang w:val="en"/>
-        </w:rPr>
-        <w:t xml:space="preserve">      type="image/</w:t>
-      </w:r>
-      <w:proofErr w:type="spellStart"/>
-      <w:r>
-        <w:rPr>
-          <w:rFonts w:ascii="Courier New" w:hAnsi="Courier New" w:cs="Courier New"/>
-          <w:color w:val="00000A"/>
-          <w:lang w:val="en"/>
-        </w:rPr>
-        <w:t>ico</w:t>
-      </w:r>
-      <w:proofErr w:type="spellEnd"/>
-      <w:r>
-        <w:rPr>
-          <w:rFonts w:ascii="Courier New" w:hAnsi="Courier New" w:cs="Courier New"/>
-          <w:color w:val="00000A"/>
-          <w:lang w:val="en"/>
-        </w:rPr>
-        <w:t xml:space="preserve">" </w:t>
-      </w:r>
-    </w:p>
-    <w:p>
-      <w:pPr>
-        <w:widowControl w:val="0"/>
-        <w:tabs>
-          <w:tab w:val="left" w:pos="720"/>
-        </w:tabs>
-        <w:suppressAutoHyphens/>
-        <w:autoSpaceDE w:val="0"/>
-        <w:autoSpaceDN w:val="0"/>
-        <w:adjustRightInd w:val="0"/>
-        <w:rPr>
-          <w:rFonts w:ascii="Calibri" w:hAnsi="Calibri" w:cs="Calibri"/>
-          <w:color w:val="00000A"/>
-          <w:lang w:val="en"/>
-        </w:rPr>
-      </w:pPr>
-      <w:r>
-        <w:rPr>
-          <w:rFonts w:ascii="Courier New" w:hAnsi="Courier New" w:cs="Courier New"/>
-          <w:color w:val="00000A"/>
-          <w:lang w:val="en"/>
-        </w:rPr>
-        <w:t xml:space="preserve">      </w:t>
-      </w:r>
-      <w:proofErr w:type="spellStart"/>
-      <w:r>
-        <w:rPr>
-          <w:rFonts w:ascii="Courier New" w:hAnsi="Courier New" w:cs="Courier New"/>
-          <w:color w:val="00000A"/>
-          <w:lang w:val="en"/>
-        </w:rPr>
-        <w:t>href</w:t>
-      </w:r>
-      <w:proofErr w:type="spellEnd"/>
-      <w:r>
-        <w:rPr>
-          <w:rFonts w:ascii="Courier New" w:hAnsi="Courier New" w:cs="Courier New"/>
-          <w:color w:val="00000A"/>
-          <w:lang w:val="en"/>
-        </w:rPr>
-        <w:t>="icon/favicon.ico"&gt;</w:t>
-      </w:r>
-    </w:p>
-    <w:p>
-      <w:pPr>
-        <w:widowControl w:val="0"/>
-        <w:tabs>
-          <w:tab w:val="left" w:pos="720"/>
-        </w:tabs>
-        <w:suppressAutoHyphens/>
-        <w:autoSpaceDE w:val="0"/>
-        <w:autoSpaceDN w:val="0"/>
-        <w:adjustRightInd w:val="0"/>
-        <w:rPr>
-          <w:rFonts w:ascii="Calibri" w:hAnsi="Calibri" w:cs="Calibri"/>
-          <w:color w:val="00000A"/>
-          <w:lang w:val="en"/>
-        </w:rPr>
-      </w:pPr>
-      <w:r>
-        <w:rPr>
-          <w:rFonts w:ascii="Calibri" w:hAnsi="Calibri" w:cs="Calibri"/>
-          <w:color w:val="00000A"/>
-          <w:lang w:val="en"/>
-        </w:rPr>
-        <w:t>to the index.html file located in the ROOT folder.</w:t>
+        <w:t>EditorSplitPane.java</w:t>
+      </w:r>
+    </w:p>
+    <w:p>
+      <w:pPr>
+        <w:pStyle w:val="ListParagraph"/>
+        <w:widowControl w:val="0"/>
+        <w:numPr>
+          <w:ilvl w:val="2"/>
+          <w:numId w:val="5"/>
+        </w:numPr>
+        <w:tabs>
+          <w:tab w:val="left" w:pos="720"/>
+        </w:tabs>
+        <w:suppressAutoHyphens/>
+        <w:autoSpaceDE w:val="0"/>
+        <w:autoSpaceDN w:val="0"/>
+        <w:adjustRightInd w:val="0"/>
+        <w:rPr>
+          <w:rFonts w:cs="Calibri"/>
+          <w:lang w:val="en"/>
+        </w:rPr>
+      </w:pPr>
+      <w:r>
+        <w:rPr>
+          <w:rFonts w:cs="Calibri"/>
+          <w:lang w:val="en"/>
+        </w:rPr>
+        <w:t>View for the application.</w:t>
       </w:r>
     </w:p>
     <w:p>
@@ -5722,8 +6945,6 @@
           <w:lang w:val="en"/>
         </w:rPr>
       </w:pPr>
-      <w:bookmarkStart w:id="0" w:name="_GoBack"/>
-      <w:bookmarkEnd w:id="0"/>
       <w:r>
         <w:rPr>
           <w:rFonts w:ascii="Cambria" w:hAnsi="Cambria" w:cs="Cambria"/>
@@ -6255,6 +7476,7 @@
         <w:t xml:space="preserve">Made link text background always visible so </w:t>
       </w:r>
       <w:proofErr w:type="spellStart"/>
+      <w:proofErr w:type="gramStart"/>
       <w:r>
         <w:rPr>
           <w:rFonts w:ascii="Calibri" w:hAnsi="Calibri" w:cs="Calibri"/>
@@ -6264,6 +7486,7 @@
         <w:t>its</w:t>
       </w:r>
       <w:proofErr w:type="spellEnd"/>
+      <w:proofErr w:type="gramEnd"/>
       <w:r>
         <w:rPr>
           <w:rFonts w:ascii="Calibri" w:hAnsi="Calibri" w:cs="Calibri"/>
@@ -7200,7 +8423,7 @@
         </w:rPr>
         <w:t xml:space="preserve">Made sure text fits in </w:t>
       </w:r>
-      <w:proofErr w:type="spellStart"/>
+      <w:proofErr w:type="gramStart"/>
       <w:r>
         <w:rPr>
           <w:rFonts w:ascii="Calibri" w:hAnsi="Calibri" w:cs="Calibri"/>
@@ -7209,7 +8432,7 @@
         </w:rPr>
         <w:t>it's</w:t>
       </w:r>
-      <w:proofErr w:type="spellEnd"/>
+      <w:proofErr w:type="gramEnd"/>
       <w:r>
         <w:rPr>
           <w:rFonts w:ascii="Calibri" w:hAnsi="Calibri" w:cs="Calibri"/>
@@ -7819,7 +9042,25 @@
           <w:color w:val="00000A"/>
           <w:lang w:val="en"/>
         </w:rPr>
-        <w:t>Fixed overview node to correctly encompass it's whole text.</w:t>
+        <w:t xml:space="preserve">Fixed overview node to correctly encompass </w:t>
+      </w:r>
+      <w:proofErr w:type="gramStart"/>
+      <w:r>
+        <w:rPr>
+          <w:rFonts w:ascii="Calibri" w:hAnsi="Calibri" w:cs="Calibri"/>
+          <w:color w:val="00000A"/>
+          <w:lang w:val="en"/>
+        </w:rPr>
+        <w:t>it's</w:t>
+      </w:r>
+      <w:proofErr w:type="gramEnd"/>
+      <w:r>
+        <w:rPr>
+          <w:rFonts w:ascii="Calibri" w:hAnsi="Calibri" w:cs="Calibri"/>
+          <w:color w:val="00000A"/>
+          <w:lang w:val="en"/>
+        </w:rPr>
+        <w:t xml:space="preserve"> whole text.</w:t>
       </w:r>
     </w:p>
     <w:p>
@@ -8800,7 +10041,7 @@
         </w:rPr>
         <w:t xml:space="preserve"> repository for version control (</w:t>
       </w:r>
-      <w:hyperlink r:id="rId8" w:history="1">
+      <w:hyperlink r:id="rId7" w:history="1">
         <w:r>
           <w:rPr>
             <w:rFonts w:ascii="Calibri" w:hAnsi="Calibri" w:cs="Calibri"/>
@@ -8850,7 +10091,7 @@
         </w:rPr>
         <w:t>Set up server on ME machine to run the Adaptive Map (</w:t>
       </w:r>
-      <w:hyperlink r:id="rId9" w:history="1">
+      <w:hyperlink r:id="rId8" w:history="1">
         <w:r>
           <w:rPr>
             <w:rFonts w:ascii="Calibri" w:hAnsi="Calibri" w:cs="Calibri"/>
@@ -9074,6 +10315,7 @@
         <w:t xml:space="preserve">Set </w:t>
       </w:r>
       <w:proofErr w:type="spellStart"/>
+      <w:proofErr w:type="gramStart"/>
       <w:r>
         <w:rPr>
           <w:rFonts w:ascii="Calibri" w:hAnsi="Calibri" w:cs="Calibri"/>
@@ -9092,6 +10334,7 @@
         <w:t>(</w:t>
       </w:r>
       <w:proofErr w:type="spellStart"/>
+      <w:proofErr w:type="gramEnd"/>
       <w:r>
         <w:rPr>
           <w:rFonts w:ascii="Calibri" w:hAnsi="Calibri" w:cs="Calibri"/>
@@ -10014,6 +11257,135 @@
       </w:r>
     </w:p>
     <w:p/>
+    <w:p>
+      <w:r>
+        <w:t>January – May 2013</w:t>
+      </w:r>
+    </w:p>
+    <w:p>
+      <w:pPr>
+        <w:pStyle w:val="ListParagraph"/>
+        <w:numPr>
+          <w:ilvl w:val="0"/>
+          <w:numId w:val="1"/>
+        </w:numPr>
+        <w:ind w:left="0"/>
+      </w:pPr>
+      <w:r>
+        <w:t>Search edit to show when no result found.</w:t>
+      </w:r>
+    </w:p>
+    <w:p>
+      <w:pPr>
+        <w:pStyle w:val="ListParagraph"/>
+        <w:numPr>
+          <w:ilvl w:val="0"/>
+          <w:numId w:val="1"/>
+        </w:numPr>
+        <w:ind w:left="0"/>
+      </w:pPr>
+      <w:r>
+        <w:t>Search edit made to search for each word individually in the xml file.</w:t>
+      </w:r>
+    </w:p>
+    <w:p>
+      <w:pPr>
+        <w:pStyle w:val="ListParagraph"/>
+        <w:numPr>
+          <w:ilvl w:val="0"/>
+          <w:numId w:val="1"/>
+        </w:numPr>
+        <w:ind w:left="0"/>
+      </w:pPr>
+      <w:r>
+        <w:t>Node transition error fixed.</w:t>
+      </w:r>
+    </w:p>
+    <w:p>
+      <w:pPr>
+        <w:pStyle w:val="ListParagraph"/>
+        <w:numPr>
+          <w:ilvl w:val="0"/>
+          <w:numId w:val="1"/>
+        </w:numPr>
+        <w:ind w:left="0"/>
+      </w:pPr>
+      <w:r>
+        <w:t>Page reload error attempted to be fixed, no success.</w:t>
+      </w:r>
+    </w:p>
+    <w:p>
+      <w:pPr>
+        <w:pStyle w:val="ListParagraph"/>
+        <w:numPr>
+          <w:ilvl w:val="0"/>
+          <w:numId w:val="1"/>
+        </w:numPr>
+        <w:ind w:left="0"/>
+      </w:pPr>
+      <w:r>
+        <w:t>XML Generator edited to add color changer.</w:t>
+      </w:r>
+    </w:p>
+    <w:p>
+      <w:pPr>
+        <w:pStyle w:val="ListParagraph"/>
+        <w:numPr>
+          <w:ilvl w:val="0"/>
+          <w:numId w:val="1"/>
+        </w:numPr>
+        <w:ind w:left="0"/>
+      </w:pPr>
+      <w:r>
+        <w:t>XML Generator edited to allow for keywords in nodes.</w:t>
+      </w:r>
+    </w:p>
+    <w:p>
+      <w:pPr>
+        <w:pStyle w:val="ListParagraph"/>
+        <w:numPr>
+          <w:ilvl w:val="0"/>
+          <w:numId w:val="1"/>
+        </w:numPr>
+        <w:ind w:left="0"/>
+      </w:pPr>
+      <w:r>
+        <w:t>XML Parser edited to accept new XML changes.</w:t>
+      </w:r>
+    </w:p>
+    <w:p>
+      <w:pPr>
+        <w:pStyle w:val="ListParagraph"/>
+        <w:numPr>
+          <w:ilvl w:val="0"/>
+          <w:numId w:val="1"/>
+        </w:numPr>
+        <w:ind w:left="0"/>
+      </w:pPr>
+      <w:r>
+        <w:t>Node chapter colors changed.</w:t>
+      </w:r>
+    </w:p>
+    <w:p>
+      <w:pPr>
+        <w:pStyle w:val="ListParagraph"/>
+        <w:numPr>
+          <w:ilvl w:val="0"/>
+          <w:numId w:val="1"/>
+        </w:numPr>
+        <w:ind w:left="0"/>
+      </w:pPr>
+      <w:proofErr w:type="spellStart"/>
+      <w:r>
+        <w:t>Graphviz</w:t>
+      </w:r>
+      <w:proofErr w:type="spellEnd"/>
+      <w:r>
+        <w:t xml:space="preserve"> data creator robustness.</w:t>
+      </w:r>
+      <w:bookmarkStart w:id="0" w:name="_GoBack"/>
+      <w:bookmarkEnd w:id="0"/>
+    </w:p>
     <w:sectPr>
       <w:pgSz w:w="12240" w:h="15840"/>
       <w:pgMar w:top="1440" w:right="1440" w:bottom="1440" w:left="1440" w:header="720" w:footer="720" w:gutter="0"/>
@@ -10025,7 +11397,7 @@
 </file>
 
 <file path=word/numbering.xml><?xml version="1.0" encoding="utf-8"?>
-<w:numbering xmlns:wpc="http://schemas.microsoft.com/office/word/2010/wordprocessingCanvas" xmlns:mc="http://schemas.openxmlformats.org/markup-compatibility/2006" xmlns:o="urn:schemas-microsoft-com:office:office" xmlns:r="http://schemas.openxmlformats.org/officeDocument/2006/relationships" xmlns:m="http://schemas.openxmlformats.org/officeDocument/2006/math" xmlns:v="urn:schemas-microsoft-com:vml" xmlns:wp14="http://schemas.microsoft.com/office/word/2010/wordprocessingDrawing" xmlns:wp="http://schemas.openxmlformats.org/drawingml/2006/wordprocessingDrawing" xmlns:w10="urn:schemas-microsoft-com:office:word" xmlns:w="http://schemas.openxmlformats.org/wordprocessingml/2006/main" xmlns:w14="http://schemas.microsoft.com/office/word/2010/wordml" xmlns:wpg="http://schemas.microsoft.com/office/word/2010/wordprocessingGroup" xmlns:wpi="http://schemas.microsoft.com/office/word/2010/wordprocessingInk" xmlns:wne="http://schemas.microsoft.com/office/word/2006/wordml" xmlns:wps="http://schemas.microsoft.com/office/word/2010/wordprocessingShape" mc:Ignorable="w14 wp14">
+<w:numbering xmlns:wpc="http://schemas.microsoft.com/office/word/2010/wordprocessingCanvas" xmlns:mc="http://schemas.openxmlformats.org/markup-compatibility/2006" xmlns:o="urn:schemas-microsoft-com:office:office" xmlns:r="http://schemas.openxmlformats.org/officeDocument/2006/relationships" xmlns:m="http://schemas.openxmlformats.org/officeDocument/2006/math" xmlns:v="urn:schemas-microsoft-com:vml" xmlns:wp14="http://schemas.microsoft.com/office/word/2010/wordprocessingDrawing" xmlns:wp="http://schemas.openxmlformats.org/drawingml/2006/wordprocessingDrawing" xmlns:w10="urn:schemas-microsoft-com:office:word" xmlns:w="http://schemas.openxmlformats.org/wordprocessingml/2006/main" xmlns:w14="http://schemas.microsoft.com/office/word/2010/wordml" xmlns:w15="http://schemas.microsoft.com/office/word/2012/wordml" xmlns:wpg="http://schemas.microsoft.com/office/word/2010/wordprocessingGroup" xmlns:wpi="http://schemas.microsoft.com/office/word/2010/wordprocessingInk" xmlns:wne="http://schemas.microsoft.com/office/word/2006/wordml" xmlns:wps="http://schemas.microsoft.com/office/word/2010/wordprocessingShape" mc:Ignorable="w14 w15 wp14">
   <w:abstractNum w:abstractNumId="0">
     <w:nsid w:val="FFFFFFFE"/>
     <w:multiLevelType w:val="singleLevel"/>
@@ -10036,6 +11408,362 @@
       <w:lvlJc w:val="left"/>
     </w:lvl>
   </w:abstractNum>
+  <w:abstractNum w:abstractNumId="1">
+    <w:nsid w:val="08251CB7"/>
+    <w:multiLevelType w:val="hybridMultilevel"/>
+    <w:tmpl w:val="6756E89C"/>
+    <w:lvl w:ilvl="0" w:tplc="6CE88770">
+      <w:start w:val="1"/>
+      <w:numFmt w:val="decimal"/>
+      <w:lvlText w:val="%1."/>
+      <w:lvlJc w:val="left"/>
+      <w:pPr>
+        <w:ind w:left="1080" w:hanging="360"/>
+      </w:pPr>
+      <w:rPr>
+        <w:rFonts w:hint="default"/>
+      </w:rPr>
+    </w:lvl>
+    <w:lvl w:ilvl="1" w:tplc="04090019" w:tentative="1">
+      <w:start w:val="1"/>
+      <w:numFmt w:val="lowerLetter"/>
+      <w:lvlText w:val="%2."/>
+      <w:lvlJc w:val="left"/>
+      <w:pPr>
+        <w:ind w:left="1800" w:hanging="360"/>
+      </w:pPr>
+    </w:lvl>
+    <w:lvl w:ilvl="2" w:tplc="0409001B" w:tentative="1">
+      <w:start w:val="1"/>
+      <w:numFmt w:val="lowerRoman"/>
+      <w:lvlText w:val="%3."/>
+      <w:lvlJc w:val="right"/>
+      <w:pPr>
+        <w:ind w:left="2520" w:hanging="180"/>
+      </w:pPr>
+    </w:lvl>
+    <w:lvl w:ilvl="3" w:tplc="0409000F" w:tentative="1">
+      <w:start w:val="1"/>
+      <w:numFmt w:val="decimal"/>
+      <w:lvlText w:val="%4."/>
+      <w:lvlJc w:val="left"/>
+      <w:pPr>
+        <w:ind w:left="3240" w:hanging="360"/>
+      </w:pPr>
+    </w:lvl>
+    <w:lvl w:ilvl="4" w:tplc="04090019" w:tentative="1">
+      <w:start w:val="1"/>
+      <w:numFmt w:val="lowerLetter"/>
+      <w:lvlText w:val="%5."/>
+      <w:lvlJc w:val="left"/>
+      <w:pPr>
+        <w:ind w:left="3960" w:hanging="360"/>
+      </w:pPr>
+    </w:lvl>
+    <w:lvl w:ilvl="5" w:tplc="0409001B" w:tentative="1">
+      <w:start w:val="1"/>
+      <w:numFmt w:val="lowerRoman"/>
+      <w:lvlText w:val="%6."/>
+      <w:lvlJc w:val="right"/>
+      <w:pPr>
+        <w:ind w:left="4680" w:hanging="180"/>
+      </w:pPr>
+    </w:lvl>
+    <w:lvl w:ilvl="6" w:tplc="0409000F" w:tentative="1">
+      <w:start w:val="1"/>
+      <w:numFmt w:val="decimal"/>
+      <w:lvlText w:val="%7."/>
+      <w:lvlJc w:val="left"/>
+      <w:pPr>
+        <w:ind w:left="5400" w:hanging="360"/>
+      </w:pPr>
+    </w:lvl>
+    <w:lvl w:ilvl="7" w:tplc="04090019" w:tentative="1">
+      <w:start w:val="1"/>
+      <w:numFmt w:val="lowerLetter"/>
+      <w:lvlText w:val="%8."/>
+      <w:lvlJc w:val="left"/>
+      <w:pPr>
+        <w:ind w:left="6120" w:hanging="360"/>
+      </w:pPr>
+    </w:lvl>
+    <w:lvl w:ilvl="8" w:tplc="0409001B" w:tentative="1">
+      <w:start w:val="1"/>
+      <w:numFmt w:val="lowerRoman"/>
+      <w:lvlText w:val="%9."/>
+      <w:lvlJc w:val="right"/>
+      <w:pPr>
+        <w:ind w:left="6840" w:hanging="180"/>
+      </w:pPr>
+    </w:lvl>
+  </w:abstractNum>
+  <w:abstractNum w:abstractNumId="2">
+    <w:nsid w:val="12E63997"/>
+    <w:multiLevelType w:val="hybridMultilevel"/>
+    <w:tmpl w:val="96EC648C"/>
+    <w:lvl w:ilvl="0" w:tplc="0409000F">
+      <w:start w:val="1"/>
+      <w:numFmt w:val="decimal"/>
+      <w:lvlText w:val="%1."/>
+      <w:lvlJc w:val="left"/>
+      <w:pPr>
+        <w:ind w:left="720" w:hanging="360"/>
+      </w:pPr>
+      <w:rPr>
+        <w:rFonts w:hint="default"/>
+      </w:rPr>
+    </w:lvl>
+    <w:lvl w:ilvl="1" w:tplc="04090019" w:tentative="1">
+      <w:start w:val="1"/>
+      <w:numFmt w:val="lowerLetter"/>
+      <w:lvlText w:val="%2."/>
+      <w:lvlJc w:val="left"/>
+      <w:pPr>
+        <w:ind w:left="1440" w:hanging="360"/>
+      </w:pPr>
+    </w:lvl>
+    <w:lvl w:ilvl="2" w:tplc="0409001B" w:tentative="1">
+      <w:start w:val="1"/>
+      <w:numFmt w:val="lowerRoman"/>
+      <w:lvlText w:val="%3."/>
+      <w:lvlJc w:val="right"/>
+      <w:pPr>
+        <w:ind w:left="2160" w:hanging="180"/>
+      </w:pPr>
+    </w:lvl>
+    <w:lvl w:ilvl="3" w:tplc="0409000F" w:tentative="1">
+      <w:start w:val="1"/>
+      <w:numFmt w:val="decimal"/>
+      <w:lvlText w:val="%4."/>
+      <w:lvlJc w:val="left"/>
+      <w:pPr>
+        <w:ind w:left="2880" w:hanging="360"/>
+      </w:pPr>
+    </w:lvl>
+    <w:lvl w:ilvl="4" w:tplc="04090019" w:tentative="1">
+      <w:start w:val="1"/>
+      <w:numFmt w:val="lowerLetter"/>
+      <w:lvlText w:val="%5."/>
+      <w:lvlJc w:val="left"/>
+      <w:pPr>
+        <w:ind w:left="3600" w:hanging="360"/>
+      </w:pPr>
+    </w:lvl>
+    <w:lvl w:ilvl="5" w:tplc="0409001B" w:tentative="1">
+      <w:start w:val="1"/>
+      <w:numFmt w:val="lowerRoman"/>
+      <w:lvlText w:val="%6."/>
+      <w:lvlJc w:val="right"/>
+      <w:pPr>
+        <w:ind w:left="4320" w:hanging="180"/>
+      </w:pPr>
+    </w:lvl>
+    <w:lvl w:ilvl="6" w:tplc="0409000F" w:tentative="1">
+      <w:start w:val="1"/>
+      <w:numFmt w:val="decimal"/>
+      <w:lvlText w:val="%7."/>
+      <w:lvlJc w:val="left"/>
+      <w:pPr>
+        <w:ind w:left="5040" w:hanging="360"/>
+      </w:pPr>
+    </w:lvl>
+    <w:lvl w:ilvl="7" w:tplc="04090019" w:tentative="1">
+      <w:start w:val="1"/>
+      <w:numFmt w:val="lowerLetter"/>
+      <w:lvlText w:val="%8."/>
+      <w:lvlJc w:val="left"/>
+      <w:pPr>
+        <w:ind w:left="5760" w:hanging="360"/>
+      </w:pPr>
+    </w:lvl>
+    <w:lvl w:ilvl="8" w:tplc="0409001B" w:tentative="1">
+      <w:start w:val="1"/>
+      <w:numFmt w:val="lowerRoman"/>
+      <w:lvlText w:val="%9."/>
+      <w:lvlJc w:val="right"/>
+      <w:pPr>
+        <w:ind w:left="6480" w:hanging="180"/>
+      </w:pPr>
+    </w:lvl>
+  </w:abstractNum>
+  <w:abstractNum w:abstractNumId="3">
+    <w:nsid w:val="147B5475"/>
+    <w:multiLevelType w:val="hybridMultilevel"/>
+    <w:tmpl w:val="8EEC6248"/>
+    <w:lvl w:ilvl="0" w:tplc="3B14B828">
+      <w:start w:val="1"/>
+      <w:numFmt w:val="decimal"/>
+      <w:lvlText w:val="%1."/>
+      <w:lvlJc w:val="left"/>
+      <w:pPr>
+        <w:ind w:left="1080" w:hanging="360"/>
+      </w:pPr>
+      <w:rPr>
+        <w:rFonts w:hint="default"/>
+      </w:rPr>
+    </w:lvl>
+    <w:lvl w:ilvl="1" w:tplc="04090019">
+      <w:start w:val="1"/>
+      <w:numFmt w:val="lowerLetter"/>
+      <w:lvlText w:val="%2."/>
+      <w:lvlJc w:val="left"/>
+      <w:pPr>
+        <w:ind w:left="1800" w:hanging="360"/>
+      </w:pPr>
+    </w:lvl>
+    <w:lvl w:ilvl="2" w:tplc="0409001B">
+      <w:start w:val="1"/>
+      <w:numFmt w:val="lowerRoman"/>
+      <w:lvlText w:val="%3."/>
+      <w:lvlJc w:val="right"/>
+      <w:pPr>
+        <w:ind w:left="2520" w:hanging="180"/>
+      </w:pPr>
+    </w:lvl>
+    <w:lvl w:ilvl="3" w:tplc="0409000F">
+      <w:start w:val="1"/>
+      <w:numFmt w:val="decimal"/>
+      <w:lvlText w:val="%4."/>
+      <w:lvlJc w:val="left"/>
+      <w:pPr>
+        <w:ind w:left="3240" w:hanging="360"/>
+      </w:pPr>
+    </w:lvl>
+    <w:lvl w:ilvl="4" w:tplc="04090019" w:tentative="1">
+      <w:start w:val="1"/>
+      <w:numFmt w:val="lowerLetter"/>
+      <w:lvlText w:val="%5."/>
+      <w:lvlJc w:val="left"/>
+      <w:pPr>
+        <w:ind w:left="3960" w:hanging="360"/>
+      </w:pPr>
+    </w:lvl>
+    <w:lvl w:ilvl="5" w:tplc="0409001B" w:tentative="1">
+      <w:start w:val="1"/>
+      <w:numFmt w:val="lowerRoman"/>
+      <w:lvlText w:val="%6."/>
+      <w:lvlJc w:val="right"/>
+      <w:pPr>
+        <w:ind w:left="4680" w:hanging="180"/>
+      </w:pPr>
+    </w:lvl>
+    <w:lvl w:ilvl="6" w:tplc="0409000F" w:tentative="1">
+      <w:start w:val="1"/>
+      <w:numFmt w:val="decimal"/>
+      <w:lvlText w:val="%7."/>
+      <w:lvlJc w:val="left"/>
+      <w:pPr>
+        <w:ind w:left="5400" w:hanging="360"/>
+      </w:pPr>
+    </w:lvl>
+    <w:lvl w:ilvl="7" w:tplc="04090019" w:tentative="1">
+      <w:start w:val="1"/>
+      <w:numFmt w:val="lowerLetter"/>
+      <w:lvlText w:val="%8."/>
+      <w:lvlJc w:val="left"/>
+      <w:pPr>
+        <w:ind w:left="6120" w:hanging="360"/>
+      </w:pPr>
+    </w:lvl>
+    <w:lvl w:ilvl="8" w:tplc="0409001B" w:tentative="1">
+      <w:start w:val="1"/>
+      <w:numFmt w:val="lowerRoman"/>
+      <w:lvlText w:val="%9."/>
+      <w:lvlJc w:val="right"/>
+      <w:pPr>
+        <w:ind w:left="6840" w:hanging="180"/>
+      </w:pPr>
+    </w:lvl>
+  </w:abstractNum>
+  <w:abstractNum w:abstractNumId="4">
+    <w:nsid w:val="3D2868DA"/>
+    <w:multiLevelType w:val="hybridMultilevel"/>
+    <w:tmpl w:val="14F2D164"/>
+    <w:lvl w:ilvl="0" w:tplc="BE66D084">
+      <w:start w:val="1"/>
+      <w:numFmt w:val="decimal"/>
+      <w:lvlText w:val="%1."/>
+      <w:lvlJc w:val="left"/>
+      <w:pPr>
+        <w:ind w:left="1080" w:hanging="360"/>
+      </w:pPr>
+      <w:rPr>
+        <w:rFonts w:hint="default"/>
+      </w:rPr>
+    </w:lvl>
+    <w:lvl w:ilvl="1" w:tplc="04090019">
+      <w:start w:val="1"/>
+      <w:numFmt w:val="lowerLetter"/>
+      <w:lvlText w:val="%2."/>
+      <w:lvlJc w:val="left"/>
+      <w:pPr>
+        <w:ind w:left="1800" w:hanging="360"/>
+      </w:pPr>
+    </w:lvl>
+    <w:lvl w:ilvl="2" w:tplc="0409001B">
+      <w:start w:val="1"/>
+      <w:numFmt w:val="lowerRoman"/>
+      <w:lvlText w:val="%3."/>
+      <w:lvlJc w:val="right"/>
+      <w:pPr>
+        <w:ind w:left="2520" w:hanging="180"/>
+      </w:pPr>
+    </w:lvl>
+    <w:lvl w:ilvl="3" w:tplc="0409000F" w:tentative="1">
+      <w:start w:val="1"/>
+      <w:numFmt w:val="decimal"/>
+      <w:lvlText w:val="%4."/>
+      <w:lvlJc w:val="left"/>
+      <w:pPr>
+        <w:ind w:left="3240" w:hanging="360"/>
+      </w:pPr>
+    </w:lvl>
+    <w:lvl w:ilvl="4" w:tplc="04090019" w:tentative="1">
+      <w:start w:val="1"/>
+      <w:numFmt w:val="lowerLetter"/>
+      <w:lvlText w:val="%5."/>
+      <w:lvlJc w:val="left"/>
+      <w:pPr>
+        <w:ind w:left="3960" w:hanging="360"/>
+      </w:pPr>
+    </w:lvl>
+    <w:lvl w:ilvl="5" w:tplc="0409001B" w:tentative="1">
+      <w:start w:val="1"/>
+      <w:numFmt w:val="lowerRoman"/>
+      <w:lvlText w:val="%6."/>
+      <w:lvlJc w:val="right"/>
+      <w:pPr>
+        <w:ind w:left="4680" w:hanging="180"/>
+      </w:pPr>
+    </w:lvl>
+    <w:lvl w:ilvl="6" w:tplc="0409000F" w:tentative="1">
+      <w:start w:val="1"/>
+      <w:numFmt w:val="decimal"/>
+      <w:lvlText w:val="%7."/>
+      <w:lvlJc w:val="left"/>
+      <w:pPr>
+        <w:ind w:left="5400" w:hanging="360"/>
+      </w:pPr>
+    </w:lvl>
+    <w:lvl w:ilvl="7" w:tplc="04090019" w:tentative="1">
+      <w:start w:val="1"/>
+      <w:numFmt w:val="lowerLetter"/>
+      <w:lvlText w:val="%8."/>
+      <w:lvlJc w:val="left"/>
+      <w:pPr>
+        <w:ind w:left="6120" w:hanging="360"/>
+      </w:pPr>
+    </w:lvl>
+    <w:lvl w:ilvl="8" w:tplc="0409001B" w:tentative="1">
+      <w:start w:val="1"/>
+      <w:numFmt w:val="lowerRoman"/>
+      <w:lvlText w:val="%9."/>
+      <w:lvlJc w:val="right"/>
+      <w:pPr>
+        <w:ind w:left="6840" w:hanging="180"/>
+      </w:pPr>
+    </w:lvl>
+  </w:abstractNum>
   <w:num w:numId="1">
     <w:abstractNumId w:val="0"/>
     <w:lvlOverride w:ilvl="0">
@@ -10050,11 +11778,23 @@
       </w:lvl>
     </w:lvlOverride>
   </w:num>
+  <w:num w:numId="2">
+    <w:abstractNumId w:val="1"/>
+  </w:num>
+  <w:num w:numId="3">
+    <w:abstractNumId w:val="3"/>
+  </w:num>
+  <w:num w:numId="4">
+    <w:abstractNumId w:val="2"/>
+  </w:num>
+  <w:num w:numId="5">
+    <w:abstractNumId w:val="4"/>
+  </w:num>
 </w:numbering>
 </file>
 
 <file path=word/styles.xml><?xml version="1.0" encoding="utf-8"?>
-<w:styles xmlns:mc="http://schemas.openxmlformats.org/markup-compatibility/2006" xmlns:r="http://schemas.openxmlformats.org/officeDocument/2006/relationships" xmlns:w="http://schemas.openxmlformats.org/wordprocessingml/2006/main" xmlns:w14="http://schemas.microsoft.com/office/word/2010/wordml" mc:Ignorable="w14">
+<w:styles xmlns:mc="http://schemas.openxmlformats.org/markup-compatibility/2006" xmlns:r="http://schemas.openxmlformats.org/officeDocument/2006/relationships" xmlns:w="http://schemas.openxmlformats.org/wordprocessingml/2006/main" xmlns:w14="http://schemas.microsoft.com/office/word/2010/wordml" xmlns:w15="http://schemas.microsoft.com/office/word/2012/wordml" mc:Ignorable="w14 w15">
   <w:docDefaults>
     <w:rPrDefault>
       <w:rPr>
@@ -10070,144 +11810,378 @@
       </w:pPr>
     </w:pPrDefault>
   </w:docDefaults>
-  <w:latentStyles w:defLockedState="0" w:defUIPriority="99" w:defSemiHidden="1" w:defUnhideWhenUsed="1" w:defQFormat="0" w:count="267">
-    <w:lsdException w:name="Normal" w:semiHidden="0" w:uiPriority="0" w:unhideWhenUsed="0" w:qFormat="1"/>
-    <w:lsdException w:name="heading 1" w:semiHidden="0" w:uiPriority="9" w:unhideWhenUsed="0" w:qFormat="1"/>
-    <w:lsdException w:name="heading 2" w:uiPriority="9" w:qFormat="1"/>
-    <w:lsdException w:name="heading 3" w:uiPriority="9" w:qFormat="1"/>
-    <w:lsdException w:name="heading 4" w:uiPriority="9" w:qFormat="1"/>
-    <w:lsdException w:name="heading 5" w:uiPriority="9" w:qFormat="1"/>
-    <w:lsdException w:name="heading 6" w:uiPriority="9" w:qFormat="1"/>
-    <w:lsdException w:name="heading 7" w:uiPriority="9" w:qFormat="1"/>
-    <w:lsdException w:name="heading 8" w:uiPriority="9" w:qFormat="1"/>
-    <w:lsdException w:name="heading 9" w:uiPriority="9" w:qFormat="1"/>
-    <w:lsdException w:name="toc 1" w:uiPriority="39"/>
-    <w:lsdException w:name="toc 2" w:uiPriority="39"/>
-    <w:lsdException w:name="toc 3" w:uiPriority="39"/>
-    <w:lsdException w:name="toc 4" w:uiPriority="39"/>
-    <w:lsdException w:name="toc 5" w:uiPriority="39"/>
-    <w:lsdException w:name="toc 6" w:uiPriority="39"/>
-    <w:lsdException w:name="toc 7" w:uiPriority="39"/>
-    <w:lsdException w:name="toc 8" w:uiPriority="39"/>
-    <w:lsdException w:name="toc 9" w:uiPriority="39"/>
-    <w:lsdException w:name="caption" w:uiPriority="35" w:qFormat="1"/>
-    <w:lsdException w:name="Title" w:semiHidden="0" w:uiPriority="10" w:unhideWhenUsed="0" w:qFormat="1"/>
-    <w:lsdException w:name="Default Paragraph Font" w:uiPriority="1"/>
-    <w:lsdException w:name="Subtitle" w:semiHidden="0" w:uiPriority="11" w:unhideWhenUsed="0" w:qFormat="1"/>
-    <w:lsdException w:name="Strong" w:semiHidden="0" w:uiPriority="22" w:unhideWhenUsed="0" w:qFormat="1"/>
-    <w:lsdException w:name="Emphasis" w:semiHidden="0" w:uiPriority="20" w:unhideWhenUsed="0" w:qFormat="1"/>
-    <w:lsdException w:name="Table Grid" w:semiHidden="0" w:uiPriority="59" w:unhideWhenUsed="0"/>
-    <w:lsdException w:name="Placeholder Text" w:unhideWhenUsed="0"/>
-    <w:lsdException w:name="No Spacing" w:semiHidden="0" w:uiPriority="1" w:unhideWhenUsed="0" w:qFormat="1"/>
-    <w:lsdException w:name="Light Shading" w:semiHidden="0" w:uiPriority="60" w:unhideWhenUsed="0"/>
-    <w:lsdException w:name="Light List" w:semiHidden="0" w:uiPriority="61" w:unhideWhenUsed="0"/>
-    <w:lsdException w:name="Light Grid" w:semiHidden="0" w:uiPriority="62" w:unhideWhenUsed="0"/>
-    <w:lsdException w:name="Medium Shading 1" w:semiHidden="0" w:uiPriority="63" w:unhideWhenUsed="0"/>
-    <w:lsdException w:name="Medium Shading 2" w:semiHidden="0" w:uiPriority="64" w:unhideWhenUsed="0"/>
-    <w:lsdException w:name="Medium List 1" w:semiHidden="0" w:uiPriority="65" w:unhideWhenUsed="0"/>
-    <w:lsdException w:name="Medium List 2" w:semiHidden="0" w:uiPriority="66" w:unhideWhenUsed="0"/>
-    <w:lsdException w:name="Medium Grid 1" w:semiHidden="0" w:uiPriority="67" w:unhideWhenUsed="0"/>
-    <w:lsdException w:name="Medium Grid 2" w:semiHidden="0" w:uiPriority="68" w:unhideWhenUsed="0"/>
-    <w:lsdException w:name="Medium Grid 3" w:semiHidden="0" w:uiPriority="69" w:unhideWhenUsed="0"/>
-    <w:lsdException w:name="Dark List" w:semiHidden="0" w:uiPriority="70" w:unhideWhenUsed="0"/>
-    <w:lsdException w:name="Colorful Shading" w:semiHidden="0" w:uiPriority="71" w:unhideWhenUsed="0"/>
-    <w:lsdException w:name="Colorful List" w:semiHidden="0" w:uiPriority="72" w:unhideWhenUsed="0"/>
-    <w:lsdException w:name="Colorful Grid" w:semiHidden="0" w:uiPriority="73" w:unhideWhenUsed="0"/>
-    <w:lsdException w:name="Light Shading Accent 1" w:semiHidden="0" w:uiPriority="60" w:unhideWhenUsed="0"/>
-    <w:lsdException w:name="Light List Accent 1" w:semiHidden="0" w:uiPriority="61" w:unhideWhenUsed="0"/>
-    <w:lsdException w:name="Light Grid Accent 1" w:semiHidden="0" w:uiPriority="62" w:unhideWhenUsed="0"/>
-    <w:lsdException w:name="Medium Shading 1 Accent 1" w:semiHidden="0" w:uiPriority="63" w:unhideWhenUsed="0"/>
-    <w:lsdException w:name="Medium Shading 2 Accent 1" w:semiHidden="0" w:uiPriority="64" w:unhideWhenUsed="0"/>
-    <w:lsdException w:name="Medium List 1 Accent 1" w:semiHidden="0" w:uiPriority="65" w:unhideWhenUsed="0"/>
-    <w:lsdException w:name="Revision" w:unhideWhenUsed="0"/>
-    <w:lsdException w:name="List Paragraph" w:semiHidden="0" w:uiPriority="34" w:unhideWhenUsed="0" w:qFormat="1"/>
-    <w:lsdException w:name="Quote" w:semiHidden="0" w:uiPriority="29" w:unhideWhenUsed="0" w:qFormat="1"/>
-    <w:lsdException w:name="Intense Quote" w:semiHidden="0" w:uiPriority="30" w:unhideWhenUsed="0" w:qFormat="1"/>
-    <w:lsdException w:name="Medium List 2 Accent 1" w:semiHidden="0" w:uiPriority="66" w:unhideWhenUsed="0"/>
-    <w:lsdException w:name="Medium Grid 1 Accent 1" w:semiHidden="0" w:uiPriority="67" w:unhideWhenUsed="0"/>
-    <w:lsdException w:name="Medium Grid 2 Accent 1" w:semiHidden="0" w:uiPriority="68" w:unhideWhenUsed="0"/>
-    <w:lsdException w:name="Medium Grid 3 Accent 1" w:semiHidden="0" w:uiPriority="69" w:unhideWhenUsed="0"/>
-    <w:lsdException w:name="Dark List Accent 1" w:semiHidden="0" w:uiPriority="70" w:unhideWhenUsed="0"/>
-    <w:lsdException w:name="Colorful Shading Accent 1" w:semiHidden="0" w:uiPriority="71" w:unhideWhenUsed="0"/>
-    <w:lsdException w:name="Colorful List Accent 1" w:semiHidden="0" w:uiPriority="72" w:unhideWhenUsed="0"/>
-    <w:lsdException w:name="Colorful Grid Accent 1" w:semiHidden="0" w:uiPriority="73" w:unhideWhenUsed="0"/>
-    <w:lsdException w:name="Light Shading Accent 2" w:semiHidden="0" w:uiPriority="60" w:unhideWhenUsed="0"/>
-    <w:lsdException w:name="Light List Accent 2" w:semiHidden="0" w:uiPriority="61" w:unhideWhenUsed="0"/>
-    <w:lsdException w:name="Light Grid Accent 2" w:semiHidden="0" w:uiPriority="62" w:unhideWhenUsed="0"/>
-    <w:lsdException w:name="Medium Shading 1 Accent 2" w:semiHidden="0" w:uiPriority="63" w:unhideWhenUsed="0"/>
-    <w:lsdException w:name="Medium Shading 2 Accent 2" w:semiHidden="0" w:uiPriority="64" w:unhideWhenUsed="0"/>
-    <w:lsdException w:name="Medium List 1 Accent 2" w:semiHidden="0" w:uiPriority="65" w:unhideWhenUsed="0"/>
-    <w:lsdException w:name="Medium List 2 Accent 2" w:semiHidden="0" w:uiPriority="66" w:unhideWhenUsed="0"/>
-    <w:lsdException w:name="Medium Grid 1 Accent 2" w:semiHidden="0" w:uiPriority="67" w:unhideWhenUsed="0"/>
-    <w:lsdException w:name="Medium Grid 2 Accent 2" w:semiHidden="0" w:uiPriority="68" w:unhideWhenUsed="0"/>
-    <w:lsdException w:name="Medium Grid 3 Accent 2" w:semiHidden="0" w:uiPriority="69" w:unhideWhenUsed="0"/>
-    <w:lsdException w:name="Dark List Accent 2" w:semiHidden="0" w:uiPriority="70" w:unhideWhenUsed="0"/>
-    <w:lsdException w:name="Colorful Shading Accent 2" w:semiHidden="0" w:uiPriority="71" w:unhideWhenUsed="0"/>
-    <w:lsdException w:name="Colorful List Accent 2" w:semiHidden="0" w:uiPriority="72" w:unhideWhenUsed="0"/>
-    <w:lsdException w:name="Colorful Grid Accent 2" w:semiHidden="0" w:uiPriority="73" w:unhideWhenUsed="0"/>
-    <w:lsdException w:name="Light Shading Accent 3" w:semiHidden="0" w:uiPriority="60" w:unhideWhenUsed="0"/>
-    <w:lsdException w:name="Light List Accent 3" w:semiHidden="0" w:uiPriority="61" w:unhideWhenUsed="0"/>
-    <w:lsdException w:name="Light Grid Accent 3" w:semiHidden="0" w:uiPriority="62" w:unhideWhenUsed="0"/>
-    <w:lsdException w:name="Medium Shading 1 Accent 3" w:semiHidden="0" w:uiPriority="63" w:unhideWhenUsed="0"/>
-    <w:lsdException w:name="Medium Shading 2 Accent 3" w:semiHidden="0" w:uiPriority="64" w:unhideWhenUsed="0"/>
-    <w:lsdException w:name="Medium List 1 Accent 3" w:semiHidden="0" w:uiPriority="65" w:unhideWhenUsed="0"/>
-    <w:lsdException w:name="Medium List 2 Accent 3" w:semiHidden="0" w:uiPriority="66" w:unhideWhenUsed="0"/>
-    <w:lsdException w:name="Medium Grid 1 Accent 3" w:semiHidden="0" w:uiPriority="67" w:unhideWhenUsed="0"/>
-    <w:lsdException w:name="Medium Grid 2 Accent 3" w:semiHidden="0" w:uiPriority="68" w:unhideWhenUsed="0"/>
-    <w:lsdException w:name="Medium Grid 3 Accent 3" w:semiHidden="0" w:uiPriority="69" w:unhideWhenUsed="0"/>
-    <w:lsdException w:name="Dark List Accent 3" w:semiHidden="0" w:uiPriority="70" w:unhideWhenUsed="0"/>
-    <w:lsdException w:name="Colorful Shading Accent 3" w:semiHidden="0" w:uiPriority="71" w:unhideWhenUsed="0"/>
-    <w:lsdException w:name="Colorful List Accent 3" w:semiHidden="0" w:uiPriority="72" w:unhideWhenUsed="0"/>
-    <w:lsdException w:name="Colorful Grid Accent 3" w:semiHidden="0" w:uiPriority="73" w:unhideWhenUsed="0"/>
-    <w:lsdException w:name="Light Shading Accent 4" w:semiHidden="0" w:uiPriority="60" w:unhideWhenUsed="0"/>
-    <w:lsdException w:name="Light List Accent 4" w:semiHidden="0" w:uiPriority="61" w:unhideWhenUsed="0"/>
-    <w:lsdException w:name="Light Grid Accent 4" w:semiHidden="0" w:uiPriority="62" w:unhideWhenUsed="0"/>
-    <w:lsdException w:name="Medium Shading 1 Accent 4" w:semiHidden="0" w:uiPriority="63" w:unhideWhenUsed="0"/>
-    <w:lsdException w:name="Medium Shading 2 Accent 4" w:semiHidden="0" w:uiPriority="64" w:unhideWhenUsed="0"/>
-    <w:lsdException w:name="Medium List 1 Accent 4" w:semiHidden="0" w:uiPriority="65" w:unhideWhenUsed="0"/>
-    <w:lsdException w:name="Medium List 2 Accent 4" w:semiHidden="0" w:uiPriority="66" w:unhideWhenUsed="0"/>
-    <w:lsdException w:name="Medium Grid 1 Accent 4" w:semiHidden="0" w:uiPriority="67" w:unhideWhenUsed="0"/>
-    <w:lsdException w:name="Medium Grid 2 Accent 4" w:semiHidden="0" w:uiPriority="68" w:unhideWhenUsed="0"/>
-    <w:lsdException w:name="Medium Grid 3 Accent 4" w:semiHidden="0" w:uiPriority="69" w:unhideWhenUsed="0"/>
-    <w:lsdException w:name="Dark List Accent 4" w:semiHidden="0" w:uiPriority="70" w:unhideWhenUsed="0"/>
-    <w:lsdException w:name="Colorful Shading Accent 4" w:semiHidden="0" w:uiPriority="71" w:unhideWhenUsed="0"/>
-    <w:lsdException w:name="Colorful List Accent 4" w:semiHidden="0" w:uiPriority="72" w:unhideWhenUsed="0"/>
-    <w:lsdException w:name="Colorful Grid Accent 4" w:semiHidden="0" w:uiPriority="73" w:unhideWhenUsed="0"/>
-    <w:lsdException w:name="Light Shading Accent 5" w:semiHidden="0" w:uiPriority="60" w:unhideWhenUsed="0"/>
-    <w:lsdException w:name="Light List Accent 5" w:semiHidden="0" w:uiPriority="61" w:unhideWhenUsed="0"/>
-    <w:lsdException w:name="Light Grid Accent 5" w:semiHidden="0" w:uiPriority="62" w:unhideWhenUsed="0"/>
-    <w:lsdException w:name="Medium Shading 1 Accent 5" w:semiHidden="0" w:uiPriority="63" w:unhideWhenUsed="0"/>
-    <w:lsdException w:name="Medium Shading 2 Accent 5" w:semiHidden="0" w:uiPriority="64" w:unhideWhenUsed="0"/>
-    <w:lsdException w:name="Medium List 1 Accent 5" w:semiHidden="0" w:uiPriority="65" w:unhideWhenUsed="0"/>
-    <w:lsdException w:name="Medium List 2 Accent 5" w:semiHidden="0" w:uiPriority="66" w:unhideWhenUsed="0"/>
-    <w:lsdException w:name="Medium Grid 1 Accent 5" w:semiHidden="0" w:uiPriority="67" w:unhideWhenUsed="0"/>
-    <w:lsdException w:name="Medium Grid 2 Accent 5" w:semiHidden="0" w:uiPriority="68" w:unhideWhenUsed="0"/>
-    <w:lsdException w:name="Medium Grid 3 Accent 5" w:semiHidden="0" w:uiPriority="69" w:unhideWhenUsed="0"/>
-    <w:lsdException w:name="Dark List Accent 5" w:semiHidden="0" w:uiPriority="70" w:unhideWhenUsed="0"/>
-    <w:lsdException w:name="Colorful Shading Accent 5" w:semiHidden="0" w:uiPriority="71" w:unhideWhenUsed="0"/>
-    <w:lsdException w:name="Colorful List Accent 5" w:semiHidden="0" w:uiPriority="72" w:unhideWhenUsed="0"/>
-    <w:lsdException w:name="Colorful Grid Accent 5" w:semiHidden="0" w:uiPriority="73" w:unhideWhenUsed="0"/>
-    <w:lsdException w:name="Light Shading Accent 6" w:semiHidden="0" w:uiPriority="60" w:unhideWhenUsed="0"/>
-    <w:lsdException w:name="Light List Accent 6" w:semiHidden="0" w:uiPriority="61" w:unhideWhenUsed="0"/>
-    <w:lsdException w:name="Light Grid Accent 6" w:semiHidden="0" w:uiPriority="62" w:unhideWhenUsed="0"/>
-    <w:lsdException w:name="Medium Shading 1 Accent 6" w:semiHidden="0" w:uiPriority="63" w:unhideWhenUsed="0"/>
-    <w:lsdException w:name="Medium Shading 2 Accent 6" w:semiHidden="0" w:uiPriority="64" w:unhideWhenUsed="0"/>
-    <w:lsdException w:name="Medium List 1 Accent 6" w:semiHidden="0" w:uiPriority="65" w:unhideWhenUsed="0"/>
-    <w:lsdException w:name="Medium List 2 Accent 6" w:semiHidden="0" w:uiPriority="66" w:unhideWhenUsed="0"/>
-    <w:lsdException w:name="Medium Grid 1 Accent 6" w:semiHidden="0" w:uiPriority="67" w:unhideWhenUsed="0"/>
-    <w:lsdException w:name="Medium Grid 2 Accent 6" w:semiHidden="0" w:uiPriority="68" w:unhideWhenUsed="0"/>
-    <w:lsdException w:name="Medium Grid 3 Accent 6" w:semiHidden="0" w:uiPriority="69" w:unhideWhenUsed="0"/>
-    <w:lsdException w:name="Dark List Accent 6" w:semiHidden="0" w:uiPriority="70" w:unhideWhenUsed="0"/>
-    <w:lsdException w:name="Colorful Shading Accent 6" w:semiHidden="0" w:uiPriority="71" w:unhideWhenUsed="0"/>
-    <w:lsdException w:name="Colorful List Accent 6" w:semiHidden="0" w:uiPriority="72" w:unhideWhenUsed="0"/>
-    <w:lsdException w:name="Colorful Grid Accent 6" w:semiHidden="0" w:uiPriority="73" w:unhideWhenUsed="0"/>
-    <w:lsdException w:name="Subtle Emphasis" w:semiHidden="0" w:uiPriority="19" w:unhideWhenUsed="0" w:qFormat="1"/>
-    <w:lsdException w:name="Intense Emphasis" w:semiHidden="0" w:uiPriority="21" w:unhideWhenUsed="0" w:qFormat="1"/>
-    <w:lsdException w:name="Subtle Reference" w:semiHidden="0" w:uiPriority="31" w:unhideWhenUsed="0" w:qFormat="1"/>
-    <w:lsdException w:name="Intense Reference" w:semiHidden="0" w:uiPriority="32" w:unhideWhenUsed="0" w:qFormat="1"/>
-    <w:lsdException w:name="Book Title" w:semiHidden="0" w:uiPriority="33" w:unhideWhenUsed="0" w:qFormat="1"/>
-    <w:lsdException w:name="Bibliography" w:uiPriority="37"/>
-    <w:lsdException w:name="TOC Heading" w:uiPriority="39" w:qFormat="1"/>
+  <w:latentStyles w:defLockedState="0" w:defUIPriority="99" w:defSemiHidden="0" w:defUnhideWhenUsed="0" w:defQFormat="0" w:count="371">
+    <w:lsdException w:name="Normal" w:uiPriority="0" w:qFormat="1"/>
+    <w:lsdException w:name="heading 1" w:uiPriority="9" w:qFormat="1"/>
+    <w:lsdException w:name="heading 2" w:semiHidden="1" w:uiPriority="9" w:unhideWhenUsed="1" w:qFormat="1"/>
+    <w:lsdException w:name="heading 3" w:semiHidden="1" w:uiPriority="9" w:unhideWhenUsed="1" w:qFormat="1"/>
+    <w:lsdException w:name="heading 4" w:semiHidden="1" w:uiPriority="9" w:unhideWhenUsed="1" w:qFormat="1"/>
+    <w:lsdException w:name="heading 5" w:semiHidden="1" w:uiPriority="9" w:unhideWhenUsed="1" w:qFormat="1"/>
+    <w:lsdException w:name="heading 6" w:semiHidden="1" w:uiPriority="9" w:unhideWhenUsed="1" w:qFormat="1"/>
+    <w:lsdException w:name="heading 7" w:semiHidden="1" w:uiPriority="9" w:unhideWhenUsed="1" w:qFormat="1"/>
+    <w:lsdException w:name="heading 8" w:semiHidden="1" w:uiPriority="9" w:unhideWhenUsed="1" w:qFormat="1"/>
+    <w:lsdException w:name="heading 9" w:semiHidden="1" w:uiPriority="9" w:unhideWhenUsed="1" w:qFormat="1"/>
+    <w:lsdException w:name="index 1" w:semiHidden="1" w:unhideWhenUsed="1"/>
+    <w:lsdException w:name="index 2" w:semiHidden="1" w:unhideWhenUsed="1"/>
+    <w:lsdException w:name="index 3" w:semiHidden="1" w:unhideWhenUsed="1"/>
+    <w:lsdException w:name="index 4" w:semiHidden="1" w:unhideWhenUsed="1"/>
+    <w:lsdException w:name="index 5" w:semiHidden="1" w:unhideWhenUsed="1"/>
+    <w:lsdException w:name="index 6" w:semiHidden="1" w:unhideWhenUsed="1"/>
+    <w:lsdException w:name="index 7" w:semiHidden="1" w:unhideWhenUsed="1"/>
+    <w:lsdException w:name="index 8" w:semiHidden="1" w:unhideWhenUsed="1"/>
+    <w:lsdException w:name="index 9" w:semiHidden="1" w:unhideWhenUsed="1"/>
+    <w:lsdException w:name="toc 1" w:semiHidden="1" w:uiPriority="39" w:unhideWhenUsed="1"/>
+    <w:lsdException w:name="toc 2" w:semiHidden="1" w:uiPriority="39" w:unhideWhenUsed="1"/>
+    <w:lsdException w:name="toc 3" w:semiHidden="1" w:uiPriority="39" w:unhideWhenUsed="1"/>
+    <w:lsdException w:name="toc 4" w:semiHidden="1" w:uiPriority="39" w:unhideWhenUsed="1"/>
+    <w:lsdException w:name="toc 5" w:semiHidden="1" w:uiPriority="39" w:unhideWhenUsed="1"/>
+    <w:lsdException w:name="toc 6" w:semiHidden="1" w:uiPriority="39" w:unhideWhenUsed="1"/>
+    <w:lsdException w:name="toc 7" w:semiHidden="1" w:uiPriority="39" w:unhideWhenUsed="1"/>
+    <w:lsdException w:name="toc 8" w:semiHidden="1" w:uiPriority="39" w:unhideWhenUsed="1"/>
+    <w:lsdException w:name="toc 9" w:semiHidden="1" w:uiPriority="39" w:unhideWhenUsed="1"/>
+    <w:lsdException w:name="Normal Indent" w:semiHidden="1" w:unhideWhenUsed="1"/>
+    <w:lsdException w:name="footnote text" w:semiHidden="1" w:unhideWhenUsed="1"/>
+    <w:lsdException w:name="annotation text" w:semiHidden="1" w:unhideWhenUsed="1"/>
+    <w:lsdException w:name="header" w:semiHidden="1" w:unhideWhenUsed="1"/>
+    <w:lsdException w:name="footer" w:semiHidden="1" w:unhideWhenUsed="1"/>
+    <w:lsdException w:name="index heading" w:semiHidden="1" w:unhideWhenUsed="1"/>
+    <w:lsdException w:name="caption" w:semiHidden="1" w:uiPriority="35" w:unhideWhenUsed="1" w:qFormat="1"/>
+    <w:lsdException w:name="table of figures" w:semiHidden="1" w:unhideWhenUsed="1"/>
+    <w:lsdException w:name="envelope address" w:semiHidden="1" w:unhideWhenUsed="1"/>
+    <w:lsdException w:name="envelope return" w:semiHidden="1" w:unhideWhenUsed="1"/>
+    <w:lsdException w:name="footnote reference" w:semiHidden="1" w:unhideWhenUsed="1"/>
+    <w:lsdException w:name="annotation reference" w:semiHidden="1" w:unhideWhenUsed="1"/>
+    <w:lsdException w:name="line number" w:semiHidden="1" w:unhideWhenUsed="1"/>
+    <w:lsdException w:name="page number" w:semiHidden="1" w:unhideWhenUsed="1"/>
+    <w:lsdException w:name="endnote reference" w:semiHidden="1" w:unhideWhenUsed="1"/>
+    <w:lsdException w:name="endnote text" w:semiHidden="1" w:unhideWhenUsed="1"/>
+    <w:lsdException w:name="table of authorities" w:semiHidden="1" w:unhideWhenUsed="1"/>
+    <w:lsdException w:name="macro" w:semiHidden="1" w:unhideWhenUsed="1"/>
+    <w:lsdException w:name="toa heading" w:semiHidden="1" w:unhideWhenUsed="1"/>
+    <w:lsdException w:name="List" w:semiHidden="1" w:unhideWhenUsed="1"/>
+    <w:lsdException w:name="List Bullet" w:semiHidden="1" w:unhideWhenUsed="1"/>
+    <w:lsdException w:name="List Number" w:semiHidden="1" w:unhideWhenUsed="1"/>
+    <w:lsdException w:name="List 2" w:semiHidden="1" w:unhideWhenUsed="1"/>
+    <w:lsdException w:name="List 3" w:semiHidden="1" w:unhideWhenUsed="1"/>
+    <w:lsdException w:name="List 4" w:semiHidden="1" w:unhideWhenUsed="1"/>
+    <w:lsdException w:name="List 5" w:semiHidden="1" w:unhideWhenUsed="1"/>
+    <w:lsdException w:name="List Bullet 2" w:semiHidden="1" w:unhideWhenUsed="1"/>
+    <w:lsdException w:name="List Bullet 3" w:semiHidden="1" w:unhideWhenUsed="1"/>
+    <w:lsdException w:name="List Bullet 4" w:semiHidden="1" w:unhideWhenUsed="1"/>
+    <w:lsdException w:name="List Bullet 5" w:semiHidden="1" w:unhideWhenUsed="1"/>
+    <w:lsdException w:name="List Number 2" w:semiHidden="1" w:unhideWhenUsed="1"/>
+    <w:lsdException w:name="List Number 3" w:semiHidden="1" w:unhideWhenUsed="1"/>
+    <w:lsdException w:name="List Number 4" w:semiHidden="1" w:unhideWhenUsed="1"/>
+    <w:lsdException w:name="List Number 5" w:semiHidden="1" w:unhideWhenUsed="1"/>
+    <w:lsdException w:name="Title" w:uiPriority="10" w:qFormat="1"/>
+    <w:lsdException w:name="Closing" w:semiHidden="1" w:unhideWhenUsed="1"/>
+    <w:lsdException w:name="Signature" w:semiHidden="1" w:unhideWhenUsed="1"/>
+    <w:lsdException w:name="Default Paragraph Font" w:semiHidden="1" w:uiPriority="1" w:unhideWhenUsed="1"/>
+    <w:lsdException w:name="Body Text" w:semiHidden="1" w:unhideWhenUsed="1"/>
+    <w:lsdException w:name="Body Text Indent" w:semiHidden="1" w:unhideWhenUsed="1"/>
+    <w:lsdException w:name="List Continue" w:semiHidden="1" w:unhideWhenUsed="1"/>
+    <w:lsdException w:name="List Continue 2" w:semiHidden="1" w:unhideWhenUsed="1"/>
+    <w:lsdException w:name="List Continue 3" w:semiHidden="1" w:unhideWhenUsed="1"/>
+    <w:lsdException w:name="List Continue 4" w:semiHidden="1" w:unhideWhenUsed="1"/>
+    <w:lsdException w:name="List Continue 5" w:semiHidden="1" w:unhideWhenUsed="1"/>
+    <w:lsdException w:name="Message Header" w:semiHidden="1" w:unhideWhenUsed="1"/>
+    <w:lsdException w:name="Subtitle" w:uiPriority="11" w:qFormat="1"/>
+    <w:lsdException w:name="Salutation" w:semiHidden="1" w:unhideWhenUsed="1"/>
+    <w:lsdException w:name="Date" w:semiHidden="1" w:unhideWhenUsed="1"/>
+    <w:lsdException w:name="Body Text First Indent" w:semiHidden="1" w:unhideWhenUsed="1"/>
+    <w:lsdException w:name="Body Text First Indent 2" w:semiHidden="1" w:unhideWhenUsed="1"/>
+    <w:lsdException w:name="Note Heading" w:semiHidden="1" w:unhideWhenUsed="1"/>
+    <w:lsdException w:name="Body Text 2" w:semiHidden="1" w:unhideWhenUsed="1"/>
+    <w:lsdException w:name="Body Text 3" w:semiHidden="1" w:unhideWhenUsed="1"/>
+    <w:lsdException w:name="Body Text Indent 2" w:semiHidden="1" w:unhideWhenUsed="1"/>
+    <w:lsdException w:name="Body Text Indent 3" w:semiHidden="1" w:unhideWhenUsed="1"/>
+    <w:lsdException w:name="Block Text" w:semiHidden="1" w:unhideWhenUsed="1"/>
+    <w:lsdException w:name="Hyperlink" w:semiHidden="1" w:unhideWhenUsed="1"/>
+    <w:lsdException w:name="FollowedHyperlink" w:semiHidden="1" w:unhideWhenUsed="1"/>
+    <w:lsdException w:name="Strong" w:uiPriority="22" w:qFormat="1"/>
+    <w:lsdException w:name="Emphasis" w:uiPriority="20" w:qFormat="1"/>
+    <w:lsdException w:name="Document Map" w:semiHidden="1" w:unhideWhenUsed="1"/>
+    <w:lsdException w:name="Plain Text" w:semiHidden="1" w:unhideWhenUsed="1"/>
+    <w:lsdException w:name="E-mail Signature" w:semiHidden="1" w:unhideWhenUsed="1"/>
+    <w:lsdException w:name="HTML Top of Form" w:semiHidden="1" w:unhideWhenUsed="1"/>
+    <w:lsdException w:name="HTML Bottom of Form" w:semiHidden="1" w:unhideWhenUsed="1"/>
+    <w:lsdException w:name="Normal (Web)" w:semiHidden="1" w:unhideWhenUsed="1"/>
+    <w:lsdException w:name="HTML Acronym" w:semiHidden="1" w:unhideWhenUsed="1"/>
+    <w:lsdException w:name="HTML Address" w:semiHidden="1" w:unhideWhenUsed="1"/>
+    <w:lsdException w:name="HTML Cite" w:semiHidden="1" w:unhideWhenUsed="1"/>
+    <w:lsdException w:name="HTML Code" w:semiHidden="1" w:unhideWhenUsed="1"/>
+    <w:lsdException w:name="HTML Definition" w:semiHidden="1" w:unhideWhenUsed="1"/>
+    <w:lsdException w:name="HTML Keyboard" w:semiHidden="1" w:unhideWhenUsed="1"/>
+    <w:lsdException w:name="HTML Preformatted" w:semiHidden="1" w:unhideWhenUsed="1"/>
+    <w:lsdException w:name="HTML Sample" w:semiHidden="1" w:unhideWhenUsed="1"/>
+    <w:lsdException w:name="HTML Typewriter" w:semiHidden="1" w:unhideWhenUsed="1"/>
+    <w:lsdException w:name="HTML Variable" w:semiHidden="1" w:unhideWhenUsed="1"/>
+    <w:lsdException w:name="Normal Table" w:semiHidden="1" w:unhideWhenUsed="1"/>
+    <w:lsdException w:name="annotation subject" w:semiHidden="1" w:unhideWhenUsed="1"/>
+    <w:lsdException w:name="No List" w:semiHidden="1" w:unhideWhenUsed="1"/>
+    <w:lsdException w:name="Outline List 1" w:semiHidden="1" w:unhideWhenUsed="1"/>
+    <w:lsdException w:name="Outline List 2" w:semiHidden="1" w:unhideWhenUsed="1"/>
+    <w:lsdException w:name="Outline List 3" w:semiHidden="1" w:unhideWhenUsed="1"/>
+    <w:lsdException w:name="Table Simple 1" w:semiHidden="1" w:unhideWhenUsed="1"/>
+    <w:lsdException w:name="Table Simple 2" w:semiHidden="1" w:unhideWhenUsed="1"/>
+    <w:lsdException w:name="Table Simple 3" w:semiHidden="1" w:unhideWhenUsed="1"/>
+    <w:lsdException w:name="Table Classic 1" w:semiHidden="1" w:unhideWhenUsed="1"/>
+    <w:lsdException w:name="Table Classic 2" w:semiHidden="1" w:unhideWhenUsed="1"/>
+    <w:lsdException w:name="Table Classic 3" w:semiHidden="1" w:unhideWhenUsed="1"/>
+    <w:lsdException w:name="Table Classic 4" w:semiHidden="1" w:unhideWhenUsed="1"/>
+    <w:lsdException w:name="Table Colorful 1" w:semiHidden="1" w:unhideWhenUsed="1"/>
+    <w:lsdException w:name="Table Colorful 2" w:semiHidden="1" w:unhideWhenUsed="1"/>
+    <w:lsdException w:name="Table Colorful 3" w:semiHidden="1" w:unhideWhenUsed="1"/>
+    <w:lsdException w:name="Table Columns 1" w:semiHidden="1" w:unhideWhenUsed="1"/>
+    <w:lsdException w:name="Table Columns 2" w:semiHidden="1" w:unhideWhenUsed="1"/>
+    <w:lsdException w:name="Table Columns 3" w:semiHidden="1" w:unhideWhenUsed="1"/>
+    <w:lsdException w:name="Table Columns 4" w:semiHidden="1" w:unhideWhenUsed="1"/>
+    <w:lsdException w:name="Table Columns 5" w:semiHidden="1" w:unhideWhenUsed="1"/>
+    <w:lsdException w:name="Table Grid 1" w:semiHidden="1" w:unhideWhenUsed="1"/>
+    <w:lsdException w:name="Table Grid 2" w:semiHidden="1" w:unhideWhenUsed="1"/>
+    <w:lsdException w:name="Table Grid 3" w:semiHidden="1" w:unhideWhenUsed="1"/>
+    <w:lsdException w:name="Table Grid 4" w:semiHidden="1" w:unhideWhenUsed="1"/>
+    <w:lsdException w:name="Table Grid 5" w:semiHidden="1" w:unhideWhenUsed="1"/>
+    <w:lsdException w:name="Table Grid 6" w:semiHidden="1" w:unhideWhenUsed="1"/>
+    <w:lsdException w:name="Table Grid 7" w:semiHidden="1" w:unhideWhenUsed="1"/>
+    <w:lsdException w:name="Table Grid 8" w:semiHidden="1" w:unhideWhenUsed="1"/>
+    <w:lsdException w:name="Table List 1" w:semiHidden="1" w:unhideWhenUsed="1"/>
+    <w:lsdException w:name="Table List 2" w:semiHidden="1" w:unhideWhenUsed="1"/>
+    <w:lsdException w:name="Table List 3" w:semiHidden="1" w:unhideWhenUsed="1"/>
+    <w:lsdException w:name="Table List 4" w:semiHidden="1" w:unhideWhenUsed="1"/>
+    <w:lsdException w:name="Table List 5" w:semiHidden="1" w:unhideWhenUsed="1"/>
+    <w:lsdException w:name="Table List 6" w:semiHidden="1" w:unhideWhenUsed="1"/>
+    <w:lsdException w:name="Table List 7" w:semiHidden="1" w:unhideWhenUsed="1"/>
+    <w:lsdException w:name="Table List 8" w:semiHidden="1" w:unhideWhenUsed="1"/>
+    <w:lsdException w:name="Table 3D effects 1" w:semiHidden="1" w:unhideWhenUsed="1"/>
+    <w:lsdException w:name="Table 3D effects 2" w:semiHidden="1" w:unhideWhenUsed="1"/>
+    <w:lsdException w:name="Table 3D effects 3" w:semiHidden="1" w:unhideWhenUsed="1"/>
+    <w:lsdException w:name="Table Contemporary" w:semiHidden="1" w:unhideWhenUsed="1"/>
+    <w:lsdException w:name="Table Elegant" w:semiHidden="1" w:unhideWhenUsed="1"/>
+    <w:lsdException w:name="Table Professional" w:semiHidden="1" w:unhideWhenUsed="1"/>
+    <w:lsdException w:name="Table Subtle 1" w:semiHidden="1" w:unhideWhenUsed="1"/>
+    <w:lsdException w:name="Table Subtle 2" w:semiHidden="1" w:unhideWhenUsed="1"/>
+    <w:lsdException w:name="Table Web 1" w:semiHidden="1" w:unhideWhenUsed="1"/>
+    <w:lsdException w:name="Table Web 2" w:semiHidden="1" w:unhideWhenUsed="1"/>
+    <w:lsdException w:name="Table Web 3" w:semiHidden="1" w:unhideWhenUsed="1"/>
+    <w:lsdException w:name="Balloon Text" w:semiHidden="1" w:unhideWhenUsed="1"/>
+    <w:lsdException w:name="Table Grid" w:uiPriority="59"/>
+    <w:lsdException w:name="Table Theme" w:semiHidden="1" w:unhideWhenUsed="1"/>
+    <w:lsdException w:name="Placeholder Text" w:semiHidden="1"/>
+    <w:lsdException w:name="No Spacing" w:uiPriority="1" w:qFormat="1"/>
+    <w:lsdException w:name="Light Shading" w:uiPriority="60"/>
+    <w:lsdException w:name="Light List" w:uiPriority="61"/>
+    <w:lsdException w:name="Light Grid" w:uiPriority="62"/>
+    <w:lsdException w:name="Medium Shading 1" w:uiPriority="63"/>
+    <w:lsdException w:name="Medium Shading 2" w:uiPriority="64"/>
+    <w:lsdException w:name="Medium List 1" w:uiPriority="65"/>
+    <w:lsdException w:name="Medium List 2" w:uiPriority="66"/>
+    <w:lsdException w:name="Medium Grid 1" w:uiPriority="67"/>
+    <w:lsdException w:name="Medium Grid 2" w:uiPriority="68"/>
+    <w:lsdException w:name="Medium Grid 3" w:uiPriority="69"/>
+    <w:lsdException w:name="Dark List" w:uiPriority="70"/>
+    <w:lsdException w:name="Colorful Shading" w:uiPriority="71"/>
+    <w:lsdException w:name="Colorful List" w:uiPriority="72"/>
+    <w:lsdException w:name="Colorful Grid" w:uiPriority="73"/>
+    <w:lsdException w:name="Light Shading Accent 1" w:uiPriority="60"/>
+    <w:lsdException w:name="Light List Accent 1" w:uiPriority="61"/>
+    <w:lsdException w:name="Light Grid Accent 1" w:uiPriority="62"/>
+    <w:lsdException w:name="Medium Shading 1 Accent 1" w:uiPriority="63"/>
+    <w:lsdException w:name="Medium Shading 2 Accent 1" w:uiPriority="64"/>
+    <w:lsdException w:name="Medium List 1 Accent 1" w:uiPriority="65"/>
+    <w:lsdException w:name="Revision" w:semiHidden="1"/>
+    <w:lsdException w:name="List Paragraph" w:uiPriority="34" w:qFormat="1"/>
+    <w:lsdException w:name="Quote" w:uiPriority="29" w:qFormat="1"/>
+    <w:lsdException w:name="Intense Quote" w:uiPriority="30" w:qFormat="1"/>
+    <w:lsdException w:name="Medium List 2 Accent 1" w:uiPriority="66"/>
+    <w:lsdException w:name="Medium Grid 1 Accent 1" w:uiPriority="67"/>
+    <w:lsdException w:name="Medium Grid 2 Accent 1" w:uiPriority="68"/>
+    <w:lsdException w:name="Medium Grid 3 Accent 1" w:uiPriority="69"/>
+    <w:lsdException w:name="Dark List Accent 1" w:uiPriority="70"/>
+    <w:lsdException w:name="Colorful Shading Accent 1" w:uiPriority="71"/>
+    <w:lsdException w:name="Colorful List Accent 1" w:uiPriority="72"/>
+    <w:lsdException w:name="Colorful Grid Accent 1" w:uiPriority="73"/>
+    <w:lsdException w:name="Light Shading Accent 2" w:uiPriority="60"/>
+    <w:lsdException w:name="Light List Accent 2" w:uiPriority="61"/>
+    <w:lsdException w:name="Light Grid Accent 2" w:uiPriority="62"/>
+    <w:lsdException w:name="Medium Shading 1 Accent 2" w:uiPriority="63"/>
+    <w:lsdException w:name="Medium Shading 2 Accent 2" w:uiPriority="64"/>
+    <w:lsdException w:name="Medium List 1 Accent 2" w:uiPriority="65"/>
+    <w:lsdException w:name="Medium List 2 Accent 2" w:uiPriority="66"/>
+    <w:lsdException w:name="Medium Grid 1 Accent 2" w:uiPriority="67"/>
+    <w:lsdException w:name="Medium Grid 2 Accent 2" w:uiPriority="68"/>
+    <w:lsdException w:name="Medium Grid 3 Accent 2" w:uiPriority="69"/>
+    <w:lsdException w:name="Dark List Accent 2" w:uiPriority="70"/>
+    <w:lsdException w:name="Colorful Shading Accent 2" w:uiPriority="71"/>
+    <w:lsdException w:name="Colorful List Accent 2" w:uiPriority="72"/>
+    <w:lsdException w:name="Colorful Grid Accent 2" w:uiPriority="73"/>
+    <w:lsdException w:name="Light Shading Accent 3" w:uiPriority="60"/>
+    <w:lsdException w:name="Light List Accent 3" w:uiPriority="61"/>
+    <w:lsdException w:name="Light Grid Accent 3" w:uiPriority="62"/>
+    <w:lsdException w:name="Medium Shading 1 Accent 3" w:uiPriority="63"/>
+    <w:lsdException w:name="Medium Shading 2 Accent 3" w:uiPriority="64"/>
+    <w:lsdException w:name="Medium List 1 Accent 3" w:uiPriority="65"/>
+    <w:lsdException w:name="Medium List 2 Accent 3" w:uiPriority="66"/>
+    <w:lsdException w:name="Medium Grid 1 Accent 3" w:uiPriority="67"/>
+    <w:lsdException w:name="Medium Grid 2 Accent 3" w:uiPriority="68"/>
+    <w:lsdException w:name="Medium Grid 3 Accent 3" w:uiPriority="69"/>
+    <w:lsdException w:name="Dark List Accent 3" w:uiPriority="70"/>
+    <w:lsdException w:name="Colorful Shading Accent 3" w:uiPriority="71"/>
+    <w:lsdException w:name="Colorful List Accent 3" w:uiPriority="72"/>
+    <w:lsdException w:name="Colorful Grid Accent 3" w:uiPriority="73"/>
+    <w:lsdException w:name="Light Shading Accent 4" w:uiPriority="60"/>
+    <w:lsdException w:name="Light List Accent 4" w:uiPriority="61"/>
+    <w:lsdException w:name="Light Grid Accent 4" w:uiPriority="62"/>
+    <w:lsdException w:name="Medium Shading 1 Accent 4" w:uiPriority="63"/>
+    <w:lsdException w:name="Medium Shading 2 Accent 4" w:uiPriority="64"/>
+    <w:lsdException w:name="Medium List 1 Accent 4" w:uiPriority="65"/>
+    <w:lsdException w:name="Medium List 2 Accent 4" w:uiPriority="66"/>
+    <w:lsdException w:name="Medium Grid 1 Accent 4" w:uiPriority="67"/>
+    <w:lsdException w:name="Medium Grid 2 Accent 4" w:uiPriority="68"/>
+    <w:lsdException w:name="Medium Grid 3 Accent 4" w:uiPriority="69"/>
+    <w:lsdException w:name="Dark List Accent 4" w:uiPriority="70"/>
+    <w:lsdException w:name="Colorful Shading Accent 4" w:uiPriority="71"/>
+    <w:lsdException w:name="Colorful List Accent 4" w:uiPriority="72"/>
+    <w:lsdException w:name="Colorful Grid Accent 4" w:uiPriority="73"/>
+    <w:lsdException w:name="Light Shading Accent 5" w:uiPriority="60"/>
+    <w:lsdException w:name="Light List Accent 5" w:uiPriority="61"/>
+    <w:lsdException w:name="Light Grid Accent 5" w:uiPriority="62"/>
+    <w:lsdException w:name="Medium Shading 1 Accent 5" w:uiPriority="63"/>
+    <w:lsdException w:name="Medium Shading 2 Accent 5" w:uiPriority="64"/>
+    <w:lsdException w:name="Medium List 1 Accent 5" w:uiPriority="65"/>
+    <w:lsdException w:name="Medium List 2 Accent 5" w:uiPriority="66"/>
+    <w:lsdException w:name="Medium Grid 1 Accent 5" w:uiPriority="67"/>
+    <w:lsdException w:name="Medium Grid 2 Accent 5" w:uiPriority="68"/>
+    <w:lsdException w:name="Medium Grid 3 Accent 5" w:uiPriority="69"/>
+    <w:lsdException w:name="Dark List Accent 5" w:uiPriority="70"/>
+    <w:lsdException w:name="Colorful Shading Accent 5" w:uiPriority="71"/>
+    <w:lsdException w:name="Colorful List Accent 5" w:uiPriority="72"/>
+    <w:lsdException w:name="Colorful Grid Accent 5" w:uiPriority="73"/>
+    <w:lsdException w:name="Light Shading Accent 6" w:uiPriority="60"/>
+    <w:lsdException w:name="Light List Accent 6" w:uiPriority="61"/>
+    <w:lsdException w:name="Light Grid Accent 6" w:uiPriority="62"/>
+    <w:lsdException w:name="Medium Shading 1 Accent 6" w:uiPriority="63"/>
+    <w:lsdException w:name="Medium Shading 2 Accent 6" w:uiPriority="64"/>
+    <w:lsdException w:name="Medium List 1 Accent 6" w:uiPriority="65"/>
+    <w:lsdException w:name="Medium List 2 Accent 6" w:uiPriority="66"/>
+    <w:lsdException w:name="Medium Grid 1 Accent 6" w:uiPriority="67"/>
+    <w:lsdException w:name="Medium Grid 2 Accent 6" w:uiPriority="68"/>
+    <w:lsdException w:name="Medium Grid 3 Accent 6" w:uiPriority="69"/>
+    <w:lsdException w:name="Dark List Accent 6" w:uiPriority="70"/>
+    <w:lsdException w:name="Colorful Shading Accent 6" w:uiPriority="71"/>
+    <w:lsdException w:name="Colorful List Accent 6" w:uiPriority="72"/>
+    <w:lsdException w:name="Colorful Grid Accent 6" w:uiPriority="73"/>
+    <w:lsdException w:name="Subtle Emphasis" w:uiPriority="19" w:qFormat="1"/>
+    <w:lsdException w:name="Intense Emphasis" w:uiPriority="21" w:qFormat="1"/>
+    <w:lsdException w:name="Subtle Reference" w:uiPriority="31" w:qFormat="1"/>
+    <w:lsdException w:name="Intense Reference" w:uiPriority="32" w:qFormat="1"/>
+    <w:lsdException w:name="Book Title" w:uiPriority="33" w:qFormat="1"/>
+    <w:lsdException w:name="Bibliography" w:semiHidden="1" w:uiPriority="37" w:unhideWhenUsed="1"/>
+    <w:lsdException w:name="TOC Heading" w:semiHidden="1" w:uiPriority="39" w:unhideWhenUsed="1" w:qFormat="1"/>
+    <w:lsdException w:name="Plain Table 1" w:uiPriority="41"/>
+    <w:lsdException w:name="Plain Table 2" w:uiPriority="42"/>
+    <w:lsdException w:name="Plain Table 3" w:uiPriority="43"/>
+    <w:lsdException w:name="Plain Table 4" w:uiPriority="44"/>
+    <w:lsdException w:name="Plain Table 5" w:uiPriority="45"/>
+    <w:lsdException w:name="Grid Table Light" w:uiPriority="40"/>
+    <w:lsdException w:name="Grid Table 1 Light" w:uiPriority="46"/>
+    <w:lsdException w:name="Grid Table 2" w:uiPriority="47"/>
+    <w:lsdException w:name="Grid Table 3" w:uiPriority="48"/>
+    <w:lsdException w:name="Grid Table 4" w:uiPriority="49"/>
+    <w:lsdException w:name="Grid Table 5 Dark" w:uiPriority="50"/>
+    <w:lsdException w:name="Grid Table 6 Colorful" w:uiPriority="51"/>
+    <w:lsdException w:name="Grid Table 7 Colorful" w:uiPriority="52"/>
+    <w:lsdException w:name="Grid Table 1 Light Accent 1" w:uiPriority="46"/>
+    <w:lsdException w:name="Grid Table 2 Accent 1" w:uiPriority="47"/>
+    <w:lsdException w:name="Grid Table 3 Accent 1" w:uiPriority="48"/>
+    <w:lsdException w:name="Grid Table 4 Accent 1" w:uiPriority="49"/>
+    <w:lsdException w:name="Grid Table 5 Dark Accent 1" w:uiPriority="50"/>
+    <w:lsdException w:name="Grid Table 6 Colorful Accent 1" w:uiPriority="51"/>
+    <w:lsdException w:name="Grid Table 7 Colorful Accent 1" w:uiPriority="52"/>
+    <w:lsdException w:name="Grid Table 1 Light Accent 2" w:uiPriority="46"/>
+    <w:lsdException w:name="Grid Table 2 Accent 2" w:uiPriority="47"/>
+    <w:lsdException w:name="Grid Table 3 Accent 2" w:uiPriority="48"/>
+    <w:lsdException w:name="Grid Table 4 Accent 2" w:uiPriority="49"/>
+    <w:lsdException w:name="Grid Table 5 Dark Accent 2" w:uiPriority="50"/>
+    <w:lsdException w:name="Grid Table 6 Colorful Accent 2" w:uiPriority="51"/>
+    <w:lsdException w:name="Grid Table 7 Colorful Accent 2" w:uiPriority="52"/>
+    <w:lsdException w:name="Grid Table 1 Light Accent 3" w:uiPriority="46"/>
+    <w:lsdException w:name="Grid Table 2 Accent 3" w:uiPriority="47"/>
+    <w:lsdException w:name="Grid Table 3 Accent 3" w:uiPriority="48"/>
+    <w:lsdException w:name="Grid Table 4 Accent 3" w:uiPriority="49"/>
+    <w:lsdException w:name="Grid Table 5 Dark Accent 3" w:uiPriority="50"/>
+    <w:lsdException w:name="Grid Table 6 Colorful Accent 3" w:uiPriority="51"/>
+    <w:lsdException w:name="Grid Table 7 Colorful Accent 3" w:uiPriority="52"/>
+    <w:lsdException w:name="Grid Table 1 Light Accent 4" w:uiPriority="46"/>
+    <w:lsdException w:name="Grid Table 2 Accent 4" w:uiPriority="47"/>
+    <w:lsdException w:name="Grid Table 3 Accent 4" w:uiPriority="48"/>
+    <w:lsdException w:name="Grid Table 4 Accent 4" w:uiPriority="49"/>
+    <w:lsdException w:name="Grid Table 5 Dark Accent 4" w:uiPriority="50"/>
+    <w:lsdException w:name="Grid Table 6 Colorful Accent 4" w:uiPriority="51"/>
+    <w:lsdException w:name="Grid Table 7 Colorful Accent 4" w:uiPriority="52"/>
+    <w:lsdException w:name="Grid Table 1 Light Accent 5" w:uiPriority="46"/>
+    <w:lsdException w:name="Grid Table 2 Accent 5" w:uiPriority="47"/>
+    <w:lsdException w:name="Grid Table 3 Accent 5" w:uiPriority="48"/>
+    <w:lsdException w:name="Grid Table 4 Accent 5" w:uiPriority="49"/>
+    <w:lsdException w:name="Grid Table 5 Dark Accent 5" w:uiPriority="50"/>
+    <w:lsdException w:name="Grid Table 6 Colorful Accent 5" w:uiPriority="51"/>
+    <w:lsdException w:name="Grid Table 7 Colorful Accent 5" w:uiPriority="52"/>
+    <w:lsdException w:name="Grid Table 1 Light Accent 6" w:uiPriority="46"/>
+    <w:lsdException w:name="Grid Table 2 Accent 6" w:uiPriority="47"/>
+    <w:lsdException w:name="Grid Table 3 Accent 6" w:uiPriority="48"/>
+    <w:lsdException w:name="Grid Table 4 Accent 6" w:uiPriority="49"/>
+    <w:lsdException w:name="Grid Table 5 Dark Accent 6" w:uiPriority="50"/>
+    <w:lsdException w:name="Grid Table 6 Colorful Accent 6" w:uiPriority="51"/>
+    <w:lsdException w:name="Grid Table 7 Colorful Accent 6" w:uiPriority="52"/>
+    <w:lsdException w:name="List Table 1 Light" w:uiPriority="46"/>
+    <w:lsdException w:name="List Table 2" w:uiPriority="47"/>
+    <w:lsdException w:name="List Table 3" w:uiPriority="48"/>
+    <w:lsdException w:name="List Table 4" w:uiPriority="49"/>
+    <w:lsdException w:name="List Table 5 Dark" w:uiPriority="50"/>
+    <w:lsdException w:name="List Table 6 Colorful" w:uiPriority="51"/>
+    <w:lsdException w:name="List Table 7 Colorful" w:uiPriority="52"/>
+    <w:lsdException w:name="List Table 1 Light Accent 1" w:uiPriority="46"/>
+    <w:lsdException w:name="List Table 2 Accent 1" w:uiPriority="47"/>
+    <w:lsdException w:name="List Table 3 Accent 1" w:uiPriority="48"/>
+    <w:lsdException w:name="List Table 4 Accent 1" w:uiPriority="49"/>
+    <w:lsdException w:name="List Table 5 Dark Accent 1" w:uiPriority="50"/>
+    <w:lsdException w:name="List Table 6 Colorful Accent 1" w:uiPriority="51"/>
+    <w:lsdException w:name="List Table 7 Colorful Accent 1" w:uiPriority="52"/>
+    <w:lsdException w:name="List Table 1 Light Accent 2" w:uiPriority="46"/>
+    <w:lsdException w:name="List Table 2 Accent 2" w:uiPriority="47"/>
+    <w:lsdException w:name="List Table 3 Accent 2" w:uiPriority="48"/>
+    <w:lsdException w:name="List Table 4 Accent 2" w:uiPriority="49"/>
+    <w:lsdException w:name="List Table 5 Dark Accent 2" w:uiPriority="50"/>
+    <w:lsdException w:name="List Table 6 Colorful Accent 2" w:uiPriority="51"/>
+    <w:lsdException w:name="List Table 7 Colorful Accent 2" w:uiPriority="52"/>
+    <w:lsdException w:name="List Table 1 Light Accent 3" w:uiPriority="46"/>
+    <w:lsdException w:name="List Table 2 Accent 3" w:uiPriority="47"/>
+    <w:lsdException w:name="List Table 3 Accent 3" w:uiPriority="48"/>
+    <w:lsdException w:name="List Table 4 Accent 3" w:uiPriority="49"/>
+    <w:lsdException w:name="List Table 5 Dark Accent 3" w:uiPriority="50"/>
+    <w:lsdException w:name="List Table 6 Colorful Accent 3" w:uiPriority="51"/>
+    <w:lsdException w:name="List Table 7 Colorful Accent 3" w:uiPriority="52"/>
+    <w:lsdException w:name="List Table 1 Light Accent 4" w:uiPriority="46"/>
+    <w:lsdException w:name="List Table 2 Accent 4" w:uiPriority="47"/>
+    <w:lsdException w:name="List Table 3 Accent 4" w:uiPriority="48"/>
+    <w:lsdException w:name="List Table 4 Accent 4" w:uiPriority="49"/>
+    <w:lsdException w:name="List Table 5 Dark Accent 4" w:uiPriority="50"/>
+    <w:lsdException w:name="List Table 6 Colorful Accent 4" w:uiPriority="51"/>
+    <w:lsdException w:name="List Table 7 Colorful Accent 4" w:uiPriority="52"/>
+    <w:lsdException w:name="List Table 1 Light Accent 5" w:uiPriority="46"/>
+    <w:lsdException w:name="List Table 2 Accent 5" w:uiPriority="47"/>
+    <w:lsdException w:name="List Table 3 Accent 5" w:uiPriority="48"/>
+    <w:lsdException w:name="List Table 4 Accent 5" w:uiPriority="49"/>
+    <w:lsdException w:name="List Table 5 Dark Accent 5" w:uiPriority="50"/>
+    <w:lsdException w:name="List Table 6 Colorful Accent 5" w:uiPriority="51"/>
+    <w:lsdException w:name="List Table 7 Colorful Accent 5" w:uiPriority="52"/>
+    <w:lsdException w:name="List Table 1 Light Accent 6" w:uiPriority="46"/>
+    <w:lsdException w:name="List Table 2 Accent 6" w:uiPriority="47"/>
+    <w:lsdException w:name="List Table 3 Accent 6" w:uiPriority="48"/>
+    <w:lsdException w:name="List Table 4 Accent 6" w:uiPriority="49"/>
+    <w:lsdException w:name="List Table 5 Dark Accent 6" w:uiPriority="50"/>
+    <w:lsdException w:name="List Table 6 Colorful Accent 6" w:uiPriority="51"/>
+    <w:lsdException w:name="List Table 7 Colorful Accent 6" w:uiPriority="52"/>
   </w:latentStyles>
   <w:style w:type="paragraph" w:default="1" w:styleId="Normal">
     <w:name w:val="Normal"/>
@@ -10241,196 +12215,16 @@
     <w:semiHidden/>
     <w:unhideWhenUsed/>
   </w:style>
-</w:styles>
-</file>
-
-<file path=word/stylesWithEffects.xml><?xml version="1.0" encoding="utf-8"?>
-<w:styles xmlns:wpc="http://schemas.microsoft.com/office/word/2010/wordprocessingCanvas" xmlns:mc="http://schemas.openxmlformats.org/markup-compatibility/2006" xmlns:o="urn:schemas-microsoft-com:office:office" xmlns:r="http://schemas.openxmlformats.org/officeDocument/2006/relationships" xmlns:m="http://schemas.openxmlformats.org/officeDocument/2006/math" xmlns:v="urn:schemas-microsoft-com:vml" xmlns:wp14="http://schemas.microsoft.com/office/word/2010/wordprocessingDrawing" xmlns:wp="http://schemas.openxmlformats.org/drawingml/2006/wordprocessingDrawing" xmlns:w10="urn:schemas-microsoft-com:office:word" xmlns:w="http://schemas.openxmlformats.org/wordprocessingml/2006/main" xmlns:w14="http://schemas.microsoft.com/office/word/2010/wordml" xmlns:wpg="http://schemas.microsoft.com/office/word/2010/wordprocessingGroup" xmlns:wpi="http://schemas.microsoft.com/office/word/2010/wordprocessingInk" xmlns:wne="http://schemas.microsoft.com/office/word/2006/wordml" xmlns:wps="http://schemas.microsoft.com/office/word/2010/wordprocessingShape" mc:Ignorable="w14 wp14">
-  <w:docDefaults>
-    <w:rPrDefault>
-      <w:rPr>
-        <w:rFonts w:asciiTheme="minorHAnsi" w:eastAsiaTheme="minorHAnsi" w:hAnsiTheme="minorHAnsi" w:cstheme="minorBidi"/>
-        <w:sz w:val="22"/>
-        <w:szCs w:val="22"/>
-        <w:lang w:val="en-US" w:eastAsia="en-US" w:bidi="ar-SA"/>
-      </w:rPr>
-    </w:rPrDefault>
-    <w:pPrDefault>
-      <w:pPr>
-        <w:spacing w:after="200" w:line="276" w:lineRule="auto"/>
-      </w:pPr>
-    </w:pPrDefault>
-  </w:docDefaults>
-  <w:latentStyles w:defLockedState="0" w:defUIPriority="99" w:defSemiHidden="1" w:defUnhideWhenUsed="1" w:defQFormat="0" w:count="267">
-    <w:lsdException w:name="Normal" w:semiHidden="0" w:uiPriority="0" w:unhideWhenUsed="0" w:qFormat="1"/>
-    <w:lsdException w:name="heading 1" w:semiHidden="0" w:uiPriority="9" w:unhideWhenUsed="0" w:qFormat="1"/>
-    <w:lsdException w:name="heading 2" w:uiPriority="9" w:qFormat="1"/>
-    <w:lsdException w:name="heading 3" w:uiPriority="9" w:qFormat="1"/>
-    <w:lsdException w:name="heading 4" w:uiPriority="9" w:qFormat="1"/>
-    <w:lsdException w:name="heading 5" w:uiPriority="9" w:qFormat="1"/>
-    <w:lsdException w:name="heading 6" w:uiPriority="9" w:qFormat="1"/>
-    <w:lsdException w:name="heading 7" w:uiPriority="9" w:qFormat="1"/>
-    <w:lsdException w:name="heading 8" w:uiPriority="9" w:qFormat="1"/>
-    <w:lsdException w:name="heading 9" w:uiPriority="9" w:qFormat="1"/>
-    <w:lsdException w:name="toc 1" w:uiPriority="39"/>
-    <w:lsdException w:name="toc 2" w:uiPriority="39"/>
-    <w:lsdException w:name="toc 3" w:uiPriority="39"/>
-    <w:lsdException w:name="toc 4" w:uiPriority="39"/>
-    <w:lsdException w:name="toc 5" w:uiPriority="39"/>
-    <w:lsdException w:name="toc 6" w:uiPriority="39"/>
-    <w:lsdException w:name="toc 7" w:uiPriority="39"/>
-    <w:lsdException w:name="toc 8" w:uiPriority="39"/>
-    <w:lsdException w:name="toc 9" w:uiPriority="39"/>
-    <w:lsdException w:name="caption" w:uiPriority="35" w:qFormat="1"/>
-    <w:lsdException w:name="Title" w:semiHidden="0" w:uiPriority="10" w:unhideWhenUsed="0" w:qFormat="1"/>
-    <w:lsdException w:name="Default Paragraph Font" w:uiPriority="1"/>
-    <w:lsdException w:name="Subtitle" w:semiHidden="0" w:uiPriority="11" w:unhideWhenUsed="0" w:qFormat="1"/>
-    <w:lsdException w:name="Strong" w:semiHidden="0" w:uiPriority="22" w:unhideWhenUsed="0" w:qFormat="1"/>
-    <w:lsdException w:name="Emphasis" w:semiHidden="0" w:uiPriority="20" w:unhideWhenUsed="0" w:qFormat="1"/>
-    <w:lsdException w:name="Table Grid" w:semiHidden="0" w:uiPriority="59" w:unhideWhenUsed="0"/>
-    <w:lsdException w:name="Placeholder Text" w:unhideWhenUsed="0"/>
-    <w:lsdException w:name="No Spacing" w:semiHidden="0" w:uiPriority="1" w:unhideWhenUsed="0" w:qFormat="1"/>
-    <w:lsdException w:name="Light Shading" w:semiHidden="0" w:uiPriority="60" w:unhideWhenUsed="0"/>
-    <w:lsdException w:name="Light List" w:semiHidden="0" w:uiPriority="61" w:unhideWhenUsed="0"/>
-    <w:lsdException w:name="Light Grid" w:semiHidden="0" w:uiPriority="62" w:unhideWhenUsed="0"/>
-    <w:lsdException w:name="Medium Shading 1" w:semiHidden="0" w:uiPriority="63" w:unhideWhenUsed="0"/>
-    <w:lsdException w:name="Medium Shading 2" w:semiHidden="0" w:uiPriority="64" w:unhideWhenUsed="0"/>
-    <w:lsdException w:name="Medium List 1" w:semiHidden="0" w:uiPriority="65" w:unhideWhenUsed="0"/>
-    <w:lsdException w:name="Medium List 2" w:semiHidden="0" w:uiPriority="66" w:unhideWhenUsed="0"/>
-    <w:lsdException w:name="Medium Grid 1" w:semiHidden="0" w:uiPriority="67" w:unhideWhenUsed="0"/>
-    <w:lsdException w:name="Medium Grid 2" w:semiHidden="0" w:uiPriority="68" w:unhideWhenUsed="0"/>
-    <w:lsdException w:name="Medium Grid 3" w:semiHidden="0" w:uiPriority="69" w:unhideWhenUsed="0"/>
-    <w:lsdException w:name="Dark List" w:semiHidden="0" w:uiPriority="70" w:unhideWhenUsed="0"/>
-    <w:lsdException w:name="Colorful Shading" w:semiHidden="0" w:uiPriority="71" w:unhideWhenUsed="0"/>
-    <w:lsdException w:name="Colorful List" w:semiHidden="0" w:uiPriority="72" w:unhideWhenUsed="0"/>
-    <w:lsdException w:name="Colorful Grid" w:semiHidden="0" w:uiPriority="73" w:unhideWhenUsed="0"/>
-    <w:lsdException w:name="Light Shading Accent 1" w:semiHidden="0" w:uiPriority="60" w:unhideWhenUsed="0"/>
-    <w:lsdException w:name="Light List Accent 1" w:semiHidden="0" w:uiPriority="61" w:unhideWhenUsed="0"/>
-    <w:lsdException w:name="Light Grid Accent 1" w:semiHidden="0" w:uiPriority="62" w:unhideWhenUsed="0"/>
-    <w:lsdException w:name="Medium Shading 1 Accent 1" w:semiHidden="0" w:uiPriority="63" w:unhideWhenUsed="0"/>
-    <w:lsdException w:name="Medium Shading 2 Accent 1" w:semiHidden="0" w:uiPriority="64" w:unhideWhenUsed="0"/>
-    <w:lsdException w:name="Medium List 1 Accent 1" w:semiHidden="0" w:uiPriority="65" w:unhideWhenUsed="0"/>
-    <w:lsdException w:name="Revision" w:unhideWhenUsed="0"/>
-    <w:lsdException w:name="List Paragraph" w:semiHidden="0" w:uiPriority="34" w:unhideWhenUsed="0" w:qFormat="1"/>
-    <w:lsdException w:name="Quote" w:semiHidden="0" w:uiPriority="29" w:unhideWhenUsed="0" w:qFormat="1"/>
-    <w:lsdException w:name="Intense Quote" w:semiHidden="0" w:uiPriority="30" w:unhideWhenUsed="0" w:qFormat="1"/>
-    <w:lsdException w:name="Medium List 2 Accent 1" w:semiHidden="0" w:uiPriority="66" w:unhideWhenUsed="0"/>
-    <w:lsdException w:name="Medium Grid 1 Accent 1" w:semiHidden="0" w:uiPriority="67" w:unhideWhenUsed="0"/>
-    <w:lsdException w:name="Medium Grid 2 Accent 1" w:semiHidden="0" w:uiPriority="68" w:unhideWhenUsed="0"/>
-    <w:lsdException w:name="Medium Grid 3 Accent 1" w:semiHidden="0" w:uiPriority="69" w:unhideWhenUsed="0"/>
-    <w:lsdException w:name="Dark List Accent 1" w:semiHidden="0" w:uiPriority="70" w:unhideWhenUsed="0"/>
-    <w:lsdException w:name="Colorful Shading Accent 1" w:semiHidden="0" w:uiPriority="71" w:unhideWhenUsed="0"/>
-    <w:lsdException w:name="Colorful List Accent 1" w:semiHidden="0" w:uiPriority="72" w:unhideWhenUsed="0"/>
-    <w:lsdException w:name="Colorful Grid Accent 1" w:semiHidden="0" w:uiPriority="73" w:unhideWhenUsed="0"/>
-    <w:lsdException w:name="Light Shading Accent 2" w:semiHidden="0" w:uiPriority="60" w:unhideWhenUsed="0"/>
-    <w:lsdException w:name="Light List Accent 2" w:semiHidden="0" w:uiPriority="61" w:unhideWhenUsed="0"/>
-    <w:lsdException w:name="Light Grid Accent 2" w:semiHidden="0" w:uiPriority="62" w:unhideWhenUsed="0"/>
-    <w:lsdException w:name="Medium Shading 1 Accent 2" w:semiHidden="0" w:uiPriority="63" w:unhideWhenUsed="0"/>
-    <w:lsdException w:name="Medium Shading 2 Accent 2" w:semiHidden="0" w:uiPriority="64" w:unhideWhenUsed="0"/>
-    <w:lsdException w:name="Medium List 1 Accent 2" w:semiHidden="0" w:uiPriority="65" w:unhideWhenUsed="0"/>
-    <w:lsdException w:name="Medium List 2 Accent 2" w:semiHidden="0" w:uiPriority="66" w:unhideWhenUsed="0"/>
-    <w:lsdException w:name="Medium Grid 1 Accent 2" w:semiHidden="0" w:uiPriority="67" w:unhideWhenUsed="0"/>
-    <w:lsdException w:name="Medium Grid 2 Accent 2" w:semiHidden="0" w:uiPriority="68" w:unhideWhenUsed="0"/>
-    <w:lsdException w:name="Medium Grid 3 Accent 2" w:semiHidden="0" w:uiPriority="69" w:unhideWhenUsed="0"/>
-    <w:lsdException w:name="Dark List Accent 2" w:semiHidden="0" w:uiPriority="70" w:unhideWhenUsed="0"/>
-    <w:lsdException w:name="Colorful Shading Accent 2" w:semiHidden="0" w:uiPriority="71" w:unhideWhenUsed="0"/>
-    <w:lsdException w:name="Colorful List Accent 2" w:semiHidden="0" w:uiPriority="72" w:unhideWhenUsed="0"/>
-    <w:lsdException w:name="Colorful Grid Accent 2" w:semiHidden="0" w:uiPriority="73" w:unhideWhenUsed="0"/>
-    <w:lsdException w:name="Light Shading Accent 3" w:semiHidden="0" w:uiPriority="60" w:unhideWhenUsed="0"/>
-    <w:lsdException w:name="Light List Accent 3" w:semiHidden="0" w:uiPriority="61" w:unhideWhenUsed="0"/>
-    <w:lsdException w:name="Light Grid Accent 3" w:semiHidden="0" w:uiPriority="62" w:unhideWhenUsed="0"/>
-    <w:lsdException w:name="Medium Shading 1 Accent 3" w:semiHidden="0" w:uiPriority="63" w:unhideWhenUsed="0"/>
-    <w:lsdException w:name="Medium Shading 2 Accent 3" w:semiHidden="0" w:uiPriority="64" w:unhideWhenUsed="0"/>
-    <w:lsdException w:name="Medium List 1 Accent 3" w:semiHidden="0" w:uiPriority="65" w:unhideWhenUsed="0"/>
-    <w:lsdException w:name="Medium List 2 Accent 3" w:semiHidden="0" w:uiPriority="66" w:unhideWhenUsed="0"/>
-    <w:lsdException w:name="Medium Grid 1 Accent 3" w:semiHidden="0" w:uiPriority="67" w:unhideWhenUsed="0"/>
-    <w:lsdException w:name="Medium Grid 2 Accent 3" w:semiHidden="0" w:uiPriority="68" w:unhideWhenUsed="0"/>
-    <w:lsdException w:name="Medium Grid 3 Accent 3" w:semiHidden="0" w:uiPriority="69" w:unhideWhenUsed="0"/>
-    <w:lsdException w:name="Dark List Accent 3" w:semiHidden="0" w:uiPriority="70" w:unhideWhenUsed="0"/>
-    <w:lsdException w:name="Colorful Shading Accent 3" w:semiHidden="0" w:uiPriority="71" w:unhideWhenUsed="0"/>
-    <w:lsdException w:name="Colorful List Accent 3" w:semiHidden="0" w:uiPriority="72" w:unhideWhenUsed="0"/>
-    <w:lsdException w:name="Colorful Grid Accent 3" w:semiHidden="0" w:uiPriority="73" w:unhideWhenUsed="0"/>
-    <w:lsdException w:name="Light Shading Accent 4" w:semiHidden="0" w:uiPriority="60" w:unhideWhenUsed="0"/>
-    <w:lsdException w:name="Light List Accent 4" w:semiHidden="0" w:uiPriority="61" w:unhideWhenUsed="0"/>
-    <w:lsdException w:name="Light Grid Accent 4" w:semiHidden="0" w:uiPriority="62" w:unhideWhenUsed="0"/>
-    <w:lsdException w:name="Medium Shading 1 Accent 4" w:semiHidden="0" w:uiPriority="63" w:unhideWhenUsed="0"/>
-    <w:lsdException w:name="Medium Shading 2 Accent 4" w:semiHidden="0" w:uiPriority="64" w:unhideWhenUsed="0"/>
-    <w:lsdException w:name="Medium List 1 Accent 4" w:semiHidden="0" w:uiPriority="65" w:unhideWhenUsed="0"/>
-    <w:lsdException w:name="Medium List 2 Accent 4" w:semiHidden="0" w:uiPriority="66" w:unhideWhenUsed="0"/>
-    <w:lsdException w:name="Medium Grid 1 Accent 4" w:semiHidden="0" w:uiPriority="67" w:unhideWhenUsed="0"/>
-    <w:lsdException w:name="Medium Grid 2 Accent 4" w:semiHidden="0" w:uiPriority="68" w:unhideWhenUsed="0"/>
-    <w:lsdException w:name="Medium Grid 3 Accent 4" w:semiHidden="0" w:uiPriority="69" w:unhideWhenUsed="0"/>
-    <w:lsdException w:name="Dark List Accent 4" w:semiHidden="0" w:uiPriority="70" w:unhideWhenUsed="0"/>
-    <w:lsdException w:name="Colorful Shading Accent 4" w:semiHidden="0" w:uiPriority="71" w:unhideWhenUsed="0"/>
-    <w:lsdException w:name="Colorful List Accent 4" w:semiHidden="0" w:uiPriority="72" w:unhideWhenUsed="0"/>
-    <w:lsdException w:name="Colorful Grid Accent 4" w:semiHidden="0" w:uiPriority="73" w:unhideWhenUsed="0"/>
-    <w:lsdException w:name="Light Shading Accent 5" w:semiHidden="0" w:uiPriority="60" w:unhideWhenUsed="0"/>
-    <w:lsdException w:name="Light List Accent 5" w:semiHidden="0" w:uiPriority="61" w:unhideWhenUsed="0"/>
-    <w:lsdException w:name="Light Grid Accent 5" w:semiHidden="0" w:uiPriority="62" w:unhideWhenUsed="0"/>
-    <w:lsdException w:name="Medium Shading 1 Accent 5" w:semiHidden="0" w:uiPriority="63" w:unhideWhenUsed="0"/>
-    <w:lsdException w:name="Medium Shading 2 Accent 5" w:semiHidden="0" w:uiPriority="64" w:unhideWhenUsed="0"/>
-    <w:lsdException w:name="Medium List 1 Accent 5" w:semiHidden="0" w:uiPriority="65" w:unhideWhenUsed="0"/>
-    <w:lsdException w:name="Medium List 2 Accent 5" w:semiHidden="0" w:uiPriority="66" w:unhideWhenUsed="0"/>
-    <w:lsdException w:name="Medium Grid 1 Accent 5" w:semiHidden="0" w:uiPriority="67" w:unhideWhenUsed="0"/>
-    <w:lsdException w:name="Medium Grid 2 Accent 5" w:semiHidden="0" w:uiPriority="68" w:unhideWhenUsed="0"/>
-    <w:lsdException w:name="Medium Grid 3 Accent 5" w:semiHidden="0" w:uiPriority="69" w:unhideWhenUsed="0"/>
-    <w:lsdException w:name="Dark List Accent 5" w:semiHidden="0" w:uiPriority="70" w:unhideWhenUsed="0"/>
-    <w:lsdException w:name="Colorful Shading Accent 5" w:semiHidden="0" w:uiPriority="71" w:unhideWhenUsed="0"/>
-    <w:lsdException w:name="Colorful List Accent 5" w:semiHidden="0" w:uiPriority="72" w:unhideWhenUsed="0"/>
-    <w:lsdException w:name="Colorful Grid Accent 5" w:semiHidden="0" w:uiPriority="73" w:unhideWhenUsed="0"/>
-    <w:lsdException w:name="Light Shading Accent 6" w:semiHidden="0" w:uiPriority="60" w:unhideWhenUsed="0"/>
-    <w:lsdException w:name="Light List Accent 6" w:semiHidden="0" w:uiPriority="61" w:unhideWhenUsed="0"/>
-    <w:lsdException w:name="Light Grid Accent 6" w:semiHidden="0" w:uiPriority="62" w:unhideWhenUsed="0"/>
-    <w:lsdException w:name="Medium Shading 1 Accent 6" w:semiHidden="0" w:uiPriority="63" w:unhideWhenUsed="0"/>
-    <w:lsdException w:name="Medium Shading 2 Accent 6" w:semiHidden="0" w:uiPriority="64" w:unhideWhenUsed="0"/>
-    <w:lsdException w:name="Medium List 1 Accent 6" w:semiHidden="0" w:uiPriority="65" w:unhideWhenUsed="0"/>
-    <w:lsdException w:name="Medium List 2 Accent 6" w:semiHidden="0" w:uiPriority="66" w:unhideWhenUsed="0"/>
-    <w:lsdException w:name="Medium Grid 1 Accent 6" w:semiHidden="0" w:uiPriority="67" w:unhideWhenUsed="0"/>
-    <w:lsdException w:name="Medium Grid 2 Accent 6" w:semiHidden="0" w:uiPriority="68" w:unhideWhenUsed="0"/>
-    <w:lsdException w:name="Medium Grid 3 Accent 6" w:semiHidden="0" w:uiPriority="69" w:unhideWhenUsed="0"/>
-    <w:lsdException w:name="Dark List Accent 6" w:semiHidden="0" w:uiPriority="70" w:unhideWhenUsed="0"/>
-    <w:lsdException w:name="Colorful Shading Accent 6" w:semiHidden="0" w:uiPriority="71" w:unhideWhenUsed="0"/>
-    <w:lsdException w:name="Colorful List Accent 6" w:semiHidden="0" w:uiPriority="72" w:unhideWhenUsed="0"/>
-    <w:lsdException w:name="Colorful Grid Accent 6" w:semiHidden="0" w:uiPriority="73" w:unhideWhenUsed="0"/>
-    <w:lsdException w:name="Subtle Emphasis" w:semiHidden="0" w:uiPriority="19" w:unhideWhenUsed="0" w:qFormat="1"/>
-    <w:lsdException w:name="Intense Emphasis" w:semiHidden="0" w:uiPriority="21" w:unhideWhenUsed="0" w:qFormat="1"/>
-    <w:lsdException w:name="Subtle Reference" w:semiHidden="0" w:uiPriority="31" w:unhideWhenUsed="0" w:qFormat="1"/>
-    <w:lsdException w:name="Intense Reference" w:semiHidden="0" w:uiPriority="32" w:unhideWhenUsed="0" w:qFormat="1"/>
-    <w:lsdException w:name="Book Title" w:semiHidden="0" w:uiPriority="33" w:unhideWhenUsed="0" w:qFormat="1"/>
-    <w:lsdException w:name="Bibliography" w:uiPriority="37"/>
-    <w:lsdException w:name="TOC Heading" w:uiPriority="39" w:qFormat="1"/>
-  </w:latentStyles>
-  <w:style w:type="paragraph" w:default="1" w:styleId="Normal">
-    <w:name w:val="Normal"/>
+  <w:style w:type="paragraph" w:styleId="ListParagraph">
+    <w:name w:val="List Paragraph"/>
+    <w:basedOn w:val="Normal"/>
+    <w:uiPriority w:val="34"/>
     <w:qFormat/>
-    <w:rsid w:val="008D630D"/>
-  </w:style>
-  <w:style w:type="character" w:default="1" w:styleId="DefaultParagraphFont">
-    <w:name w:val="Default Paragraph Font"/>
-    <w:uiPriority w:val="1"/>
-    <w:semiHidden/>
-    <w:unhideWhenUsed/>
-  </w:style>
-  <w:style w:type="table" w:default="1" w:styleId="TableNormal">
-    <w:name w:val="Normal Table"/>
-    <w:uiPriority w:val="99"/>
-    <w:semiHidden/>
-    <w:unhideWhenUsed/>
-    <w:tblPr>
-      <w:tblInd w:w="0" w:type="dxa"/>
-      <w:tblCellMar>
-        <w:top w:w="0" w:type="dxa"/>
-        <w:left w:w="108" w:type="dxa"/>
-        <w:bottom w:w="0" w:type="dxa"/>
-        <w:right w:w="108" w:type="dxa"/>
-      </w:tblCellMar>
-    </w:tblPr>
-  </w:style>
-  <w:style w:type="numbering" w:default="1" w:styleId="NoList">
-    <w:name w:val="No List"/>
-    <w:uiPriority w:val="99"/>
-    <w:semiHidden/>
-    <w:unhideWhenUsed/>
+    <w:rsid w:val="00DD73A1"/>
+    <w:pPr>
+      <w:ind w:left="720"/>
+      <w:contextualSpacing/>
+    </w:pPr>
   </w:style>
 </w:styles>
 </file>

</xml_diff>